<commit_message>
complete docs rel #471
</commit_message>
<xml_diff>
--- a/docs/ili2db.docx
+++ b/docs/ili2db.docx
@@ -1,6 +1,6 @@
 
 <file path=word/document.xml><?xml version="1.0" encoding="utf-8"?>
-<w:document xmlns:wpc="http://schemas.microsoft.com/office/word/2010/wordprocessingCanvas" xmlns:mc="http://schemas.openxmlformats.org/markup-compatibility/2006" xmlns:o="urn:schemas-microsoft-com:office:office" xmlns:r="http://schemas.openxmlformats.org/officeDocument/2006/relationships" xmlns:m="http://schemas.openxmlformats.org/officeDocument/2006/math" xmlns:v="urn:schemas-microsoft-com:vml" xmlns:wp14="http://schemas.microsoft.com/office/word/2010/wordprocessingDrawing" xmlns:wp="http://schemas.openxmlformats.org/drawingml/2006/wordprocessingDrawing" xmlns:w10="urn:schemas-microsoft-com:office:word" xmlns:w="http://schemas.openxmlformats.org/wordprocessingml/2006/main" xmlns:w14="http://schemas.microsoft.com/office/word/2010/wordml" xmlns:wpg="http://schemas.microsoft.com/office/word/2010/wordprocessingGroup" xmlns:wpi="http://schemas.microsoft.com/office/word/2010/wordprocessingInk" xmlns:wne="http://schemas.microsoft.com/office/word/2006/wordml" xmlns:wps="http://schemas.microsoft.com/office/word/2010/wordprocessingShape" mc:Ignorable="w14 wp14">
+<w:document xmlns:wpc="http://schemas.microsoft.com/office/word/2010/wordprocessingCanvas" xmlns:cx="http://schemas.microsoft.com/office/drawing/2014/chartex" xmlns:cx1="http://schemas.microsoft.com/office/drawing/2015/9/8/chartex" xmlns:cx2="http://schemas.microsoft.com/office/drawing/2015/10/21/chartex" xmlns:cx3="http://schemas.microsoft.com/office/drawing/2016/5/9/chartex" xmlns:cx4="http://schemas.microsoft.com/office/drawing/2016/5/10/chartex" xmlns:cx5="http://schemas.microsoft.com/office/drawing/2016/5/11/chartex" xmlns:cx6="http://schemas.microsoft.com/office/drawing/2016/5/12/chartex" xmlns:cx7="http://schemas.microsoft.com/office/drawing/2016/5/13/chartex" xmlns:cx8="http://schemas.microsoft.com/office/drawing/2016/5/14/chartex" xmlns:mc="http://schemas.openxmlformats.org/markup-compatibility/2006" xmlns:aink="http://schemas.microsoft.com/office/drawing/2016/ink" xmlns:am3d="http://schemas.microsoft.com/office/drawing/2017/model3d" xmlns:o="urn:schemas-microsoft-com:office:office" xmlns:oel="http://schemas.microsoft.com/office/2019/extlst" xmlns:r="http://schemas.openxmlformats.org/officeDocument/2006/relationships" xmlns:m="http://schemas.openxmlformats.org/officeDocument/2006/math" xmlns:v="urn:schemas-microsoft-com:vml" xmlns:wp14="http://schemas.microsoft.com/office/word/2010/wordprocessingDrawing" xmlns:wp="http://schemas.openxmlformats.org/drawingml/2006/wordprocessingDrawing" xmlns:w10="urn:schemas-microsoft-com:office:word" xmlns:w="http://schemas.openxmlformats.org/wordprocessingml/2006/main" xmlns:w14="http://schemas.microsoft.com/office/word/2010/wordml" xmlns:w15="http://schemas.microsoft.com/office/word/2012/wordml" xmlns:w16cex="http://schemas.microsoft.com/office/word/2018/wordml/cex" xmlns:w16cid="http://schemas.microsoft.com/office/word/2016/wordml/cid" xmlns:w16="http://schemas.microsoft.com/office/word/2018/wordml" xmlns:w16sdtdh="http://schemas.microsoft.com/office/word/2020/wordml/sdtdatahash" xmlns:w16se="http://schemas.microsoft.com/office/word/2015/wordml/symex" xmlns:wpg="http://schemas.microsoft.com/office/word/2010/wordprocessingGroup" xmlns:wpi="http://schemas.microsoft.com/office/word/2010/wordprocessingInk" xmlns:wne="http://schemas.microsoft.com/office/word/2006/wordml" xmlns:wps="http://schemas.microsoft.com/office/word/2010/wordprocessingShape" mc:Ignorable="w14 w15 w16se w16cid w16 w16cex w16sdtdh wp14">
   <w:body>
     <w:p>
       <w:pPr>
@@ -143,7 +143,6 @@
       <w:r>
         <w:t>(</w:t>
       </w:r>
-      <w:proofErr w:type="spellStart"/>
       <w:r>
         <w:rPr>
           <w:rFonts w:hint="eastAsia"/>
@@ -154,14 +153,7 @@
         <w:rPr>
           <w:rFonts w:hint="eastAsia"/>
         </w:rPr>
-        <w:t>L</w:t>
-      </w:r>
-      <w:proofErr w:type="spellEnd"/>
-      <w:r>
-        <w:rPr>
-          <w:rFonts w:hint="eastAsia"/>
-        </w:rPr>
-        <w:t>/</w:t>
+        <w:t>L/</w:t>
       </w:r>
       <w:proofErr w:type="spellStart"/>
       <w:r>
@@ -517,21 +509,7 @@
         <w:rPr>
           <w:rFonts w:hint="eastAsia"/>
         </w:rPr>
-        <w:t xml:space="preserve">Area- und </w:t>
-      </w:r>
-      <w:proofErr w:type="spellStart"/>
-      <w:r>
-        <w:rPr>
-          <w:rFonts w:hint="eastAsia"/>
-        </w:rPr>
-        <w:t>Surface-Geometrien</w:t>
-      </w:r>
-      <w:proofErr w:type="spellEnd"/>
-      <w:r>
-        <w:rPr>
-          <w:rFonts w:hint="eastAsia"/>
-        </w:rPr>
-        <w:t xml:space="preserve"> </w:t>
+        <w:t xml:space="preserve">Area- und Surface-Geometrien </w:t>
       </w:r>
       <w:r>
         <w:t>können</w:t>
@@ -627,14 +605,12 @@
         </w:rPr>
         <w:t>„</w:t>
       </w:r>
-      <w:proofErr w:type="spellStart"/>
       <w:r>
         <w:rPr>
           <w:rFonts w:hint="eastAsia"/>
         </w:rPr>
         <w:t>Enumeration</w:t>
       </w:r>
-      <w:proofErr w:type="spellEnd"/>
       <w:r>
         <w:rPr>
           <w:rFonts w:hint="eastAsia"/>
@@ -694,21 +670,7 @@
         <w:rPr>
           <w:rFonts w:hint="eastAsia"/>
         </w:rPr>
-        <w:t xml:space="preserve">Den </w:t>
-      </w:r>
-      <w:proofErr w:type="spellStart"/>
-      <w:r>
-        <w:rPr>
-          <w:rFonts w:hint="eastAsia"/>
-        </w:rPr>
-        <w:t>Geometrien</w:t>
-      </w:r>
-      <w:proofErr w:type="spellEnd"/>
-      <w:r>
-        <w:rPr>
-          <w:rFonts w:hint="eastAsia"/>
-        </w:rPr>
-        <w:t xml:space="preserve"> kann mittels Parameter ein EPSG-Code zugewiesen werden. Die Geometrie-Attribute können </w:t>
+        <w:t xml:space="preserve">Den Geometrien kann mittels Parameter ein EPSG-Code zugewiesen werden. Die Geometrie-Attribute können </w:t>
       </w:r>
       <w:r>
         <w:t xml:space="preserve">optional </w:t>
@@ -792,33 +754,11 @@
       </w:r>
     </w:p>
     <w:p>
-      <w:proofErr w:type="spellStart"/>
-      <w:r>
-        <w:rPr>
-          <w:rFonts w:hint="eastAsia"/>
-        </w:rPr>
-        <w:t>Geometrien</w:t>
-      </w:r>
-      <w:proofErr w:type="spellEnd"/>
-      <w:r>
-        <w:rPr>
-          <w:rFonts w:hint="eastAsia"/>
-        </w:rPr>
-        <w:t xml:space="preserve"> vom Typ Area und </w:t>
-      </w:r>
-      <w:proofErr w:type="spellStart"/>
-      <w:r>
-        <w:rPr>
-          <w:rFonts w:hint="eastAsia"/>
-        </w:rPr>
-        <w:t>Surface</w:t>
-      </w:r>
-      <w:proofErr w:type="spellEnd"/>
-      <w:r>
-        <w:rPr>
-          <w:rFonts w:hint="eastAsia"/>
-        </w:rPr>
-        <w:t xml:space="preserve"> </w:t>
+      <w:r>
+        <w:rPr>
+          <w:rFonts w:hint="eastAsia"/>
+        </w:rPr>
+        <w:t xml:space="preserve">Geometrien vom Typ Area und Surface </w:t>
       </w:r>
       <w:r>
         <w:t>werden</w:t>
@@ -912,21 +852,7 @@
         <w:rPr>
           <w:rFonts w:hint="eastAsia"/>
         </w:rPr>
-        <w:t xml:space="preserve">muss mindestens </w:t>
-      </w:r>
-      <w:proofErr w:type="spellStart"/>
-      <w:r>
-        <w:rPr>
-          <w:rFonts w:hint="eastAsia"/>
-        </w:rPr>
-        <w:t>PostgreSQL</w:t>
-      </w:r>
-      <w:proofErr w:type="spellEnd"/>
-      <w:r>
-        <w:rPr>
-          <w:rFonts w:hint="eastAsia"/>
-        </w:rPr>
-        <w:t xml:space="preserve"> 8.3 und </w:t>
+        <w:t xml:space="preserve">muss mindestens PostgreSQL 8.3 und </w:t>
       </w:r>
       <w:proofErr w:type="spellStart"/>
       <w:r>
@@ -968,16 +894,8 @@
         <w:rPr>
           <w:rFonts w:hint="eastAsia"/>
         </w:rPr>
-        <w:t xml:space="preserve">GNU Lesser General Public </w:t>
-      </w:r>
-      <w:proofErr w:type="spellStart"/>
-      <w:r>
-        <w:rPr>
-          <w:rFonts w:hint="eastAsia"/>
-        </w:rPr>
-        <w:t>License</w:t>
-      </w:r>
-      <w:proofErr w:type="spellEnd"/>
+        <w:t>GNU Lesser General Public License</w:t>
+      </w:r>
     </w:p>
     <w:p>
       <w:pPr>
@@ -2491,17 +2409,8 @@
           <w:rFonts w:hint="eastAsia"/>
           <w:lang w:val="en-GB"/>
         </w:rPr>
-        <w:t>log path/to/</w:t>
-      </w:r>
-      <w:proofErr w:type="spellStart"/>
-      <w:r>
-        <w:rPr>
-          <w:rFonts w:hint="eastAsia"/>
-          <w:lang w:val="en-GB"/>
-        </w:rPr>
-        <w:t>logfile</w:t>
-      </w:r>
-      <w:proofErr w:type="spellEnd"/>
+        <w:t>log path/to/logfile</w:t>
+      </w:r>
       <w:r>
         <w:rPr>
           <w:lang w:val="en-GB"/>
@@ -2699,16 +2608,12 @@
     <w:p>
       <w:pPr>
         <w:pStyle w:val="Code"/>
-        <w:rPr>
-          <w:lang w:val="en-GB"/>
-        </w:rPr>
       </w:pPr>
       <w:proofErr w:type="spellStart"/>
       <w:r>
         <w:rPr>
           <w:rFonts w:ascii="Arial" w:hAnsi="Arial" w:cs="Arial"/>
           <w:b/>
-          <w:lang w:val="en-GB"/>
         </w:rPr>
         <w:t>PostGIS</w:t>
       </w:r>
@@ -2717,27 +2622,51 @@
         <w:rPr>
           <w:rFonts w:ascii="Arial" w:hAnsi="Arial" w:cs="Arial"/>
           <w:b/>
-          <w:lang w:val="en-GB"/>
         </w:rPr>
         <w:t xml:space="preserve">: </w:t>
       </w:r>
-      <w:r>
-        <w:rPr>
-          <w:rFonts w:hint="eastAsia"/>
-          <w:lang w:val="en-GB"/>
-        </w:rPr>
-        <w:t xml:space="preserve">java -jar ili2pg.jar </w:t>
-      </w:r>
-      <w:r>
-        <w:rPr>
-          <w:lang w:val="en-GB"/>
-        </w:rPr>
-        <w:t>--import -</w:t>
-      </w:r>
-      <w:r>
-        <w:rPr>
-          <w:rFonts w:hint="eastAsia"/>
-          <w:lang w:val="en-GB"/>
+      <w:proofErr w:type="spellStart"/>
+      <w:r>
+        <w:rPr>
+          <w:rFonts w:hint="eastAsia"/>
+        </w:rPr>
+        <w:t>java</w:t>
+      </w:r>
+      <w:proofErr w:type="spellEnd"/>
+      <w:r>
+        <w:rPr>
+          <w:rFonts w:hint="eastAsia"/>
+        </w:rPr>
+        <w:t xml:space="preserve"> -</w:t>
+      </w:r>
+      <w:proofErr w:type="spellStart"/>
+      <w:r>
+        <w:rPr>
+          <w:rFonts w:hint="eastAsia"/>
+        </w:rPr>
+        <w:t>jar</w:t>
+      </w:r>
+      <w:proofErr w:type="spellEnd"/>
+      <w:r>
+        <w:rPr>
+          <w:rFonts w:hint="eastAsia"/>
+        </w:rPr>
+        <w:t xml:space="preserve"> ili2pg.jar </w:t>
+      </w:r>
+      <w:r>
+        <w:t>--</w:t>
+      </w:r>
+      <w:proofErr w:type="spellStart"/>
+      <w:r>
+        <w:t>import</w:t>
+      </w:r>
+      <w:proofErr w:type="spellEnd"/>
+      <w:r>
+        <w:t xml:space="preserve"> -</w:t>
+      </w:r>
+      <w:r>
+        <w:rPr>
+          <w:rFonts w:hint="eastAsia"/>
         </w:rPr>
         <w:t>-</w:t>
       </w:r>
@@ -2745,35 +2674,26 @@
       <w:r>
         <w:rPr>
           <w:rFonts w:hint="eastAsia"/>
-          <w:lang w:val="en-GB"/>
         </w:rPr>
         <w:t>db</w:t>
       </w:r>
       <w:r>
-        <w:rPr>
-          <w:lang w:val="en-GB"/>
-        </w:rPr>
         <w:t>database</w:t>
       </w:r>
       <w:proofErr w:type="spellEnd"/>
       <w:r>
         <w:rPr>
           <w:rFonts w:hint="eastAsia"/>
-          <w:lang w:val="en-GB"/>
         </w:rPr>
         <w:t xml:space="preserve"> </w:t>
       </w:r>
       <w:proofErr w:type="spellStart"/>
       <w:r>
-        <w:rPr>
-          <w:lang w:val="en-GB"/>
-        </w:rPr>
         <w:t>m</w:t>
       </w:r>
       <w:r>
         <w:rPr>
           <w:rFonts w:hint="eastAsia"/>
-          <w:lang w:val="en-GB"/>
         </w:rPr>
         <w:t>ogis</w:t>
       </w:r>
@@ -2781,21 +2701,16 @@
       <w:r>
         <w:rPr>
           <w:rFonts w:hint="eastAsia"/>
-          <w:lang w:val="en-GB"/>
         </w:rPr>
         <w:t xml:space="preserve"> -</w:t>
       </w:r>
       <w:r>
-        <w:rPr>
-          <w:lang w:val="en-GB"/>
-        </w:rPr>
         <w:t>-</w:t>
       </w:r>
       <w:proofErr w:type="spellStart"/>
       <w:r>
         <w:rPr>
           <w:rFonts w:hint="eastAsia"/>
-          <w:lang w:val="en-GB"/>
         </w:rPr>
         <w:t>dbusr</w:t>
       </w:r>
@@ -2803,46 +2718,36 @@
       <w:r>
         <w:rPr>
           <w:rFonts w:hint="eastAsia"/>
-          <w:lang w:val="en-GB"/>
         </w:rPr>
         <w:t xml:space="preserve"> </w:t>
       </w:r>
       <w:proofErr w:type="spellStart"/>
-      <w:proofErr w:type="gramStart"/>
-      <w:r>
-        <w:rPr>
-          <w:rFonts w:hint="eastAsia"/>
-          <w:lang w:val="en-GB"/>
+      <w:r>
+        <w:rPr>
+          <w:rFonts w:hint="eastAsia"/>
         </w:rPr>
         <w:t>julia</w:t>
       </w:r>
       <w:proofErr w:type="spellEnd"/>
-      <w:proofErr w:type="gramEnd"/>
-      <w:r>
-        <w:rPr>
-          <w:rFonts w:hint="eastAsia"/>
-          <w:lang w:val="en-GB"/>
+      <w:r>
+        <w:rPr>
+          <w:rFonts w:hint="eastAsia"/>
         </w:rPr>
         <w:t xml:space="preserve"> -</w:t>
       </w:r>
       <w:r>
-        <w:rPr>
-          <w:lang w:val="en-GB"/>
-        </w:rPr>
         <w:t>-</w:t>
       </w:r>
       <w:proofErr w:type="spellStart"/>
       <w:r>
         <w:rPr>
           <w:rFonts w:hint="eastAsia"/>
-          <w:lang w:val="en-GB"/>
         </w:rPr>
         <w:t>dbpw</w:t>
       </w:r>
       <w:r>
         <w:rPr>
           <w:rFonts w:hint="eastAsia"/>
-          <w:lang w:val="en-GB"/>
         </w:rPr>
         <w:t>d</w:t>
       </w:r>
@@ -2850,7 +2755,6 @@
       <w:r>
         <w:rPr>
           <w:rFonts w:hint="eastAsia"/>
-          <w:lang w:val="en-GB"/>
         </w:rPr>
         <w:t xml:space="preserve"> </w:t>
       </w:r>
@@ -2858,7 +2762,6 @@
       <w:r>
         <w:rPr>
           <w:rFonts w:hint="eastAsia"/>
-          <w:lang w:val="en-GB"/>
         </w:rPr>
         <w:t>romeo</w:t>
       </w:r>
@@ -2866,38 +2769,53 @@
       <w:r>
         <w:rPr>
           <w:rFonts w:hint="eastAsia"/>
-          <w:lang w:val="en-GB"/>
         </w:rPr>
         <w:t xml:space="preserve"> </w:t>
       </w:r>
-      <w:r>
-        <w:rPr>
-          <w:rFonts w:hint="eastAsia"/>
-          <w:lang w:val="en-GB"/>
+      <w:proofErr w:type="spellStart"/>
+      <w:r>
+        <w:rPr>
+          <w:rFonts w:hint="eastAsia"/>
         </w:rPr>
         <w:t>pa</w:t>
       </w:r>
       <w:r>
         <w:rPr>
           <w:rFonts w:hint="eastAsia"/>
-          <w:lang w:val="en-GB"/>
-        </w:rPr>
-        <w:t>th/to/260100.itf</w:t>
+        </w:rPr>
+        <w:t>th</w:t>
+      </w:r>
+      <w:proofErr w:type="spellEnd"/>
+      <w:r>
+        <w:rPr>
+          <w:rFonts w:hint="eastAsia"/>
+        </w:rPr>
+        <w:t>/</w:t>
+      </w:r>
+      <w:proofErr w:type="spellStart"/>
+      <w:r>
+        <w:rPr>
+          <w:rFonts w:hint="eastAsia"/>
+        </w:rPr>
+        <w:t>to</w:t>
+      </w:r>
+      <w:proofErr w:type="spellEnd"/>
+      <w:r>
+        <w:rPr>
+          <w:rFonts w:hint="eastAsia"/>
+        </w:rPr>
+        <w:t>/260100.itf</w:t>
       </w:r>
     </w:p>
     <w:p>
       <w:pPr>
         <w:pStyle w:val="Code"/>
-        <w:rPr>
-          <w:lang w:val="en-GB"/>
-        </w:rPr>
       </w:pPr>
       <w:proofErr w:type="spellStart"/>
       <w:r>
         <w:rPr>
           <w:rFonts w:ascii="Arial" w:hAnsi="Arial" w:cs="Arial"/>
           <w:b/>
-          <w:lang w:val="en-GB"/>
         </w:rPr>
         <w:t>GeoPackage</w:t>
       </w:r>
@@ -2906,46 +2824,63 @@
         <w:rPr>
           <w:rFonts w:ascii="Arial" w:hAnsi="Arial" w:cs="Arial"/>
           <w:b/>
-          <w:lang w:val="en-GB"/>
         </w:rPr>
         <w:t>:</w:t>
       </w:r>
       <w:r>
-        <w:rPr>
-          <w:lang w:val="en-GB"/>
-        </w:rPr>
         <w:t xml:space="preserve"> </w:t>
       </w:r>
-      <w:r>
-        <w:rPr>
-          <w:rFonts w:hint="eastAsia"/>
-          <w:lang w:val="en-GB"/>
-        </w:rPr>
-        <w:t>java -jar ili2</w:t>
-      </w:r>
-      <w:r>
-        <w:rPr>
-          <w:lang w:val="en-GB"/>
-        </w:rPr>
+      <w:proofErr w:type="spellStart"/>
+      <w:r>
+        <w:rPr>
+          <w:rFonts w:hint="eastAsia"/>
+        </w:rPr>
+        <w:t>java</w:t>
+      </w:r>
+      <w:proofErr w:type="spellEnd"/>
+      <w:r>
+        <w:rPr>
+          <w:rFonts w:hint="eastAsia"/>
+        </w:rPr>
+        <w:t xml:space="preserve"> -</w:t>
+      </w:r>
+      <w:proofErr w:type="spellStart"/>
+      <w:r>
+        <w:rPr>
+          <w:rFonts w:hint="eastAsia"/>
+        </w:rPr>
+        <w:t>jar</w:t>
+      </w:r>
+      <w:proofErr w:type="spellEnd"/>
+      <w:r>
+        <w:rPr>
+          <w:rFonts w:hint="eastAsia"/>
+        </w:rPr>
+        <w:t xml:space="preserve"> ili2</w:t>
+      </w:r>
+      <w:r>
         <w:t>gpkg</w:t>
       </w:r>
       <w:r>
         <w:rPr>
           <w:rFonts w:hint="eastAsia"/>
-          <w:lang w:val="en-GB"/>
         </w:rPr>
         <w:t xml:space="preserve">.jar </w:t>
       </w:r>
       <w:r>
-        <w:rPr>
-          <w:lang w:val="en-GB"/>
-        </w:rPr>
-        <w:t>--import -</w:t>
-      </w:r>
-      <w:r>
-        <w:rPr>
-          <w:rFonts w:hint="eastAsia"/>
-          <w:lang w:val="en-GB"/>
+        <w:t>--</w:t>
+      </w:r>
+      <w:proofErr w:type="spellStart"/>
+      <w:r>
+        <w:t>import</w:t>
+      </w:r>
+      <w:proofErr w:type="spellEnd"/>
+      <w:r>
+        <w:t xml:space="preserve"> -</w:t>
+      </w:r>
+      <w:r>
+        <w:rPr>
+          <w:rFonts w:hint="eastAsia"/>
         </w:rPr>
         <w:t>-</w:t>
       </w:r>
@@ -2953,60 +2888,68 @@
       <w:r>
         <w:rPr>
           <w:rFonts w:hint="eastAsia"/>
-          <w:lang w:val="en-GB"/>
         </w:rPr>
         <w:t>db</w:t>
       </w:r>
       <w:r>
-        <w:rPr>
-          <w:lang w:val="en-GB"/>
-        </w:rPr>
         <w:t>file</w:t>
       </w:r>
       <w:proofErr w:type="spellEnd"/>
       <w:r>
         <w:rPr>
           <w:rFonts w:hint="eastAsia"/>
-          <w:lang w:val="en-GB"/>
         </w:rPr>
         <w:t xml:space="preserve"> </w:t>
       </w:r>
       <w:proofErr w:type="spellStart"/>
-      <w:r>
-        <w:rPr>
-          <w:lang w:val="en-GB"/>
-        </w:rPr>
+      <w:proofErr w:type="gramStart"/>
+      <w:r>
         <w:t>m</w:t>
       </w:r>
       <w:r>
         <w:rPr>
           <w:rFonts w:hint="eastAsia"/>
-          <w:lang w:val="en-GB"/>
         </w:rPr>
         <w:t>ogis</w:t>
       </w:r>
       <w:r>
-        <w:rPr>
-          <w:lang w:val="en-GB"/>
-        </w:rPr>
         <w:t>.gpkg</w:t>
       </w:r>
       <w:proofErr w:type="spellEnd"/>
-      <w:r>
-        <w:rPr>
-          <w:rFonts w:hint="eastAsia"/>
-          <w:lang w:val="en-GB"/>
+      <w:proofErr w:type="gramEnd"/>
+      <w:r>
+        <w:rPr>
+          <w:rFonts w:hint="eastAsia"/>
         </w:rPr>
         <w:t xml:space="preserve"> </w:t>
       </w:r>
-      <w:bookmarkStart w:id="0" w:name="_GoBack"/>
-      <w:bookmarkEnd w:id="0"/>
-      <w:r>
-        <w:rPr>
-          <w:rFonts w:hint="eastAsia"/>
-          <w:lang w:val="en-GB"/>
-        </w:rPr>
-        <w:t>path/to/260100.itf</w:t>
+      <w:proofErr w:type="spellStart"/>
+      <w:r>
+        <w:rPr>
+          <w:rFonts w:hint="eastAsia"/>
+        </w:rPr>
+        <w:t>path</w:t>
+      </w:r>
+      <w:proofErr w:type="spellEnd"/>
+      <w:r>
+        <w:rPr>
+          <w:rFonts w:hint="eastAsia"/>
+        </w:rPr>
+        <w:t>/</w:t>
+      </w:r>
+      <w:proofErr w:type="spellStart"/>
+      <w:r>
+        <w:rPr>
+          <w:rFonts w:hint="eastAsia"/>
+        </w:rPr>
+        <w:t>to</w:t>
+      </w:r>
+      <w:proofErr w:type="spellEnd"/>
+      <w:r>
+        <w:rPr>
+          <w:rFonts w:hint="eastAsia"/>
+        </w:rPr>
+        <w:t>/260100.itf</w:t>
       </w:r>
     </w:p>
     <w:p>
@@ -3028,13 +2971,27 @@
         <w:rPr>
           <w:rFonts w:hint="eastAsia"/>
         </w:rPr>
-        <w:t xml:space="preserve"> 260100.itf wird importiert und die Daten den bereits vorha</w:t>
-      </w:r>
-      <w:r>
-        <w:rPr>
-          <w:rFonts w:hint="eastAsia"/>
-        </w:rPr>
-        <w:t>nden Tabellen hinzugefügt. Die</w:t>
+        <w:t xml:space="preserve"> 260100.itf wird importiert und die Daten </w:t>
+      </w:r>
+      <w:proofErr w:type="gramStart"/>
+      <w:r>
+        <w:rPr>
+          <w:rFonts w:hint="eastAsia"/>
+        </w:rPr>
+        <w:t>den bereits vorha</w:t>
+      </w:r>
+      <w:r>
+        <w:rPr>
+          <w:rFonts w:hint="eastAsia"/>
+        </w:rPr>
+        <w:t>nden Tabellen</w:t>
+      </w:r>
+      <w:proofErr w:type="gramEnd"/>
+      <w:r>
+        <w:rPr>
+          <w:rFonts w:hint="eastAsia"/>
+        </w:rPr>
+        <w:t xml:space="preserve"> hinzugefügt. Die</w:t>
       </w:r>
       <w:r>
         <w:t xml:space="preserve"> Tabellen</w:t>
@@ -3113,16 +3070,12 @@
     <w:p>
       <w:pPr>
         <w:pStyle w:val="Code"/>
-        <w:rPr>
-          <w:lang w:val="en-GB"/>
-        </w:rPr>
       </w:pPr>
       <w:proofErr w:type="spellStart"/>
       <w:r>
         <w:rPr>
           <w:rFonts w:ascii="Arial" w:hAnsi="Arial" w:cs="Arial"/>
           <w:b/>
-          <w:lang w:val="en-GB"/>
         </w:rPr>
         <w:t>PostGIS</w:t>
       </w:r>
@@ -3131,41 +3084,59 @@
         <w:rPr>
           <w:rFonts w:ascii="Arial" w:hAnsi="Arial" w:cs="Arial"/>
           <w:b/>
-          <w:lang w:val="en-GB"/>
         </w:rPr>
         <w:t xml:space="preserve">: </w:t>
       </w:r>
-      <w:r>
-        <w:rPr>
-          <w:rFonts w:hint="eastAsia"/>
-          <w:lang w:val="en-GB"/>
-        </w:rPr>
-        <w:t xml:space="preserve">java -jar ili2pg.jar </w:t>
-      </w:r>
-      <w:r>
-        <w:rPr>
-          <w:lang w:val="en-GB"/>
-        </w:rPr>
-        <w:t>--import --</w:t>
-      </w:r>
-      <w:proofErr w:type="spellStart"/>
-      <w:r>
-        <w:rPr>
-          <w:lang w:val="en-GB"/>
-        </w:rPr>
+      <w:proofErr w:type="spellStart"/>
+      <w:r>
+        <w:rPr>
+          <w:rFonts w:hint="eastAsia"/>
+        </w:rPr>
+        <w:t>java</w:t>
+      </w:r>
+      <w:proofErr w:type="spellEnd"/>
+      <w:r>
+        <w:rPr>
+          <w:rFonts w:hint="eastAsia"/>
+        </w:rPr>
+        <w:t xml:space="preserve"> -</w:t>
+      </w:r>
+      <w:proofErr w:type="spellStart"/>
+      <w:r>
+        <w:rPr>
+          <w:rFonts w:hint="eastAsia"/>
+        </w:rPr>
+        <w:t>jar</w:t>
+      </w:r>
+      <w:proofErr w:type="spellEnd"/>
+      <w:r>
+        <w:rPr>
+          <w:rFonts w:hint="eastAsia"/>
+        </w:rPr>
+        <w:t xml:space="preserve"> ili2pg.jar </w:t>
+      </w:r>
+      <w:r>
+        <w:t>--</w:t>
+      </w:r>
+      <w:proofErr w:type="spellStart"/>
+      <w:r>
+        <w:t>import</w:t>
+      </w:r>
+      <w:proofErr w:type="spellEnd"/>
+      <w:r>
+        <w:t xml:space="preserve"> --</w:t>
+      </w:r>
+      <w:proofErr w:type="spellStart"/>
+      <w:r>
         <w:t>deleteData</w:t>
       </w:r>
       <w:proofErr w:type="spellEnd"/>
       <w:r>
-        <w:rPr>
-          <w:lang w:val="en-GB"/>
-        </w:rPr>
         <w:t xml:space="preserve"> -</w:t>
       </w:r>
       <w:r>
         <w:rPr>
           <w:rFonts w:hint="eastAsia"/>
-          <w:lang w:val="en-GB"/>
         </w:rPr>
         <w:t>-</w:t>
       </w:r>
@@ -3173,35 +3144,26 @@
       <w:r>
         <w:rPr>
           <w:rFonts w:hint="eastAsia"/>
-          <w:lang w:val="en-GB"/>
         </w:rPr>
         <w:t>db</w:t>
       </w:r>
       <w:r>
-        <w:rPr>
-          <w:lang w:val="en-GB"/>
-        </w:rPr>
         <w:t>database</w:t>
       </w:r>
       <w:proofErr w:type="spellEnd"/>
       <w:r>
         <w:rPr>
           <w:rFonts w:hint="eastAsia"/>
-          <w:lang w:val="en-GB"/>
         </w:rPr>
         <w:t xml:space="preserve"> </w:t>
       </w:r>
       <w:proofErr w:type="spellStart"/>
       <w:r>
-        <w:rPr>
-          <w:lang w:val="en-GB"/>
-        </w:rPr>
         <w:t>m</w:t>
       </w:r>
       <w:r>
         <w:rPr>
           <w:rFonts w:hint="eastAsia"/>
-          <w:lang w:val="en-GB"/>
         </w:rPr>
         <w:t>ogis</w:t>
       </w:r>
@@ -3209,28 +3171,22 @@
       <w:r>
         <w:rPr>
           <w:rFonts w:hint="eastAsia"/>
-          <w:lang w:val="en-GB"/>
         </w:rPr>
         <w:t xml:space="preserve"> -</w:t>
       </w:r>
       <w:r>
-        <w:rPr>
-          <w:lang w:val="en-GB"/>
-        </w:rPr>
         <w:t>-</w:t>
       </w:r>
       <w:proofErr w:type="spellStart"/>
       <w:r>
         <w:rPr>
           <w:rFonts w:hint="eastAsia"/>
-          <w:lang w:val="en-GB"/>
         </w:rPr>
         <w:t>dbus</w:t>
       </w:r>
       <w:r>
         <w:rPr>
           <w:rFonts w:hint="eastAsia"/>
-          <w:lang w:val="en-GB"/>
         </w:rPr>
         <w:t>r</w:t>
       </w:r>
@@ -3238,38 +3194,29 @@
       <w:r>
         <w:rPr>
           <w:rFonts w:hint="eastAsia"/>
-          <w:lang w:val="en-GB"/>
         </w:rPr>
         <w:t xml:space="preserve"> </w:t>
       </w:r>
       <w:proofErr w:type="spellStart"/>
-      <w:proofErr w:type="gramStart"/>
-      <w:r>
-        <w:rPr>
-          <w:rFonts w:hint="eastAsia"/>
-          <w:lang w:val="en-GB"/>
+      <w:r>
+        <w:rPr>
+          <w:rFonts w:hint="eastAsia"/>
         </w:rPr>
         <w:t>julia</w:t>
       </w:r>
       <w:proofErr w:type="spellEnd"/>
-      <w:proofErr w:type="gramEnd"/>
-      <w:r>
-        <w:rPr>
-          <w:rFonts w:hint="eastAsia"/>
-          <w:lang w:val="en-GB"/>
+      <w:r>
+        <w:rPr>
+          <w:rFonts w:hint="eastAsia"/>
         </w:rPr>
         <w:t xml:space="preserve"> </w:t>
       </w:r>
       <w:r>
-        <w:rPr>
-          <w:lang w:val="en-GB"/>
-        </w:rPr>
         <w:t>-</w:t>
       </w:r>
       <w:r>
         <w:rPr>
           <w:rFonts w:hint="eastAsia"/>
-          <w:lang w:val="en-GB"/>
         </w:rPr>
         <w:t>-</w:t>
       </w:r>
@@ -3277,14 +3224,12 @@
       <w:r>
         <w:rPr>
           <w:rFonts w:hint="eastAsia"/>
-          <w:lang w:val="en-GB"/>
         </w:rPr>
         <w:t>dbpw</w:t>
       </w:r>
       <w:r>
         <w:rPr>
           <w:rFonts w:hint="eastAsia"/>
-          <w:lang w:val="en-GB"/>
         </w:rPr>
         <w:t>d</w:t>
       </w:r>
@@ -3292,7 +3237,6 @@
       <w:r>
         <w:rPr>
           <w:rFonts w:hint="eastAsia"/>
-          <w:lang w:val="en-GB"/>
         </w:rPr>
         <w:t xml:space="preserve"> </w:t>
       </w:r>
@@ -3300,7 +3244,6 @@
       <w:r>
         <w:rPr>
           <w:rFonts w:hint="eastAsia"/>
-          <w:lang w:val="en-GB"/>
         </w:rPr>
         <w:t>romeo</w:t>
       </w:r>
@@ -3308,24 +3251,47 @@
       <w:r>
         <w:rPr>
           <w:rFonts w:hint="eastAsia"/>
-          <w:lang w:val="en-GB"/>
-        </w:rPr>
-        <w:t xml:space="preserve"> path/to/260100.itf</w:t>
+        </w:rPr>
+        <w:t xml:space="preserve"> </w:t>
+      </w:r>
+      <w:proofErr w:type="spellStart"/>
+      <w:r>
+        <w:rPr>
+          <w:rFonts w:hint="eastAsia"/>
+        </w:rPr>
+        <w:t>path</w:t>
+      </w:r>
+      <w:proofErr w:type="spellEnd"/>
+      <w:r>
+        <w:rPr>
+          <w:rFonts w:hint="eastAsia"/>
+        </w:rPr>
+        <w:t>/</w:t>
+      </w:r>
+      <w:proofErr w:type="spellStart"/>
+      <w:r>
+        <w:rPr>
+          <w:rFonts w:hint="eastAsia"/>
+        </w:rPr>
+        <w:t>to</w:t>
+      </w:r>
+      <w:proofErr w:type="spellEnd"/>
+      <w:r>
+        <w:rPr>
+          <w:rFonts w:hint="eastAsia"/>
+        </w:rPr>
+        <w:t>/260100.itf</w:t>
       </w:r>
     </w:p>
     <w:p>
       <w:pPr>
         <w:pStyle w:val="Code"/>
-        <w:rPr>
-          <w:lang w:val="en-GB"/>
-        </w:rPr>
       </w:pPr>
       <w:proofErr w:type="spellStart"/>
       <w:r>
         <w:rPr>
           <w:rFonts w:ascii="Arial" w:hAnsi="Arial" w:cs="Arial"/>
           <w:b/>
-          <w:lang w:val="en-GB"/>
         </w:rPr>
         <w:t>GeoPackage</w:t>
       </w:r>
@@ -3334,60 +3300,71 @@
         <w:rPr>
           <w:rFonts w:ascii="Arial" w:hAnsi="Arial" w:cs="Arial"/>
           <w:b/>
-          <w:lang w:val="en-GB"/>
         </w:rPr>
         <w:t>:</w:t>
       </w:r>
       <w:r>
-        <w:rPr>
-          <w:lang w:val="en-GB"/>
-        </w:rPr>
         <w:t xml:space="preserve"> </w:t>
       </w:r>
-      <w:r>
-        <w:rPr>
-          <w:rFonts w:hint="eastAsia"/>
-          <w:lang w:val="en-GB"/>
-        </w:rPr>
-        <w:t>java -jar ili2</w:t>
-      </w:r>
-      <w:r>
-        <w:rPr>
-          <w:lang w:val="en-GB"/>
-        </w:rPr>
+      <w:proofErr w:type="spellStart"/>
+      <w:r>
+        <w:rPr>
+          <w:rFonts w:hint="eastAsia"/>
+        </w:rPr>
+        <w:t>java</w:t>
+      </w:r>
+      <w:proofErr w:type="spellEnd"/>
+      <w:r>
+        <w:rPr>
+          <w:rFonts w:hint="eastAsia"/>
+        </w:rPr>
+        <w:t xml:space="preserve"> -</w:t>
+      </w:r>
+      <w:proofErr w:type="spellStart"/>
+      <w:r>
+        <w:rPr>
+          <w:rFonts w:hint="eastAsia"/>
+        </w:rPr>
+        <w:t>jar</w:t>
+      </w:r>
+      <w:proofErr w:type="spellEnd"/>
+      <w:r>
+        <w:rPr>
+          <w:rFonts w:hint="eastAsia"/>
+        </w:rPr>
+        <w:t xml:space="preserve"> ili2</w:t>
+      </w:r>
+      <w:r>
         <w:t>gpkg</w:t>
       </w:r>
       <w:r>
         <w:rPr>
           <w:rFonts w:hint="eastAsia"/>
-          <w:lang w:val="en-GB"/>
         </w:rPr>
         <w:t xml:space="preserve">.jar </w:t>
       </w:r>
       <w:r>
-        <w:rPr>
-          <w:lang w:val="en-GB"/>
-        </w:rPr>
-        <w:t>--import --</w:t>
-      </w:r>
-      <w:proofErr w:type="spellStart"/>
-      <w:r>
-        <w:rPr>
-          <w:lang w:val="en-GB"/>
-        </w:rPr>
+        <w:t>--</w:t>
+      </w:r>
+      <w:proofErr w:type="spellStart"/>
+      <w:r>
+        <w:t>import</w:t>
+      </w:r>
+      <w:proofErr w:type="spellEnd"/>
+      <w:r>
+        <w:t xml:space="preserve"> --</w:t>
+      </w:r>
+      <w:proofErr w:type="spellStart"/>
+      <w:r>
         <w:t>deleteData</w:t>
       </w:r>
       <w:proofErr w:type="spellEnd"/>
       <w:r>
-        <w:rPr>
-          <w:lang w:val="en-GB"/>
-        </w:rPr>
         <w:t xml:space="preserve"> -</w:t>
       </w:r>
       <w:r>
         <w:rPr>
           <w:rFonts w:hint="eastAsia"/>
-          <w:lang w:val="en-GB"/>
         </w:rPr>
         <w:t>-</w:t>
       </w:r>
@@ -3395,51 +3372,68 @@
       <w:r>
         <w:rPr>
           <w:rFonts w:hint="eastAsia"/>
-          <w:lang w:val="en-GB"/>
         </w:rPr>
         <w:t>db</w:t>
       </w:r>
       <w:r>
-        <w:rPr>
-          <w:lang w:val="en-GB"/>
-        </w:rPr>
         <w:t>file</w:t>
       </w:r>
       <w:proofErr w:type="spellEnd"/>
       <w:r>
         <w:rPr>
           <w:rFonts w:hint="eastAsia"/>
-          <w:lang w:val="en-GB"/>
         </w:rPr>
         <w:t xml:space="preserve"> </w:t>
       </w:r>
       <w:proofErr w:type="spellStart"/>
-      <w:r>
-        <w:rPr>
-          <w:lang w:val="en-GB"/>
-        </w:rPr>
+      <w:proofErr w:type="gramStart"/>
+      <w:r>
         <w:t>m</w:t>
       </w:r>
       <w:r>
         <w:rPr>
           <w:rFonts w:hint="eastAsia"/>
-          <w:lang w:val="en-GB"/>
         </w:rPr>
         <w:t>ogis</w:t>
       </w:r>
       <w:r>
-        <w:rPr>
-          <w:lang w:val="en-GB"/>
-        </w:rPr>
         <w:t>.gpkg</w:t>
       </w:r>
       <w:proofErr w:type="spellEnd"/>
-      <w:r>
-        <w:rPr>
-          <w:rFonts w:hint="eastAsia"/>
-          <w:lang w:val="en-GB"/>
-        </w:rPr>
-        <w:t xml:space="preserve"> path/to/260100.itf</w:t>
+      <w:proofErr w:type="gramEnd"/>
+      <w:r>
+        <w:rPr>
+          <w:rFonts w:hint="eastAsia"/>
+        </w:rPr>
+        <w:t xml:space="preserve"> </w:t>
+      </w:r>
+      <w:proofErr w:type="spellStart"/>
+      <w:r>
+        <w:rPr>
+          <w:rFonts w:hint="eastAsia"/>
+        </w:rPr>
+        <w:t>path</w:t>
+      </w:r>
+      <w:proofErr w:type="spellEnd"/>
+      <w:r>
+        <w:rPr>
+          <w:rFonts w:hint="eastAsia"/>
+        </w:rPr>
+        <w:t>/</w:t>
+      </w:r>
+      <w:proofErr w:type="spellStart"/>
+      <w:r>
+        <w:rPr>
+          <w:rFonts w:hint="eastAsia"/>
+        </w:rPr>
+        <w:t>to</w:t>
+      </w:r>
+      <w:proofErr w:type="spellEnd"/>
+      <w:r>
+        <w:rPr>
+          <w:rFonts w:hint="eastAsia"/>
+        </w:rPr>
+        <w:t>/260100.itf</w:t>
       </w:r>
     </w:p>
     <w:p>
@@ -3461,13 +3455,27 @@
         <w:rPr>
           <w:rFonts w:hint="eastAsia"/>
         </w:rPr>
-        <w:t xml:space="preserve"> 260100.itf wird importiert und die bestehenden Daten in den bereits vo</w:t>
-      </w:r>
-      <w:r>
-        <w:rPr>
-          <w:rFonts w:hint="eastAsia"/>
-        </w:rPr>
-        <w:t>rhanden Tabellen gelöscht. Die</w:t>
+        <w:t xml:space="preserve"> 260100.itf wird importiert und die bestehenden Daten </w:t>
+      </w:r>
+      <w:proofErr w:type="gramStart"/>
+      <w:r>
+        <w:rPr>
+          <w:rFonts w:hint="eastAsia"/>
+        </w:rPr>
+        <w:t>in den bereits vo</w:t>
+      </w:r>
+      <w:r>
+        <w:rPr>
+          <w:rFonts w:hint="eastAsia"/>
+        </w:rPr>
+        <w:t>rhanden Tabellen</w:t>
+      </w:r>
+      <w:proofErr w:type="gramEnd"/>
+      <w:r>
+        <w:rPr>
+          <w:rFonts w:hint="eastAsia"/>
+        </w:rPr>
+        <w:t xml:space="preserve"> gelöscht. Die</w:t>
       </w:r>
       <w:r>
         <w:t xml:space="preserve"> Tabellen</w:t>
@@ -3541,16 +3549,12 @@
     <w:p>
       <w:pPr>
         <w:pStyle w:val="Code"/>
-        <w:rPr>
-          <w:lang w:val="en-GB"/>
-        </w:rPr>
       </w:pPr>
       <w:proofErr w:type="spellStart"/>
       <w:r>
         <w:rPr>
           <w:rFonts w:ascii="Arial" w:hAnsi="Arial" w:cs="Arial"/>
           <w:b/>
-          <w:lang w:val="en-GB"/>
         </w:rPr>
         <w:t>PostGIS</w:t>
       </w:r>
@@ -3559,104 +3563,107 @@
         <w:rPr>
           <w:rFonts w:ascii="Arial" w:hAnsi="Arial" w:cs="Arial"/>
           <w:b/>
-          <w:lang w:val="en-GB"/>
         </w:rPr>
         <w:t xml:space="preserve">: </w:t>
       </w:r>
-      <w:r>
-        <w:rPr>
-          <w:rFonts w:hint="eastAsia"/>
-          <w:lang w:val="en-GB"/>
-        </w:rPr>
-        <w:t xml:space="preserve">java -jar ili2pg.jar </w:t>
-      </w:r>
-      <w:r>
-        <w:rPr>
-          <w:rFonts w:hint="eastAsia"/>
-          <w:lang w:val="en-GB"/>
+      <w:proofErr w:type="spellStart"/>
+      <w:r>
+        <w:rPr>
+          <w:rFonts w:hint="eastAsia"/>
+        </w:rPr>
+        <w:t>java</w:t>
+      </w:r>
+      <w:proofErr w:type="spellEnd"/>
+      <w:r>
+        <w:rPr>
+          <w:rFonts w:hint="eastAsia"/>
+        </w:rPr>
+        <w:t xml:space="preserve"> -</w:t>
+      </w:r>
+      <w:proofErr w:type="spellStart"/>
+      <w:r>
+        <w:rPr>
+          <w:rFonts w:hint="eastAsia"/>
+        </w:rPr>
+        <w:t>jar</w:t>
+      </w:r>
+      <w:proofErr w:type="spellEnd"/>
+      <w:r>
+        <w:rPr>
+          <w:rFonts w:hint="eastAsia"/>
+        </w:rPr>
+        <w:t xml:space="preserve"> ili2pg.jar </w:t>
+      </w:r>
+      <w:r>
+        <w:rPr>
+          <w:rFonts w:hint="eastAsia"/>
         </w:rPr>
         <w:t>-</w:t>
       </w:r>
       <w:r>
-        <w:rPr>
-          <w:lang w:val="en-GB"/>
-        </w:rPr>
         <w:t>-</w:t>
       </w:r>
-      <w:r>
-        <w:rPr>
-          <w:rFonts w:hint="eastAsia"/>
-          <w:lang w:val="en-GB"/>
-        </w:rPr>
-        <w:t xml:space="preserve">import </w:t>
-      </w:r>
-      <w:r>
-        <w:rPr>
-          <w:lang w:val="en-GB"/>
-        </w:rPr>
+      <w:proofErr w:type="spellStart"/>
+      <w:r>
+        <w:rPr>
+          <w:rFonts w:hint="eastAsia"/>
+        </w:rPr>
+        <w:t>import</w:t>
+      </w:r>
+      <w:proofErr w:type="spellEnd"/>
+      <w:r>
+        <w:rPr>
+          <w:rFonts w:hint="eastAsia"/>
+        </w:rPr>
+        <w:t xml:space="preserve"> </w:t>
+      </w:r>
+      <w:r>
         <w:t>--</w:t>
       </w:r>
       <w:proofErr w:type="spellStart"/>
       <w:r>
-        <w:rPr>
-          <w:lang w:val="en-GB"/>
-        </w:rPr>
         <w:t>createEnumTxtCol</w:t>
       </w:r>
       <w:proofErr w:type="spellEnd"/>
       <w:r>
         <w:rPr>
           <w:rFonts w:hint="eastAsia"/>
-          <w:lang w:val="en-GB"/>
         </w:rPr>
         <w:t xml:space="preserve"> </w:t>
       </w:r>
       <w:r>
         <w:rPr>
           <w:rFonts w:hint="eastAsia"/>
-          <w:lang w:val="en-GB"/>
         </w:rPr>
         <w:t>-</w:t>
       </w:r>
       <w:r>
-        <w:rPr>
-          <w:lang w:val="en-GB"/>
-        </w:rPr>
         <w:t>-</w:t>
       </w:r>
       <w:proofErr w:type="spellStart"/>
       <w:r>
         <w:rPr>
           <w:rFonts w:hint="eastAsia"/>
-          <w:lang w:val="en-GB"/>
         </w:rPr>
         <w:t>db</w:t>
       </w:r>
       <w:r>
-        <w:rPr>
-          <w:lang w:val="en-GB"/>
-        </w:rPr>
         <w:t>database</w:t>
       </w:r>
       <w:proofErr w:type="spellEnd"/>
       <w:r>
         <w:rPr>
           <w:rFonts w:hint="eastAsia"/>
-          <w:lang w:val="en-GB"/>
         </w:rPr>
         <w:t xml:space="preserve"> </w:t>
       </w:r>
       <w:proofErr w:type="spellStart"/>
       <w:r>
-        <w:rPr>
-          <w:lang w:val="en-GB"/>
-        </w:rPr>
         <w:t>m</w:t>
       </w:r>
       <w:r>
         <w:rPr>
           <w:rFonts w:hint="eastAsia"/>
-          <w:lang w:val="en-GB"/>
         </w:rPr>
         <w:t>ogis</w:t>
       </w:r>
@@ -3664,28 +3671,22 @@
       <w:r>
         <w:rPr>
           <w:rFonts w:hint="eastAsia"/>
-          <w:lang w:val="en-GB"/>
         </w:rPr>
         <w:t xml:space="preserve"> </w:t>
       </w:r>
       <w:r>
-        <w:rPr>
-          <w:lang w:val="en-GB"/>
-        </w:rPr>
         <w:t>--</w:t>
       </w:r>
       <w:proofErr w:type="spellStart"/>
       <w:r>
         <w:rPr>
           <w:rFonts w:hint="eastAsia"/>
-          <w:lang w:val="en-GB"/>
         </w:rPr>
         <w:t>dbus</w:t>
       </w:r>
       <w:r>
         <w:rPr>
           <w:rFonts w:hint="eastAsia"/>
-          <w:lang w:val="en-GB"/>
         </w:rPr>
         <w:t>r</w:t>
       </w:r>
@@ -3693,39 +3694,30 @@
       <w:r>
         <w:rPr>
           <w:rFonts w:hint="eastAsia"/>
-          <w:lang w:val="en-GB"/>
         </w:rPr>
         <w:t xml:space="preserve"> </w:t>
       </w:r>
       <w:proofErr w:type="spellStart"/>
-      <w:proofErr w:type="gramStart"/>
-      <w:r>
-        <w:rPr>
-          <w:rFonts w:hint="eastAsia"/>
-          <w:lang w:val="en-GB"/>
+      <w:r>
+        <w:rPr>
+          <w:rFonts w:hint="eastAsia"/>
         </w:rPr>
         <w:t>julia</w:t>
       </w:r>
       <w:proofErr w:type="spellEnd"/>
-      <w:proofErr w:type="gramEnd"/>
-      <w:r>
-        <w:rPr>
-          <w:rFonts w:hint="eastAsia"/>
-          <w:lang w:val="en-GB"/>
+      <w:r>
+        <w:rPr>
+          <w:rFonts w:hint="eastAsia"/>
         </w:rPr>
         <w:t xml:space="preserve"> </w:t>
       </w:r>
       <w:r>
-        <w:rPr>
-          <w:lang w:val="en-GB"/>
-        </w:rPr>
         <w:t>--</w:t>
       </w:r>
       <w:proofErr w:type="spellStart"/>
       <w:r>
         <w:rPr>
           <w:rFonts w:hint="eastAsia"/>
-          <w:lang w:val="en-GB"/>
         </w:rPr>
         <w:t>dbpwd</w:t>
       </w:r>
@@ -3733,7 +3725,6 @@
       <w:r>
         <w:rPr>
           <w:rFonts w:hint="eastAsia"/>
-          <w:lang w:val="en-GB"/>
         </w:rPr>
         <w:t xml:space="preserve"> </w:t>
       </w:r>
@@ -3741,7 +3732,6 @@
       <w:r>
         <w:rPr>
           <w:rFonts w:hint="eastAsia"/>
-          <w:lang w:val="en-GB"/>
         </w:rPr>
         <w:t>romeo</w:t>
       </w:r>
@@ -3749,24 +3739,47 @@
       <w:r>
         <w:rPr>
           <w:rFonts w:hint="eastAsia"/>
-          <w:lang w:val="en-GB"/>
-        </w:rPr>
-        <w:t xml:space="preserve"> path/to/260100.itf</w:t>
+        </w:rPr>
+        <w:t xml:space="preserve"> </w:t>
+      </w:r>
+      <w:proofErr w:type="spellStart"/>
+      <w:r>
+        <w:rPr>
+          <w:rFonts w:hint="eastAsia"/>
+        </w:rPr>
+        <w:t>path</w:t>
+      </w:r>
+      <w:proofErr w:type="spellEnd"/>
+      <w:r>
+        <w:rPr>
+          <w:rFonts w:hint="eastAsia"/>
+        </w:rPr>
+        <w:t>/</w:t>
+      </w:r>
+      <w:proofErr w:type="spellStart"/>
+      <w:r>
+        <w:rPr>
+          <w:rFonts w:hint="eastAsia"/>
+        </w:rPr>
+        <w:t>to</w:t>
+      </w:r>
+      <w:proofErr w:type="spellEnd"/>
+      <w:r>
+        <w:rPr>
+          <w:rFonts w:hint="eastAsia"/>
+        </w:rPr>
+        <w:t>/260100.itf</w:t>
       </w:r>
     </w:p>
     <w:p>
       <w:pPr>
         <w:pStyle w:val="Code"/>
-        <w:rPr>
-          <w:lang w:val="en-GB"/>
-        </w:rPr>
       </w:pPr>
       <w:proofErr w:type="spellStart"/>
       <w:r>
         <w:rPr>
           <w:rFonts w:ascii="Arial" w:hAnsi="Arial" w:cs="Arial"/>
           <w:b/>
-          <w:lang w:val="en-GB"/>
         </w:rPr>
         <w:t>GeoPackage</w:t>
       </w:r>
@@ -3775,132 +3788,149 @@
         <w:rPr>
           <w:rFonts w:ascii="Arial" w:hAnsi="Arial" w:cs="Arial"/>
           <w:b/>
-          <w:lang w:val="en-GB"/>
         </w:rPr>
         <w:t>:</w:t>
       </w:r>
       <w:r>
-        <w:rPr>
-          <w:lang w:val="en-GB"/>
-        </w:rPr>
         <w:t xml:space="preserve"> </w:t>
       </w:r>
-      <w:r>
-        <w:rPr>
-          <w:rFonts w:hint="eastAsia"/>
-          <w:lang w:val="en-GB"/>
-        </w:rPr>
-        <w:t>java -jar ili2</w:t>
-      </w:r>
-      <w:r>
-        <w:rPr>
-          <w:lang w:val="en-GB"/>
-        </w:rPr>
+      <w:proofErr w:type="spellStart"/>
+      <w:r>
+        <w:rPr>
+          <w:rFonts w:hint="eastAsia"/>
+        </w:rPr>
+        <w:t>java</w:t>
+      </w:r>
+      <w:proofErr w:type="spellEnd"/>
+      <w:r>
+        <w:rPr>
+          <w:rFonts w:hint="eastAsia"/>
+        </w:rPr>
+        <w:t xml:space="preserve"> -</w:t>
+      </w:r>
+      <w:proofErr w:type="spellStart"/>
+      <w:r>
+        <w:rPr>
+          <w:rFonts w:hint="eastAsia"/>
+        </w:rPr>
+        <w:t>jar</w:t>
+      </w:r>
+      <w:proofErr w:type="spellEnd"/>
+      <w:r>
+        <w:rPr>
+          <w:rFonts w:hint="eastAsia"/>
+        </w:rPr>
+        <w:t xml:space="preserve"> ili2</w:t>
+      </w:r>
+      <w:r>
         <w:t>gpkg</w:t>
       </w:r>
       <w:r>
         <w:rPr>
           <w:rFonts w:hint="eastAsia"/>
-          <w:lang w:val="en-GB"/>
         </w:rPr>
         <w:t>.jar -</w:t>
       </w:r>
       <w:r>
-        <w:rPr>
-          <w:lang w:val="en-GB"/>
-        </w:rPr>
         <w:t>-</w:t>
       </w:r>
-      <w:r>
-        <w:rPr>
-          <w:rFonts w:hint="eastAsia"/>
-          <w:lang w:val="en-GB"/>
-        </w:rPr>
-        <w:t xml:space="preserve">import </w:t>
-      </w:r>
-      <w:r>
-        <w:rPr>
-          <w:lang w:val="en-GB"/>
-        </w:rPr>
+      <w:proofErr w:type="spellStart"/>
+      <w:r>
+        <w:rPr>
+          <w:rFonts w:hint="eastAsia"/>
+        </w:rPr>
+        <w:t>import</w:t>
+      </w:r>
+      <w:proofErr w:type="spellEnd"/>
+      <w:r>
+        <w:rPr>
+          <w:rFonts w:hint="eastAsia"/>
+        </w:rPr>
+        <w:t xml:space="preserve"> </w:t>
+      </w:r>
+      <w:r>
         <w:t>--</w:t>
       </w:r>
       <w:proofErr w:type="spellStart"/>
       <w:r>
-        <w:rPr>
-          <w:lang w:val="en-GB"/>
-        </w:rPr>
         <w:t>createEnumTxtCol</w:t>
       </w:r>
       <w:proofErr w:type="spellEnd"/>
       <w:r>
         <w:rPr>
           <w:rFonts w:hint="eastAsia"/>
-          <w:lang w:val="en-GB"/>
         </w:rPr>
         <w:t xml:space="preserve"> -</w:t>
       </w:r>
       <w:r>
-        <w:rPr>
-          <w:lang w:val="en-GB"/>
-        </w:rPr>
         <w:t>-</w:t>
       </w:r>
       <w:proofErr w:type="spellStart"/>
       <w:r>
         <w:rPr>
           <w:rFonts w:hint="eastAsia"/>
-          <w:lang w:val="en-GB"/>
         </w:rPr>
         <w:t>db</w:t>
       </w:r>
       <w:r>
-        <w:rPr>
-          <w:lang w:val="en-GB"/>
-        </w:rPr>
         <w:t>file</w:t>
       </w:r>
       <w:proofErr w:type="spellEnd"/>
       <w:r>
         <w:rPr>
           <w:rFonts w:hint="eastAsia"/>
-          <w:lang w:val="en-GB"/>
         </w:rPr>
         <w:t xml:space="preserve"> </w:t>
       </w:r>
       <w:proofErr w:type="spellStart"/>
-      <w:r>
-        <w:rPr>
-          <w:lang w:val="en-GB"/>
-        </w:rPr>
+      <w:proofErr w:type="gramStart"/>
+      <w:r>
         <w:t>m</w:t>
       </w:r>
       <w:r>
         <w:rPr>
           <w:rFonts w:hint="eastAsia"/>
-          <w:lang w:val="en-GB"/>
         </w:rPr>
         <w:t>ogis</w:t>
       </w:r>
       <w:r>
-        <w:rPr>
-          <w:lang w:val="en-GB"/>
-        </w:rPr>
         <w:t>.gpkg</w:t>
       </w:r>
       <w:proofErr w:type="spellEnd"/>
-      <w:r>
-        <w:rPr>
-          <w:rFonts w:hint="eastAsia"/>
-          <w:lang w:val="en-GB"/>
+      <w:proofErr w:type="gramEnd"/>
+      <w:r>
+        <w:rPr>
+          <w:rFonts w:hint="eastAsia"/>
         </w:rPr>
         <w:t xml:space="preserve"> </w:t>
       </w:r>
-      <w:r>
-        <w:rPr>
-          <w:rFonts w:hint="eastAsia"/>
-          <w:lang w:val="en-GB"/>
-        </w:rPr>
-        <w:t>path/to/260100.itf</w:t>
+      <w:proofErr w:type="spellStart"/>
+      <w:r>
+        <w:rPr>
+          <w:rFonts w:hint="eastAsia"/>
+        </w:rPr>
+        <w:t>path</w:t>
+      </w:r>
+      <w:proofErr w:type="spellEnd"/>
+      <w:r>
+        <w:rPr>
+          <w:rFonts w:hint="eastAsia"/>
+        </w:rPr>
+        <w:t>/</w:t>
+      </w:r>
+      <w:proofErr w:type="spellStart"/>
+      <w:r>
+        <w:rPr>
+          <w:rFonts w:hint="eastAsia"/>
+        </w:rPr>
+        <w:t>to</w:t>
+      </w:r>
+      <w:proofErr w:type="spellEnd"/>
+      <w:r>
+        <w:rPr>
+          <w:rFonts w:hint="eastAsia"/>
+        </w:rPr>
+        <w:t>/260100.itf</w:t>
       </w:r>
     </w:p>
     <w:p>
@@ -3931,21 +3961,7 @@
         <w:rPr>
           <w:rFonts w:hint="eastAsia"/>
         </w:rPr>
-        <w:t xml:space="preserve"> importiert. Zusätzlich werden die Attribute vom Typ </w:t>
-      </w:r>
-      <w:proofErr w:type="spellStart"/>
-      <w:r>
-        <w:rPr>
-          <w:rFonts w:hint="eastAsia"/>
-        </w:rPr>
-        <w:t>Enumeration</w:t>
-      </w:r>
-      <w:proofErr w:type="spellEnd"/>
-      <w:r>
-        <w:rPr>
-          <w:rFonts w:hint="eastAsia"/>
-        </w:rPr>
-        <w:t xml:space="preserve"> in ihrer Textrepräsentation (Attribut </w:t>
+        <w:t xml:space="preserve"> importiert. Zusätzlich werden die Attribute vom Typ Enumeration in ihrer Textrepräsentation (Attribut </w:t>
       </w:r>
       <w:r>
         <w:rPr>
@@ -4057,21 +4073,7 @@
         <w:rPr>
           <w:rFonts w:hint="eastAsia"/>
         </w:rPr>
-        <w:t xml:space="preserve">Den </w:t>
-      </w:r>
-      <w:proofErr w:type="spellStart"/>
-      <w:r>
-        <w:rPr>
-          <w:rFonts w:hint="eastAsia"/>
-        </w:rPr>
-        <w:t>Geometrien</w:t>
-      </w:r>
-      <w:proofErr w:type="spellEnd"/>
-      <w:r>
-        <w:rPr>
-          <w:rFonts w:hint="eastAsia"/>
-        </w:rPr>
-        <w:t xml:space="preserve"> wird ein </w:t>
+        <w:t xml:space="preserve">Den Geometrien wird ein </w:t>
       </w:r>
       <w:r>
         <w:t xml:space="preserve">spezieller </w:t>
@@ -4094,21 +4096,7 @@
         <w:rPr>
           <w:rFonts w:hint="eastAsia"/>
         </w:rPr>
-        <w:t xml:space="preserve"> Reference System) </w:t>
-      </w:r>
-      <w:proofErr w:type="spellStart"/>
-      <w:r>
-        <w:rPr>
-          <w:rFonts w:hint="eastAsia"/>
-        </w:rPr>
-        <w:t>Identifikator</w:t>
-      </w:r>
-      <w:proofErr w:type="spellEnd"/>
-      <w:r>
-        <w:rPr>
-          <w:rFonts w:hint="eastAsia"/>
-        </w:rPr>
-        <w:t xml:space="preserve"> hinzugefügt:</w:t>
+        <w:t xml:space="preserve"> Reference System) Identifikator hinzugefügt:</w:t>
       </w:r>
     </w:p>
     <w:p>
@@ -4581,21 +4569,7 @@
         <w:rPr>
           <w:rFonts w:hint="eastAsia"/>
         </w:rPr>
-        <w:t xml:space="preserve"> importiert. Zusätzlich wird </w:t>
-      </w:r>
-      <w:proofErr w:type="gramStart"/>
-      <w:r>
-        <w:rPr>
-          <w:rFonts w:hint="eastAsia"/>
-        </w:rPr>
-        <w:t>jeder</w:t>
-      </w:r>
-      <w:proofErr w:type="gramEnd"/>
-      <w:r>
-        <w:rPr>
-          <w:rFonts w:hint="eastAsia"/>
-        </w:rPr>
-        <w:t xml:space="preserve"> Geometrie eine SRS-ID </w:t>
+        <w:t xml:space="preserve"> importiert. Zusätzlich wird jeder Geometrie eine SRS-ID </w:t>
       </w:r>
     </w:p>
     <w:p>
@@ -4603,21 +4577,7 @@
         <w:rPr>
           <w:rFonts w:hint="eastAsia"/>
         </w:rPr>
-        <w:t xml:space="preserve">(EPSG-Code 2056) hinzugefügt. Ebenfalls wird derselbe </w:t>
-      </w:r>
-      <w:proofErr w:type="spellStart"/>
-      <w:r>
-        <w:rPr>
-          <w:rFonts w:hint="eastAsia"/>
-        </w:rPr>
-        <w:t>Identifikator</w:t>
-      </w:r>
-      <w:proofErr w:type="spellEnd"/>
-      <w:r>
-        <w:rPr>
-          <w:rFonts w:hint="eastAsia"/>
-        </w:rPr>
-        <w:t xml:space="preserve"> </w:t>
+        <w:t xml:space="preserve">(EPSG-Code 2056) hinzugefügt. Ebenfalls wird derselbe Identifikator </w:t>
       </w:r>
       <w:r>
         <w:t xml:space="preserve">für die Registrierung der Geometriespalten </w:t>
@@ -4662,19 +4622,11 @@
       </w:r>
     </w:p>
     <w:p>
-      <w:proofErr w:type="spellStart"/>
-      <w:r>
-        <w:rPr>
-          <w:rFonts w:hint="eastAsia"/>
-        </w:rPr>
-        <w:t>Geometrien</w:t>
-      </w:r>
-      <w:proofErr w:type="spellEnd"/>
-      <w:r>
-        <w:rPr>
-          <w:rFonts w:hint="eastAsia"/>
-        </w:rPr>
-        <w:t xml:space="preserve"> werden indexiert:</w:t>
+      <w:r>
+        <w:rPr>
+          <w:rFonts w:hint="eastAsia"/>
+        </w:rPr>
+        <w:t>Geometrien werden indexiert:</w:t>
       </w:r>
     </w:p>
     <w:p>
@@ -4884,16 +4836,12 @@
     <w:p>
       <w:pPr>
         <w:pStyle w:val="Code"/>
-        <w:rPr>
-          <w:lang w:val="en-GB"/>
-        </w:rPr>
       </w:pPr>
       <w:proofErr w:type="spellStart"/>
       <w:r>
         <w:rPr>
           <w:rFonts w:ascii="Arial" w:hAnsi="Arial" w:cs="Arial"/>
           <w:b/>
-          <w:lang w:val="en-GB"/>
         </w:rPr>
         <w:t>GeoPackage</w:t>
       </w:r>
@@ -4902,60 +4850,71 @@
         <w:rPr>
           <w:rFonts w:ascii="Arial" w:hAnsi="Arial" w:cs="Arial"/>
           <w:b/>
-          <w:lang w:val="en-GB"/>
         </w:rPr>
         <w:t>:</w:t>
       </w:r>
       <w:r>
-        <w:rPr>
-          <w:lang w:val="en-GB"/>
-        </w:rPr>
         <w:t xml:space="preserve"> </w:t>
       </w:r>
-      <w:r>
-        <w:rPr>
-          <w:rFonts w:hint="eastAsia"/>
-          <w:lang w:val="en-GB"/>
-        </w:rPr>
-        <w:t>java -jar ili2</w:t>
-      </w:r>
-      <w:r>
-        <w:rPr>
-          <w:lang w:val="en-GB"/>
-        </w:rPr>
+      <w:proofErr w:type="spellStart"/>
+      <w:r>
+        <w:rPr>
+          <w:rFonts w:hint="eastAsia"/>
+        </w:rPr>
+        <w:t>java</w:t>
+      </w:r>
+      <w:proofErr w:type="spellEnd"/>
+      <w:r>
+        <w:rPr>
+          <w:rFonts w:hint="eastAsia"/>
+        </w:rPr>
+        <w:t xml:space="preserve"> -</w:t>
+      </w:r>
+      <w:proofErr w:type="spellStart"/>
+      <w:r>
+        <w:rPr>
+          <w:rFonts w:hint="eastAsia"/>
+        </w:rPr>
+        <w:t>jar</w:t>
+      </w:r>
+      <w:proofErr w:type="spellEnd"/>
+      <w:r>
+        <w:rPr>
+          <w:rFonts w:hint="eastAsia"/>
+        </w:rPr>
+        <w:t xml:space="preserve"> ili2</w:t>
+      </w:r>
+      <w:r>
         <w:t>gpkg</w:t>
       </w:r>
       <w:r>
         <w:rPr>
           <w:rFonts w:hint="eastAsia"/>
-          <w:lang w:val="en-GB"/>
         </w:rPr>
         <w:t xml:space="preserve">.jar </w:t>
       </w:r>
       <w:r>
-        <w:rPr>
-          <w:lang w:val="en-GB"/>
-        </w:rPr>
-        <w:t>--import --</w:t>
-      </w:r>
-      <w:proofErr w:type="spellStart"/>
-      <w:r>
-        <w:rPr>
-          <w:lang w:val="en-GB"/>
-        </w:rPr>
+        <w:t>--</w:t>
+      </w:r>
+      <w:proofErr w:type="spellStart"/>
+      <w:r>
+        <w:t>import</w:t>
+      </w:r>
+      <w:proofErr w:type="spellEnd"/>
+      <w:r>
+        <w:t xml:space="preserve"> --</w:t>
+      </w:r>
+      <w:proofErr w:type="spellStart"/>
+      <w:r>
         <w:t>createGeomIdx</w:t>
       </w:r>
       <w:proofErr w:type="spellEnd"/>
       <w:r>
-        <w:rPr>
-          <w:lang w:val="en-GB"/>
-        </w:rPr>
         <w:t xml:space="preserve"> -</w:t>
       </w:r>
       <w:r>
         <w:rPr>
           <w:rFonts w:hint="eastAsia"/>
-          <w:lang w:val="en-GB"/>
         </w:rPr>
         <w:t>-</w:t>
       </w:r>
@@ -4963,51 +4922,68 @@
       <w:r>
         <w:rPr>
           <w:rFonts w:hint="eastAsia"/>
-          <w:lang w:val="en-GB"/>
         </w:rPr>
         <w:t>db</w:t>
       </w:r>
       <w:r>
-        <w:rPr>
-          <w:lang w:val="en-GB"/>
-        </w:rPr>
         <w:t>file</w:t>
       </w:r>
       <w:proofErr w:type="spellEnd"/>
       <w:r>
         <w:rPr>
           <w:rFonts w:hint="eastAsia"/>
-          <w:lang w:val="en-GB"/>
         </w:rPr>
         <w:t xml:space="preserve"> </w:t>
       </w:r>
       <w:proofErr w:type="spellStart"/>
-      <w:r>
-        <w:rPr>
-          <w:lang w:val="en-GB"/>
-        </w:rPr>
+      <w:proofErr w:type="gramStart"/>
+      <w:r>
         <w:t>m</w:t>
       </w:r>
       <w:r>
         <w:rPr>
           <w:rFonts w:hint="eastAsia"/>
-          <w:lang w:val="en-GB"/>
         </w:rPr>
         <w:t>ogis</w:t>
       </w:r>
       <w:r>
-        <w:rPr>
-          <w:lang w:val="en-GB"/>
-        </w:rPr>
         <w:t>.gpkg</w:t>
       </w:r>
       <w:proofErr w:type="spellEnd"/>
-      <w:r>
-        <w:rPr>
-          <w:rFonts w:hint="eastAsia"/>
-          <w:lang w:val="en-GB"/>
-        </w:rPr>
-        <w:t xml:space="preserve"> path/to/260100.itf</w:t>
+      <w:proofErr w:type="gramEnd"/>
+      <w:r>
+        <w:rPr>
+          <w:rFonts w:hint="eastAsia"/>
+        </w:rPr>
+        <w:t xml:space="preserve"> </w:t>
+      </w:r>
+      <w:proofErr w:type="spellStart"/>
+      <w:r>
+        <w:rPr>
+          <w:rFonts w:hint="eastAsia"/>
+        </w:rPr>
+        <w:t>path</w:t>
+      </w:r>
+      <w:proofErr w:type="spellEnd"/>
+      <w:r>
+        <w:rPr>
+          <w:rFonts w:hint="eastAsia"/>
+        </w:rPr>
+        <w:t>/</w:t>
+      </w:r>
+      <w:proofErr w:type="spellStart"/>
+      <w:r>
+        <w:rPr>
+          <w:rFonts w:hint="eastAsia"/>
+        </w:rPr>
+        <w:t>to</w:t>
+      </w:r>
+      <w:proofErr w:type="spellEnd"/>
+      <w:r>
+        <w:rPr>
+          <w:rFonts w:hint="eastAsia"/>
+        </w:rPr>
+        <w:t>/260100.itf</w:t>
       </w:r>
     </w:p>
     <w:p>
@@ -5038,21 +5014,7 @@
         <w:rPr>
           <w:rFonts w:hint="eastAsia"/>
         </w:rPr>
-        <w:t xml:space="preserve"> importiert. Die </w:t>
-      </w:r>
-      <w:proofErr w:type="spellStart"/>
-      <w:r>
-        <w:rPr>
-          <w:rFonts w:hint="eastAsia"/>
-        </w:rPr>
-        <w:t>Geometrien</w:t>
-      </w:r>
-      <w:proofErr w:type="spellEnd"/>
-      <w:r>
-        <w:rPr>
-          <w:rFonts w:hint="eastAsia"/>
-        </w:rPr>
-        <w:t xml:space="preserve"> werden indexiert.</w:t>
+        <w:t xml:space="preserve"> importiert. Die Geometrien werden indexiert.</w:t>
       </w:r>
     </w:p>
     <w:p>
@@ -6440,8 +6402,8 @@
       <w:pPr>
         <w:pStyle w:val="berschrift1"/>
       </w:pPr>
-      <w:bookmarkStart w:id="1" w:name="__RefHeading__2652_1487268199"/>
-      <w:bookmarkEnd w:id="1"/>
+      <w:bookmarkStart w:id="0" w:name="__RefHeading__2652_1487268199"/>
+      <w:bookmarkEnd w:id="0"/>
       <w:r>
         <w:t>Referenz</w:t>
       </w:r>
@@ -6466,39 +6428,26 @@
     <w:p>
       <w:pPr>
         <w:pStyle w:val="berschrift2"/>
-        <w:rPr>
-          <w:lang w:val="fr-CH"/>
-        </w:rPr>
       </w:pPr>
-      <w:proofErr w:type="spellStart"/>
-      <w:r>
-        <w:rPr>
-          <w:lang w:val="fr-CH"/>
-        </w:rPr>
+      <w:r>
         <w:t>Aufruf-</w:t>
       </w:r>
       <w:r>
         <w:rPr>
           <w:rFonts w:hint="eastAsia"/>
-          <w:lang w:val="fr-CH"/>
         </w:rPr>
         <w:t>Syntax</w:t>
       </w:r>
-      <w:proofErr w:type="spellEnd"/>
     </w:p>
     <w:p>
       <w:pPr>
         <w:pStyle w:val="Code"/>
-        <w:rPr>
-          <w:lang w:val="fr-CH"/>
-        </w:rPr>
       </w:pPr>
       <w:proofErr w:type="spellStart"/>
       <w:r>
         <w:rPr>
           <w:rFonts w:ascii="Arial" w:hAnsi="Arial" w:cs="Arial"/>
           <w:b/>
-          <w:lang w:val="fr-CH"/>
         </w:rPr>
         <w:t>PostGIS</w:t>
       </w:r>
@@ -6507,21 +6456,35 @@
         <w:rPr>
           <w:rFonts w:ascii="Arial" w:hAnsi="Arial" w:cs="Arial"/>
           <w:b/>
-          <w:lang w:val="fr-CH"/>
         </w:rPr>
         <w:t>:</w:t>
       </w:r>
       <w:r>
-        <w:rPr>
-          <w:lang w:val="fr-CH"/>
-        </w:rPr>
         <w:t xml:space="preserve"> </w:t>
       </w:r>
-      <w:r>
-        <w:rPr>
-          <w:lang w:val="fr-CH"/>
-        </w:rPr>
-        <w:t>java -jar ili2pg.jar [Options] [file]</w:t>
+      <w:proofErr w:type="spellStart"/>
+      <w:r>
+        <w:t>java</w:t>
+      </w:r>
+      <w:proofErr w:type="spellEnd"/>
+      <w:r>
+        <w:t xml:space="preserve"> -</w:t>
+      </w:r>
+      <w:proofErr w:type="spellStart"/>
+      <w:r>
+        <w:t>jar</w:t>
+      </w:r>
+      <w:proofErr w:type="spellEnd"/>
+      <w:r>
+        <w:t xml:space="preserve"> ili2pg.jar [Options] [</w:t>
+      </w:r>
+      <w:proofErr w:type="spellStart"/>
+      <w:r>
+        <w:t>file</w:t>
+      </w:r>
+      <w:proofErr w:type="spellEnd"/>
+      <w:r>
+        <w:t>]</w:t>
       </w:r>
     </w:p>
     <w:p>
@@ -6532,6 +6495,7 @@
         </w:rPr>
       </w:pPr>
       <w:proofErr w:type="spellStart"/>
+      <w:proofErr w:type="gramStart"/>
       <w:r>
         <w:rPr>
           <w:rFonts w:ascii="Arial" w:hAnsi="Arial" w:cs="Arial"/>
@@ -6549,6 +6513,7 @@
         </w:rPr>
         <w:t>:</w:t>
       </w:r>
+      <w:proofErr w:type="gramEnd"/>
       <w:r>
         <w:rPr>
           <w:lang w:val="fr-CH"/>
@@ -7033,16 +6998,8 @@
               <w:rPr>
                 <w:rFonts w:ascii="Courier New" w:hAnsi="Courier New" w:cs="Courier New"/>
               </w:rPr>
-              <w:t xml:space="preserve">  </w:t>
-            </w:r>
-            <w:proofErr w:type="spellStart"/>
-            <w:r>
-              <w:rPr>
-                <w:rFonts w:ascii="Courier New" w:hAnsi="Courier New" w:cs="Courier New"/>
-              </w:rPr>
-              <w:t>host</w:t>
-            </w:r>
-            <w:proofErr w:type="spellEnd"/>
+              <w:t xml:space="preserve">  host</w:t>
+            </w:r>
           </w:p>
         </w:tc>
         <w:tc>
@@ -7890,15 +7847,7 @@
               <w:t>enthalten.</w:t>
             </w:r>
             <w:r>
-              <w:t xml:space="preserve"> Mehrere Pfade können durch Semikolon ‚</w:t>
-            </w:r>
-            <w:proofErr w:type="gramStart"/>
-            <w:r>
-              <w:t>;‘</w:t>
-            </w:r>
-            <w:proofErr w:type="gramEnd"/>
-            <w:r>
-              <w:t xml:space="preserve"> getrennt werden. </w:t>
+              <w:t xml:space="preserve"> Mehrere Pfade können durch Semikolon ‚;‘ getrennt werden. </w:t>
             </w:r>
             <w:r>
               <w:t>Es sind auch URLs von Modell-</w:t>
@@ -8043,15 +7992,7 @@
           </w:tcPr>
           <w:p>
             <w:r>
-              <w:t>Namen des Modells (nicht zwingend identisch mit dem Dateinamen!), für das die Tabellenstruktur in der Datenbank erstellt werden soll. Mehrere Modellnamen können durch Semikolon ‚</w:t>
-            </w:r>
-            <w:proofErr w:type="gramStart"/>
-            <w:r>
-              <w:t>;‘</w:t>
-            </w:r>
-            <w:proofErr w:type="gramEnd"/>
-            <w:r>
-              <w:t xml:space="preserve"> getrennt werden. Normalerweise muss der Namen nicht angegeben werden, und das Programm ermittelt den Wert automatisch aus den Daten.</w:t>
+              <w:t>Namen des Modells (nicht zwingend identisch mit dem Dateinamen!), für das die Tabellenstruktur in der Datenbank erstellt werden soll. Mehrere Modellnamen können durch Semikolon ‚;‘ getrennt werden. Normalerweise muss der Namen nicht angegeben werden, und das Programm ermittelt den Wert automatisch aus den Daten.</w:t>
             </w:r>
             <w:r>
               <w:t xml:space="preserve"> Wird beim --</w:t>
@@ -8137,15 +8078,7 @@
             </w:r>
             <w:proofErr w:type="spellEnd"/>
             <w:r>
-              <w:t>, die exportiert werden sollen. Mehrere BIDs können durch Semikolon ‚</w:t>
-            </w:r>
-            <w:proofErr w:type="gramStart"/>
-            <w:r>
-              <w:t>;‘</w:t>
-            </w:r>
-            <w:proofErr w:type="gramEnd"/>
-            <w:r>
-              <w:t xml:space="preserve"> getrennt werden.</w:t>
+              <w:t>, die exportiert werden sollen. Mehrere BIDs können durch Semikolon ‚;‘ getrennt werden.</w:t>
             </w:r>
           </w:p>
         </w:tc>
@@ -8194,15 +8127,7 @@
             </w:r>
             <w:proofErr w:type="spellEnd"/>
             <w:r>
-              <w:t>, die exportiert werden sollen. Mehrere Namen können durch Semikolon ‚</w:t>
-            </w:r>
-            <w:proofErr w:type="gramStart"/>
-            <w:r>
-              <w:t>;‘</w:t>
-            </w:r>
-            <w:proofErr w:type="gramEnd"/>
-            <w:r>
-              <w:t xml:space="preserve"> getrennt werden. Falls der Topic-Name in verschiedenen Modellen vorkommt, muss der qualifizierte Topic-Name verwendet werden.</w:t>
+              <w:t>, die exportiert werden sollen. Mehrere Namen können durch Semikolon ‚;‘ getrennt werden. Falls der Topic-Name in verschiedenen Modellen vorkommt, muss der qualifizierte Topic-Name verwendet werden.</w:t>
             </w:r>
           </w:p>
         </w:tc>
@@ -8558,15 +8483,7 @@
           </w:tcPr>
           <w:p>
             <w:r>
-              <w:t xml:space="preserve">Strukturattribute deren maximale </w:t>
-            </w:r>
-            <w:proofErr w:type="spellStart"/>
-            <w:r>
-              <w:t>Kardinalität</w:t>
-            </w:r>
-            <w:proofErr w:type="spellEnd"/>
-            <w:r>
-              <w:t xml:space="preserve"> 1 ist, deren </w:t>
+              <w:t xml:space="preserve">Strukturattribute deren maximale Kardinalität 1 ist, deren </w:t>
             </w:r>
             <w:proofErr w:type="spellStart"/>
             <w:r>
@@ -8650,15 +8567,7 @@
           </w:tcPr>
           <w:p>
             <w:r>
-              <w:t xml:space="preserve">Strukturattribute deren maximale </w:t>
-            </w:r>
-            <w:proofErr w:type="spellStart"/>
-            <w:r>
-              <w:t>Kardinalität</w:t>
-            </w:r>
-            <w:proofErr w:type="spellEnd"/>
-            <w:r>
-              <w:t xml:space="preserve"> 1 ist, deren </w:t>
+              <w:t xml:space="preserve">Strukturattribute deren maximale Kardinalität 1 ist, deren </w:t>
             </w:r>
             <w:proofErr w:type="spellStart"/>
             <w:r>
@@ -8728,15 +8637,7 @@
           </w:tcPr>
           <w:p>
             <w:r>
-              <w:t xml:space="preserve">Strukturattribute deren maximale </w:t>
-            </w:r>
-            <w:proofErr w:type="spellStart"/>
-            <w:r>
-              <w:t>Kardinalität</w:t>
-            </w:r>
-            <w:proofErr w:type="spellEnd"/>
-            <w:r>
-              <w:t xml:space="preserve"> 1 ist, deren </w:t>
+              <w:t xml:space="preserve">Strukturattribute deren maximale Kardinalität 1 ist, deren </w:t>
             </w:r>
             <w:proofErr w:type="spellStart"/>
             <w:r>
@@ -9758,11 +9659,11 @@
           </w:tcPr>
           <w:p>
             <w:r>
-              <w:t xml:space="preserve">Bei ITF-Dateien werden die Linientabellen gelesen, so wie sie in der ITF-Datei sind, d.h. es werden keine </w:t>
+              <w:t xml:space="preserve">Bei ITF-Dateien werden die Linientabellen gelesen, so wie sie in der ITF-Datei sind, d.h. es werden </w:t>
             </w:r>
             <w:proofErr w:type="gramStart"/>
             <w:r>
-              <w:t>Polygon</w:t>
+              <w:t>keine Polygon</w:t>
             </w:r>
             <w:proofErr w:type="gramEnd"/>
             <w:r>
@@ -10954,25 +10855,7 @@
                 <w:szCs w:val="16"/>
                 <w:lang w:val="en-GB"/>
               </w:rPr>
-              <w:t xml:space="preserve"> </w:t>
-            </w:r>
-            <w:proofErr w:type="spellStart"/>
-            <w:r>
-              <w:rPr>
-                <w:sz w:val="16"/>
-                <w:szCs w:val="16"/>
-                <w:lang w:val="en-GB"/>
-              </w:rPr>
-              <w:t>varchar</w:t>
-            </w:r>
-            <w:proofErr w:type="spellEnd"/>
-            <w:r>
-              <w:rPr>
-                <w:sz w:val="16"/>
-                <w:szCs w:val="16"/>
-                <w:lang w:val="en-GB"/>
-              </w:rPr>
-              <w:t>(60) NOT NULL</w:t>
+              <w:t xml:space="preserve"> varchar(60) NOT NULL</w:t>
             </w:r>
           </w:p>
           <w:p>
@@ -11425,25 +11308,7 @@
                 <w:szCs w:val="16"/>
                 <w:lang w:val="en-GB"/>
               </w:rPr>
-              <w:t xml:space="preserve"> </w:t>
-            </w:r>
-            <w:proofErr w:type="spellStart"/>
-            <w:r>
-              <w:rPr>
-                <w:sz w:val="16"/>
-                <w:szCs w:val="16"/>
-                <w:lang w:val="en-GB"/>
-              </w:rPr>
-              <w:t>varchar</w:t>
-            </w:r>
-            <w:proofErr w:type="spellEnd"/>
-            <w:r>
-              <w:rPr>
-                <w:sz w:val="16"/>
-                <w:szCs w:val="16"/>
-                <w:lang w:val="en-GB"/>
-              </w:rPr>
-              <w:t>(40) NOT NULL</w:t>
+              <w:t xml:space="preserve"> varchar(40) NOT NULL</w:t>
             </w:r>
           </w:p>
           <w:p>
@@ -11757,25 +11622,7 @@
                 <w:szCs w:val="16"/>
                 <w:lang w:val="fr-CH"/>
               </w:rPr>
-              <w:t xml:space="preserve"> </w:t>
-            </w:r>
-            <w:proofErr w:type="spellStart"/>
-            <w:r>
-              <w:rPr>
-                <w:sz w:val="16"/>
-                <w:szCs w:val="16"/>
-                <w:lang w:val="fr-CH"/>
-              </w:rPr>
-              <w:t>varchar</w:t>
-            </w:r>
-            <w:proofErr w:type="spellEnd"/>
-            <w:r>
-              <w:rPr>
-                <w:sz w:val="16"/>
-                <w:szCs w:val="16"/>
-                <w:lang w:val="fr-CH"/>
-              </w:rPr>
-              <w:t>(200) NULL</w:t>
+              <w:t xml:space="preserve"> varchar(200) NULL</w:t>
             </w:r>
           </w:p>
           <w:p>
@@ -11929,33 +11776,15 @@
                 <w:szCs w:val="16"/>
                 <w:lang w:val="de-DE"/>
               </w:rPr>
-              <w:t xml:space="preserve">der Datenbank </w:t>
-            </w:r>
-            <w:proofErr w:type="gramStart"/>
+              <w:t>der Datenbank i</w:t>
+            </w:r>
             <w:r>
               <w:rPr>
                 <w:sz w:val="16"/>
                 <w:szCs w:val="16"/>
                 <w:lang w:val="de-DE"/>
               </w:rPr>
-              <w:t>i</w:t>
-            </w:r>
-            <w:r>
-              <w:rPr>
-                <w:sz w:val="16"/>
-                <w:szCs w:val="16"/>
-                <w:lang w:val="de-DE"/>
-              </w:rPr>
-              <w:t>nterne</w:t>
-            </w:r>
-            <w:proofErr w:type="gramEnd"/>
-            <w:r>
-              <w:rPr>
-                <w:sz w:val="16"/>
-                <w:szCs w:val="16"/>
-                <w:lang w:val="de-DE"/>
-              </w:rPr>
-              <w:t xml:space="preserve"> Primärschlüssel</w:t>
+              <w:t>nterne Primärschlüssel</w:t>
             </w:r>
             <w:r>
               <w:rPr>
@@ -13261,25 +13090,7 @@
                 <w:szCs w:val="16"/>
                 <w:lang w:val="en-GB"/>
               </w:rPr>
-              <w:t xml:space="preserve"> </w:t>
-            </w:r>
-            <w:proofErr w:type="spellStart"/>
-            <w:r>
-              <w:rPr>
-                <w:sz w:val="16"/>
-                <w:szCs w:val="16"/>
-                <w:lang w:val="en-GB"/>
-              </w:rPr>
-              <w:t>varchar</w:t>
-            </w:r>
-            <w:proofErr w:type="spellEnd"/>
-            <w:r>
-              <w:rPr>
-                <w:sz w:val="16"/>
-                <w:szCs w:val="16"/>
-                <w:lang w:val="en-GB"/>
-              </w:rPr>
-              <w:t>(60) NOT NULL</w:t>
+              <w:t xml:space="preserve"> varchar(60) NOT NULL</w:t>
             </w:r>
             <w:r>
               <w:rPr>
@@ -13304,25 +13115,7 @@
                 <w:szCs w:val="16"/>
                 <w:lang w:val="en-GB"/>
               </w:rPr>
-              <w:t xml:space="preserve">     Attribut_1 </w:t>
-            </w:r>
-            <w:proofErr w:type="spellStart"/>
-            <w:r>
-              <w:rPr>
-                <w:sz w:val="16"/>
-                <w:szCs w:val="16"/>
-                <w:lang w:val="en-GB"/>
-              </w:rPr>
-              <w:t>varchar</w:t>
-            </w:r>
-            <w:proofErr w:type="spellEnd"/>
-            <w:r>
-              <w:rPr>
-                <w:sz w:val="16"/>
-                <w:szCs w:val="16"/>
-                <w:lang w:val="en-GB"/>
-              </w:rPr>
-              <w:t>(20)</w:t>
+              <w:t xml:space="preserve">     Attribut_1 varchar(20)</w:t>
             </w:r>
           </w:p>
           <w:p>
@@ -13424,25 +13217,7 @@
                 <w:szCs w:val="16"/>
                 <w:lang w:val="en-GB"/>
               </w:rPr>
-              <w:t xml:space="preserve">     Attribut_2 </w:t>
-            </w:r>
-            <w:proofErr w:type="spellStart"/>
-            <w:r>
-              <w:rPr>
-                <w:sz w:val="16"/>
-                <w:szCs w:val="16"/>
-                <w:lang w:val="en-GB"/>
-              </w:rPr>
-              <w:t>varchar</w:t>
-            </w:r>
-            <w:proofErr w:type="spellEnd"/>
-            <w:r>
-              <w:rPr>
-                <w:sz w:val="16"/>
-                <w:szCs w:val="16"/>
-                <w:lang w:val="en-GB"/>
-              </w:rPr>
-              <w:t>(20)</w:t>
+              <w:t xml:space="preserve">     Attribut_2 varchar(20)</w:t>
             </w:r>
           </w:p>
           <w:p>
@@ -13777,50 +13552,18 @@
     <w:p>
       <w:pPr>
         <w:pStyle w:val="berschrift3"/>
-        <w:rPr>
-          <w:lang w:val="en-GB"/>
-        </w:rPr>
       </w:pPr>
-      <w:proofErr w:type="spellStart"/>
-      <w:r>
-        <w:rPr>
-          <w:lang w:val="en-GB"/>
-        </w:rPr>
-        <w:t>Geometrieattribute</w:t>
-      </w:r>
-      <w:proofErr w:type="spellEnd"/>
-      <w:r>
-        <w:rPr>
-          <w:lang w:val="en-GB"/>
-        </w:rPr>
-        <w:t xml:space="preserve"> (</w:t>
-      </w:r>
-      <w:proofErr w:type="spellStart"/>
-      <w:r>
-        <w:rPr>
-          <w:lang w:val="en-GB"/>
-        </w:rPr>
-        <w:t>allgemein</w:t>
-      </w:r>
-      <w:proofErr w:type="spellEnd"/>
-      <w:r>
-        <w:rPr>
-          <w:lang w:val="en-GB"/>
-        </w:rPr>
-        <w:t>)</w:t>
+      <w:r>
+        <w:t>Geometrieattribute (allgemein)</w:t>
       </w:r>
     </w:p>
     <w:p>
       <w:pPr>
         <w:pStyle w:val="Textkrper"/>
-        <w:rPr>
-          <w:lang w:val="en-GB"/>
-        </w:rPr>
       </w:pPr>
       <w:r>
         <w:rPr>
           <w:highlight w:val="yellow"/>
-          <w:lang w:val="en-GB"/>
         </w:rPr>
         <w:t>TODO</w:t>
       </w:r>
@@ -13828,22 +13571,131 @@
     <w:p>
       <w:pPr>
         <w:pStyle w:val="Textkrper"/>
-        <w:rPr>
+      </w:pPr>
+      <w:r>
+        <w:t>Nicht unterstützt sind BAG- oder LIST OF-Konstrukte mit Geometrien als primitive Typen:</w:t>
+      </w:r>
+    </w:p>
+    <w:p>
+      <w:pPr>
+        <w:pStyle w:val="Textkrper"/>
+        <w:rPr>
+          <w:sz w:val="16"/>
+          <w:szCs w:val="16"/>
           <w:lang w:val="en-GB"/>
         </w:rPr>
       </w:pPr>
+      <w:r>
+        <w:rPr>
+          <w:sz w:val="16"/>
+          <w:szCs w:val="16"/>
+          <w:lang w:val="en-GB"/>
+        </w:rPr>
+        <w:t xml:space="preserve">CLASS </w:t>
+      </w:r>
+      <w:proofErr w:type="spellStart"/>
+      <w:r>
+        <w:rPr>
+          <w:sz w:val="16"/>
+          <w:szCs w:val="16"/>
+          <w:lang w:val="en-GB"/>
+        </w:rPr>
+        <w:t>ClassA</w:t>
+      </w:r>
+      <w:proofErr w:type="spellEnd"/>
+      <w:r>
+        <w:rPr>
+          <w:sz w:val="16"/>
+          <w:szCs w:val="16"/>
+          <w:lang w:val="en-GB"/>
+        </w:rPr>
+        <w:t xml:space="preserve"> =</w:t>
+      </w:r>
+      <w:r>
+        <w:rPr>
+          <w:sz w:val="16"/>
+          <w:szCs w:val="16"/>
+          <w:lang w:val="en-GB"/>
+        </w:rPr>
+        <w:br/>
+      </w:r>
+      <w:r>
+        <w:rPr>
+          <w:sz w:val="16"/>
+          <w:szCs w:val="16"/>
+          <w:lang w:val="en-GB"/>
+        </w:rPr>
+        <w:t xml:space="preserve">       </w:t>
+      </w:r>
+      <w:proofErr w:type="spellStart"/>
+      <w:r>
+        <w:rPr>
+          <w:sz w:val="16"/>
+          <w:szCs w:val="16"/>
+          <w:lang w:val="en-GB"/>
+        </w:rPr>
+        <w:t>Geometrie</w:t>
+      </w:r>
+      <w:proofErr w:type="spellEnd"/>
+      <w:r>
+        <w:rPr>
+          <w:sz w:val="16"/>
+          <w:szCs w:val="16"/>
+          <w:lang w:val="en-GB"/>
+        </w:rPr>
+        <w:t>: BAG {</w:t>
+      </w:r>
+      <w:proofErr w:type="gramStart"/>
+      <w:r>
+        <w:rPr>
+          <w:sz w:val="16"/>
+          <w:szCs w:val="16"/>
+          <w:lang w:val="en-GB"/>
+        </w:rPr>
+        <w:t>1..</w:t>
+      </w:r>
+      <w:proofErr w:type="gramEnd"/>
+      <w:r>
+        <w:rPr>
+          <w:sz w:val="16"/>
+          <w:szCs w:val="16"/>
+          <w:lang w:val="en-GB"/>
+        </w:rPr>
+        <w:t>*} OF GeometryCHLV95_V2.Surface;</w:t>
+      </w:r>
+      <w:r>
+        <w:rPr>
+          <w:sz w:val="16"/>
+          <w:szCs w:val="16"/>
+          <w:lang w:val="en-GB"/>
+        </w:rPr>
+        <w:br/>
+        <w:t xml:space="preserve">END </w:t>
+      </w:r>
+      <w:proofErr w:type="spellStart"/>
+      <w:r>
+        <w:rPr>
+          <w:sz w:val="16"/>
+          <w:szCs w:val="16"/>
+          <w:lang w:val="en-GB"/>
+        </w:rPr>
+        <w:t>ClassA</w:t>
+      </w:r>
+      <w:proofErr w:type="spellEnd"/>
+      <w:r>
+        <w:rPr>
+          <w:sz w:val="16"/>
+          <w:szCs w:val="16"/>
+          <w:lang w:val="en-GB"/>
+        </w:rPr>
+        <w:t>;</w:t>
+      </w:r>
     </w:p>
     <w:p>
       <w:pPr>
         <w:pStyle w:val="berschrift3"/>
-        <w:rPr>
-          <w:lang w:val="en-GB"/>
-        </w:rPr>
       </w:pPr>
       <w:r>
-        <w:rPr>
-          <w:lang w:val="en-GB"/>
-        </w:rPr>
         <w:t>SURFACE/AREA/ITF/XTF</w:t>
       </w:r>
     </w:p>
@@ -14329,6 +14181,7 @@
               <w:rPr>
                 <w:sz w:val="16"/>
                 <w:szCs w:val="16"/>
+                <w:lang w:val="en-GB"/>
               </w:rPr>
             </w:pPr>
             <w:r>
@@ -14342,6 +14195,7 @@
               <w:rPr>
                 <w:sz w:val="16"/>
                 <w:szCs w:val="16"/>
+                <w:lang w:val="en-GB"/>
               </w:rPr>
               <w:t>D_attr</w:t>
             </w:r>
@@ -14349,6 +14203,7 @@
               <w:rPr>
                 <w:sz w:val="16"/>
                 <w:szCs w:val="16"/>
+                <w:lang w:val="en-GB"/>
               </w:rPr>
               <w:t>1</w:t>
             </w:r>
@@ -14356,6 +14211,7 @@
               <w:rPr>
                 <w:sz w:val="16"/>
                 <w:szCs w:val="16"/>
+                <w:lang w:val="en-GB"/>
               </w:rPr>
               <w:t xml:space="preserve"> integer</w:t>
             </w:r>
@@ -14363,6 +14219,7 @@
               <w:rPr>
                 <w:sz w:val="16"/>
                 <w:szCs w:val="16"/>
+                <w:lang w:val="en-GB"/>
               </w:rPr>
               <w:t>,</w:t>
             </w:r>
@@ -14372,35 +14229,16 @@
               <w:rPr>
                 <w:sz w:val="16"/>
                 <w:szCs w:val="16"/>
-              </w:rPr>
-            </w:pPr>
-            <w:r>
-              <w:rPr>
-                <w:sz w:val="16"/>
-                <w:szCs w:val="16"/>
-              </w:rPr>
-              <w:t xml:space="preserve">     </w:t>
-            </w:r>
-            <w:r>
-              <w:rPr>
-                <w:sz w:val="16"/>
-                <w:szCs w:val="16"/>
-              </w:rPr>
-              <w:t>D_attr</w:t>
-            </w:r>
-            <w:r>
-              <w:rPr>
-                <w:sz w:val="16"/>
-                <w:szCs w:val="16"/>
-              </w:rPr>
-              <w:t>2</w:t>
-            </w:r>
-            <w:r>
-              <w:rPr>
-                <w:sz w:val="16"/>
-                <w:szCs w:val="16"/>
-              </w:rPr>
-              <w:t xml:space="preserve"> integer</w:t>
+                <w:lang w:val="en-GB"/>
+              </w:rPr>
+            </w:pPr>
+            <w:r>
+              <w:rPr>
+                <w:sz w:val="16"/>
+                <w:szCs w:val="16"/>
+                <w:lang w:val="en-GB"/>
+              </w:rPr>
+              <w:t xml:space="preserve">     D_attr2 integer</w:t>
             </w:r>
           </w:p>
           <w:p>
@@ -14786,7 +14624,6 @@
                 <w:szCs w:val="16"/>
                 <w:lang w:val="en-GB"/>
               </w:rPr>
-              <w:lastRenderedPageBreak/>
               <w:t>CLASS D =</w:t>
             </w:r>
           </w:p>
@@ -14930,38 +14767,6 @@
                 <w:szCs w:val="16"/>
                 <w:lang w:val="en-GB"/>
               </w:rPr>
-              <w:t xml:space="preserve">     </w:t>
-            </w:r>
-            <w:proofErr w:type="spellStart"/>
-            <w:r>
-              <w:rPr>
-                <w:sz w:val="16"/>
-                <w:szCs w:val="16"/>
-              </w:rPr>
-              <w:t>T_seq</w:t>
-            </w:r>
-            <w:proofErr w:type="spellEnd"/>
-            <w:r>
-              <w:rPr>
-                <w:sz w:val="16"/>
-                <w:szCs w:val="16"/>
-              </w:rPr>
-              <w:t xml:space="preserve"> integer NOT NULL,</w:t>
-            </w:r>
-          </w:p>
-          <w:p>
-            <w:pPr>
-              <w:rPr>
-                <w:sz w:val="16"/>
-                <w:szCs w:val="16"/>
-                <w:lang w:val="en-GB"/>
-              </w:rPr>
-            </w:pPr>
-            <w:r>
-              <w:rPr>
-                <w:sz w:val="16"/>
-                <w:szCs w:val="16"/>
-              </w:rPr>
               <w:lastRenderedPageBreak/>
               <w:t xml:space="preserve">     </w:t>
             </w:r>
@@ -14970,6 +14775,38 @@
               <w:rPr>
                 <w:sz w:val="16"/>
                 <w:szCs w:val="16"/>
+              </w:rPr>
+              <w:t>T_seq</w:t>
+            </w:r>
+            <w:proofErr w:type="spellEnd"/>
+            <w:r>
+              <w:rPr>
+                <w:sz w:val="16"/>
+                <w:szCs w:val="16"/>
+              </w:rPr>
+              <w:t xml:space="preserve"> integer NOT NULL,</w:t>
+            </w:r>
+          </w:p>
+          <w:p>
+            <w:pPr>
+              <w:rPr>
+                <w:sz w:val="16"/>
+                <w:szCs w:val="16"/>
+                <w:lang w:val="en-GB"/>
+              </w:rPr>
+            </w:pPr>
+            <w:r>
+              <w:rPr>
+                <w:sz w:val="16"/>
+                <w:szCs w:val="16"/>
+              </w:rPr>
+              <w:t xml:space="preserve">     </w:t>
+            </w:r>
+            <w:proofErr w:type="spellStart"/>
+            <w:r>
+              <w:rPr>
+                <w:sz w:val="16"/>
+                <w:szCs w:val="16"/>
                 <w:lang w:val="en-GB"/>
               </w:rPr>
               <w:t>T_ParentId</w:t>
@@ -15016,25 +14853,7 @@
                 <w:szCs w:val="16"/>
                 <w:lang w:val="en-GB"/>
               </w:rPr>
-              <w:t xml:space="preserve"> </w:t>
-            </w:r>
-            <w:proofErr w:type="spellStart"/>
-            <w:r>
-              <w:rPr>
-                <w:sz w:val="16"/>
-                <w:szCs w:val="16"/>
-                <w:lang w:val="en-GB"/>
-              </w:rPr>
-              <w:t>varchar</w:t>
-            </w:r>
-            <w:proofErr w:type="spellEnd"/>
-            <w:r>
-              <w:rPr>
-                <w:sz w:val="16"/>
-                <w:szCs w:val="16"/>
-                <w:lang w:val="en-GB"/>
-              </w:rPr>
-              <w:t>(60) NOT NULL</w:t>
+              <w:t xml:space="preserve"> varchar(60) NOT NULL</w:t>
             </w:r>
           </w:p>
           <w:p>
@@ -15077,25 +14896,7 @@
                 <w:szCs w:val="16"/>
                 <w:lang w:val="en-GB"/>
               </w:rPr>
-              <w:t xml:space="preserve"> </w:t>
-            </w:r>
-            <w:proofErr w:type="spellStart"/>
-            <w:r>
-              <w:rPr>
-                <w:sz w:val="16"/>
-                <w:szCs w:val="16"/>
-                <w:lang w:val="en-GB"/>
-              </w:rPr>
-              <w:t>varchar</w:t>
-            </w:r>
-            <w:proofErr w:type="spellEnd"/>
-            <w:r>
-              <w:rPr>
-                <w:sz w:val="16"/>
-                <w:szCs w:val="16"/>
-                <w:lang w:val="en-GB"/>
-              </w:rPr>
-              <w:t>(60) NOT NULL</w:t>
+              <w:t xml:space="preserve"> varchar(60) NOT NULL</w:t>
             </w:r>
           </w:p>
           <w:p>
@@ -15259,7 +15060,7 @@
                 <w:szCs w:val="16"/>
                 <w:lang w:val="de-DE"/>
               </w:rPr>
-              <w:t xml:space="preserve"> werden statt für jedes Strukturattribut eine Spalte nur </w:t>
+              <w:t xml:space="preserve"> werden </w:t>
             </w:r>
             <w:r>
               <w:rPr>
@@ -15268,7 +15069,7 @@
                 <w:lang w:val="de-DE"/>
               </w:rPr>
               <w:lastRenderedPageBreak/>
-              <w:t xml:space="preserve">drei Standardspalten </w:t>
+              <w:t xml:space="preserve">statt für jedes Strukturattribut eine Spalte nur drei Standardspalten </w:t>
             </w:r>
             <w:proofErr w:type="spellStart"/>
             <w:r>
@@ -18136,7 +17937,6 @@
                 <w:sz w:val="22"/>
                 <w:szCs w:val="22"/>
               </w:rPr>
-              <w:lastRenderedPageBreak/>
               <w:t xml:space="preserve">Tabelle </w:t>
             </w:r>
             <w:r>
@@ -19042,19 +18842,8 @@
                 <w:sz w:val="22"/>
                 <w:szCs w:val="22"/>
               </w:rPr>
-              <w:t xml:space="preserve">Statistik zu den importierten Daten pro </w:t>
-            </w:r>
-            <w:proofErr w:type="spellStart"/>
-            <w:r>
-              <w:rPr>
-                <w:rFonts w:ascii="Calibri" w:eastAsia="Times New Roman" w:hAnsi="Calibri" w:cs="Calibri"/>
-                <w:color w:val="000000"/>
-                <w:sz w:val="22"/>
-                <w:szCs w:val="22"/>
-              </w:rPr>
-              <w:t>Basket</w:t>
-            </w:r>
-            <w:proofErr w:type="spellEnd"/>
+              <w:t>Statistik zu den importierten Daten pro Basket</w:t>
+            </w:r>
           </w:p>
         </w:tc>
       </w:tr>
@@ -19642,7 +19431,7 @@
 </file>
 
 <file path=word/endnotes.xml><?xml version="1.0" encoding="utf-8"?>
-<w:endnotes xmlns:wpc="http://schemas.microsoft.com/office/word/2010/wordprocessingCanvas" xmlns:mc="http://schemas.openxmlformats.org/markup-compatibility/2006" xmlns:o="urn:schemas-microsoft-com:office:office" xmlns:r="http://schemas.openxmlformats.org/officeDocument/2006/relationships" xmlns:m="http://schemas.openxmlformats.org/officeDocument/2006/math" xmlns:v="urn:schemas-microsoft-com:vml" xmlns:wp14="http://schemas.microsoft.com/office/word/2010/wordprocessingDrawing" xmlns:wp="http://schemas.openxmlformats.org/drawingml/2006/wordprocessingDrawing" xmlns:w10="urn:schemas-microsoft-com:office:word" xmlns:w="http://schemas.openxmlformats.org/wordprocessingml/2006/main" xmlns:w14="http://schemas.microsoft.com/office/word/2010/wordml" xmlns:wpg="http://schemas.microsoft.com/office/word/2010/wordprocessingGroup" xmlns:wpi="http://schemas.microsoft.com/office/word/2010/wordprocessingInk" xmlns:wne="http://schemas.microsoft.com/office/word/2006/wordml" xmlns:wps="http://schemas.microsoft.com/office/word/2010/wordprocessingShape" mc:Ignorable="w14 wp14">
+<w:endnotes xmlns:wpc="http://schemas.microsoft.com/office/word/2010/wordprocessingCanvas" xmlns:cx="http://schemas.microsoft.com/office/drawing/2014/chartex" xmlns:cx1="http://schemas.microsoft.com/office/drawing/2015/9/8/chartex" xmlns:cx2="http://schemas.microsoft.com/office/drawing/2015/10/21/chartex" xmlns:cx3="http://schemas.microsoft.com/office/drawing/2016/5/9/chartex" xmlns:cx4="http://schemas.microsoft.com/office/drawing/2016/5/10/chartex" xmlns:cx5="http://schemas.microsoft.com/office/drawing/2016/5/11/chartex" xmlns:cx6="http://schemas.microsoft.com/office/drawing/2016/5/12/chartex" xmlns:cx7="http://schemas.microsoft.com/office/drawing/2016/5/13/chartex" xmlns:cx8="http://schemas.microsoft.com/office/drawing/2016/5/14/chartex" xmlns:mc="http://schemas.openxmlformats.org/markup-compatibility/2006" xmlns:aink="http://schemas.microsoft.com/office/drawing/2016/ink" xmlns:am3d="http://schemas.microsoft.com/office/drawing/2017/model3d" xmlns:o="urn:schemas-microsoft-com:office:office" xmlns:oel="http://schemas.microsoft.com/office/2019/extlst" xmlns:r="http://schemas.openxmlformats.org/officeDocument/2006/relationships" xmlns:m="http://schemas.openxmlformats.org/officeDocument/2006/math" xmlns:v="urn:schemas-microsoft-com:vml" xmlns:wp14="http://schemas.microsoft.com/office/word/2010/wordprocessingDrawing" xmlns:wp="http://schemas.openxmlformats.org/drawingml/2006/wordprocessingDrawing" xmlns:w10="urn:schemas-microsoft-com:office:word" xmlns:w="http://schemas.openxmlformats.org/wordprocessingml/2006/main" xmlns:w14="http://schemas.microsoft.com/office/word/2010/wordml" xmlns:w15="http://schemas.microsoft.com/office/word/2012/wordml" xmlns:w16cex="http://schemas.microsoft.com/office/word/2018/wordml/cex" xmlns:w16cid="http://schemas.microsoft.com/office/word/2016/wordml/cid" xmlns:w16="http://schemas.microsoft.com/office/word/2018/wordml" xmlns:w16sdtdh="http://schemas.microsoft.com/office/word/2020/wordml/sdtdatahash" xmlns:w16se="http://schemas.microsoft.com/office/word/2015/wordml/symex" xmlns:wpg="http://schemas.microsoft.com/office/word/2010/wordprocessingGroup" xmlns:wpi="http://schemas.microsoft.com/office/word/2010/wordprocessingInk" xmlns:wne="http://schemas.microsoft.com/office/word/2006/wordml" xmlns:wps="http://schemas.microsoft.com/office/word/2010/wordprocessingShape" mc:Ignorable="w14 w15 w16se w16cid w16 w16cex w16sdtdh wp14">
   <w:endnote w:type="separator" w:id="-1">
     <w:p>
       <w:pPr>
@@ -19667,7 +19456,7 @@
 </file>
 
 <file path=word/footnotes.xml><?xml version="1.0" encoding="utf-8"?>
-<w:footnotes xmlns:wpc="http://schemas.microsoft.com/office/word/2010/wordprocessingCanvas" xmlns:mc="http://schemas.openxmlformats.org/markup-compatibility/2006" xmlns:o="urn:schemas-microsoft-com:office:office" xmlns:r="http://schemas.openxmlformats.org/officeDocument/2006/relationships" xmlns:m="http://schemas.openxmlformats.org/officeDocument/2006/math" xmlns:v="urn:schemas-microsoft-com:vml" xmlns:wp14="http://schemas.microsoft.com/office/word/2010/wordprocessingDrawing" xmlns:wp="http://schemas.openxmlformats.org/drawingml/2006/wordprocessingDrawing" xmlns:w10="urn:schemas-microsoft-com:office:word" xmlns:w="http://schemas.openxmlformats.org/wordprocessingml/2006/main" xmlns:w14="http://schemas.microsoft.com/office/word/2010/wordml" xmlns:wpg="http://schemas.microsoft.com/office/word/2010/wordprocessingGroup" xmlns:wpi="http://schemas.microsoft.com/office/word/2010/wordprocessingInk" xmlns:wne="http://schemas.microsoft.com/office/word/2006/wordml" xmlns:wps="http://schemas.microsoft.com/office/word/2010/wordprocessingShape" mc:Ignorable="w14 wp14">
+<w:footnotes xmlns:wpc="http://schemas.microsoft.com/office/word/2010/wordprocessingCanvas" xmlns:cx="http://schemas.microsoft.com/office/drawing/2014/chartex" xmlns:cx1="http://schemas.microsoft.com/office/drawing/2015/9/8/chartex" xmlns:cx2="http://schemas.microsoft.com/office/drawing/2015/10/21/chartex" xmlns:cx3="http://schemas.microsoft.com/office/drawing/2016/5/9/chartex" xmlns:cx4="http://schemas.microsoft.com/office/drawing/2016/5/10/chartex" xmlns:cx5="http://schemas.microsoft.com/office/drawing/2016/5/11/chartex" xmlns:cx6="http://schemas.microsoft.com/office/drawing/2016/5/12/chartex" xmlns:cx7="http://schemas.microsoft.com/office/drawing/2016/5/13/chartex" xmlns:cx8="http://schemas.microsoft.com/office/drawing/2016/5/14/chartex" xmlns:mc="http://schemas.openxmlformats.org/markup-compatibility/2006" xmlns:aink="http://schemas.microsoft.com/office/drawing/2016/ink" xmlns:am3d="http://schemas.microsoft.com/office/drawing/2017/model3d" xmlns:o="urn:schemas-microsoft-com:office:office" xmlns:oel="http://schemas.microsoft.com/office/2019/extlst" xmlns:r="http://schemas.openxmlformats.org/officeDocument/2006/relationships" xmlns:m="http://schemas.openxmlformats.org/officeDocument/2006/math" xmlns:v="urn:schemas-microsoft-com:vml" xmlns:wp14="http://schemas.microsoft.com/office/word/2010/wordprocessingDrawing" xmlns:wp="http://schemas.openxmlformats.org/drawingml/2006/wordprocessingDrawing" xmlns:w10="urn:schemas-microsoft-com:office:word" xmlns:w="http://schemas.openxmlformats.org/wordprocessingml/2006/main" xmlns:w14="http://schemas.microsoft.com/office/word/2010/wordml" xmlns:w15="http://schemas.microsoft.com/office/word/2012/wordml" xmlns:w16cex="http://schemas.microsoft.com/office/word/2018/wordml/cex" xmlns:w16cid="http://schemas.microsoft.com/office/word/2016/wordml/cid" xmlns:w16="http://schemas.microsoft.com/office/word/2018/wordml" xmlns:w16sdtdh="http://schemas.microsoft.com/office/word/2020/wordml/sdtdatahash" xmlns:w16se="http://schemas.microsoft.com/office/word/2015/wordml/symex" xmlns:wpg="http://schemas.microsoft.com/office/word/2010/wordprocessingGroup" xmlns:wpi="http://schemas.microsoft.com/office/word/2010/wordprocessingInk" xmlns:wne="http://schemas.microsoft.com/office/word/2006/wordml" xmlns:wps="http://schemas.microsoft.com/office/word/2010/wordprocessingShape" mc:Ignorable="w14 w15 w16se w16cid w16 w16cex w16sdtdh wp14">
   <w:footnote w:type="separator" w:id="-1">
     <w:p>
       <w:pPr>
@@ -19774,8 +19563,8 @@
 </file>
 
 <file path=word/numbering.xml><?xml version="1.0" encoding="utf-8"?>
-<w:numbering xmlns:wpc="http://schemas.microsoft.com/office/word/2010/wordprocessingCanvas" xmlns:mc="http://schemas.openxmlformats.org/markup-compatibility/2006" xmlns:o="urn:schemas-microsoft-com:office:office" xmlns:r="http://schemas.openxmlformats.org/officeDocument/2006/relationships" xmlns:m="http://schemas.openxmlformats.org/officeDocument/2006/math" xmlns:v="urn:schemas-microsoft-com:vml" xmlns:wp14="http://schemas.microsoft.com/office/word/2010/wordprocessingDrawing" xmlns:wp="http://schemas.openxmlformats.org/drawingml/2006/wordprocessingDrawing" xmlns:w10="urn:schemas-microsoft-com:office:word" xmlns:w="http://schemas.openxmlformats.org/wordprocessingml/2006/main" xmlns:w14="http://schemas.microsoft.com/office/word/2010/wordml" xmlns:wpg="http://schemas.microsoft.com/office/word/2010/wordprocessingGroup" xmlns:wpi="http://schemas.microsoft.com/office/word/2010/wordprocessingInk" xmlns:wne="http://schemas.microsoft.com/office/word/2006/wordml" xmlns:wps="http://schemas.microsoft.com/office/word/2010/wordprocessingShape" mc:Ignorable="w14 wp14">
-  <w:abstractNum w:abstractNumId="0">
+<w:numbering xmlns:wpc="http://schemas.microsoft.com/office/word/2010/wordprocessingCanvas" xmlns:cx="http://schemas.microsoft.com/office/drawing/2014/chartex" xmlns:cx1="http://schemas.microsoft.com/office/drawing/2015/9/8/chartex" xmlns:cx2="http://schemas.microsoft.com/office/drawing/2015/10/21/chartex" xmlns:cx3="http://schemas.microsoft.com/office/drawing/2016/5/9/chartex" xmlns:cx4="http://schemas.microsoft.com/office/drawing/2016/5/10/chartex" xmlns:cx5="http://schemas.microsoft.com/office/drawing/2016/5/11/chartex" xmlns:cx6="http://schemas.microsoft.com/office/drawing/2016/5/12/chartex" xmlns:cx7="http://schemas.microsoft.com/office/drawing/2016/5/13/chartex" xmlns:cx8="http://schemas.microsoft.com/office/drawing/2016/5/14/chartex" xmlns:mc="http://schemas.openxmlformats.org/markup-compatibility/2006" xmlns:aink="http://schemas.microsoft.com/office/drawing/2016/ink" xmlns:am3d="http://schemas.microsoft.com/office/drawing/2017/model3d" xmlns:o="urn:schemas-microsoft-com:office:office" xmlns:oel="http://schemas.microsoft.com/office/2019/extlst" xmlns:r="http://schemas.openxmlformats.org/officeDocument/2006/relationships" xmlns:m="http://schemas.openxmlformats.org/officeDocument/2006/math" xmlns:v="urn:schemas-microsoft-com:vml" xmlns:wp14="http://schemas.microsoft.com/office/word/2010/wordprocessingDrawing" xmlns:wp="http://schemas.openxmlformats.org/drawingml/2006/wordprocessingDrawing" xmlns:w10="urn:schemas-microsoft-com:office:word" xmlns:w="http://schemas.openxmlformats.org/wordprocessingml/2006/main" xmlns:w14="http://schemas.microsoft.com/office/word/2010/wordml" xmlns:w15="http://schemas.microsoft.com/office/word/2012/wordml" xmlns:w16cex="http://schemas.microsoft.com/office/word/2018/wordml/cex" xmlns:w16cid="http://schemas.microsoft.com/office/word/2016/wordml/cid" xmlns:w16="http://schemas.microsoft.com/office/word/2018/wordml" xmlns:w16sdtdh="http://schemas.microsoft.com/office/word/2020/wordml/sdtdatahash" xmlns:w16se="http://schemas.microsoft.com/office/word/2015/wordml/symex" xmlns:wpg="http://schemas.microsoft.com/office/word/2010/wordprocessingGroup" xmlns:wpi="http://schemas.microsoft.com/office/word/2010/wordprocessingInk" xmlns:wne="http://schemas.microsoft.com/office/word/2006/wordml" xmlns:wps="http://schemas.microsoft.com/office/word/2010/wordprocessingShape" mc:Ignorable="w14 w15 w16se w16cid w16 w16cex w16sdtdh wp14">
+  <w:abstractNum w:abstractNumId="0" w15:restartNumberingAfterBreak="0">
     <w:nsid w:val="00000001"/>
     <w:multiLevelType w:val="multilevel"/>
     <w:tmpl w:val="00000001"/>
@@ -19888,7 +19677,7 @@
       </w:pPr>
     </w:lvl>
   </w:abstractNum>
-  <w:abstractNum w:abstractNumId="1">
+  <w:abstractNum w:abstractNumId="1" w15:restartNumberingAfterBreak="0">
     <w:nsid w:val="00000002"/>
     <w:multiLevelType w:val="multilevel"/>
     <w:tmpl w:val="00000002"/>
@@ -20001,7 +19790,7 @@
       </w:pPr>
     </w:lvl>
   </w:abstractNum>
-  <w:abstractNum w:abstractNumId="2">
+  <w:abstractNum w:abstractNumId="2" w15:restartNumberingAfterBreak="0">
     <w:nsid w:val="0A742E42"/>
     <w:multiLevelType w:val="hybridMultilevel"/>
     <w:tmpl w:val="C492B782"/>
@@ -20087,7 +19876,7 @@
       </w:pPr>
     </w:lvl>
   </w:abstractNum>
-  <w:abstractNum w:abstractNumId="3">
+  <w:abstractNum w:abstractNumId="3" w15:restartNumberingAfterBreak="0">
     <w:nsid w:val="2C433E18"/>
     <w:multiLevelType w:val="multilevel"/>
     <w:tmpl w:val="A9AE109C"/>
@@ -20203,7 +19992,7 @@
       </w:pPr>
     </w:lvl>
   </w:abstractNum>
-  <w:abstractNum w:abstractNumId="4">
+  <w:abstractNum w:abstractNumId="4" w15:restartNumberingAfterBreak="0">
     <w:nsid w:val="596300A6"/>
     <w:multiLevelType w:val="hybridMultilevel"/>
     <w:tmpl w:val="34DA13F2"/>
@@ -20316,7 +20105,7 @@
       </w:rPr>
     </w:lvl>
   </w:abstractNum>
-  <w:num w:numId="1">
+  <w:num w:numId="1" w16cid:durableId="818348266">
     <w:abstractNumId w:val="0"/>
     <w:lvlOverride w:ilvl="0">
       <w:startOverride w:val="1"/>
@@ -20346,7 +20135,7 @@
       <w:startOverride w:val="1"/>
     </w:lvlOverride>
   </w:num>
-  <w:num w:numId="2">
+  <w:num w:numId="2" w16cid:durableId="2074306843">
     <w:abstractNumId w:val="1"/>
     <w:lvlOverride w:ilvl="0">
       <w:startOverride w:val="1"/>
@@ -20376,20 +20165,20 @@
       <w:startOverride w:val="1"/>
     </w:lvlOverride>
   </w:num>
-  <w:num w:numId="3">
+  <w:num w:numId="3" w16cid:durableId="1964534985">
     <w:abstractNumId w:val="3"/>
   </w:num>
-  <w:num w:numId="4">
+  <w:num w:numId="4" w16cid:durableId="132406128">
     <w:abstractNumId w:val="2"/>
   </w:num>
-  <w:num w:numId="5">
+  <w:num w:numId="5" w16cid:durableId="107162148">
     <w:abstractNumId w:val="4"/>
   </w:num>
 </w:numbering>
 </file>
 
 <file path=word/styles.xml><?xml version="1.0" encoding="utf-8"?>
-<w:styles xmlns:mc="http://schemas.openxmlformats.org/markup-compatibility/2006" xmlns:r="http://schemas.openxmlformats.org/officeDocument/2006/relationships" xmlns:w="http://schemas.openxmlformats.org/wordprocessingml/2006/main" xmlns:w14="http://schemas.microsoft.com/office/word/2010/wordml" mc:Ignorable="w14">
+<w:styles xmlns:mc="http://schemas.openxmlformats.org/markup-compatibility/2006" xmlns:r="http://schemas.openxmlformats.org/officeDocument/2006/relationships" xmlns:w="http://schemas.openxmlformats.org/wordprocessingml/2006/main" xmlns:w14="http://schemas.microsoft.com/office/word/2010/wordml" xmlns:w15="http://schemas.microsoft.com/office/word/2012/wordml" xmlns:w16cex="http://schemas.microsoft.com/office/word/2018/wordml/cex" xmlns:w16cid="http://schemas.microsoft.com/office/word/2016/wordml/cid" xmlns:w16="http://schemas.microsoft.com/office/word/2018/wordml" xmlns:w16sdtdh="http://schemas.microsoft.com/office/word/2020/wordml/sdtdatahash" xmlns:w16se="http://schemas.microsoft.com/office/word/2015/wordml/symex" mc:Ignorable="w14 w15 w16se w16cid w16 w16cex w16sdtdh">
   <w:docDefaults>
     <w:rPrDefault>
       <w:rPr>
@@ -20405,145 +20194,383 @@
       </w:pPr>
     </w:pPrDefault>
   </w:docDefaults>
-  <w:latentStyles w:defLockedState="0" w:defUIPriority="99" w:defSemiHidden="1" w:defUnhideWhenUsed="1" w:defQFormat="0" w:count="267">
-    <w:lsdException w:name="Normal" w:semiHidden="0" w:uiPriority="0" w:unhideWhenUsed="0" w:qFormat="1"/>
-    <w:lsdException w:name="heading 1" w:semiHidden="0" w:uiPriority="0" w:unhideWhenUsed="0" w:qFormat="1"/>
-    <w:lsdException w:name="heading 2" w:uiPriority="0" w:qFormat="1"/>
-    <w:lsdException w:name="heading 3" w:uiPriority="0" w:qFormat="1"/>
-    <w:lsdException w:name="heading 4" w:uiPriority="9" w:qFormat="1"/>
-    <w:lsdException w:name="heading 5" w:uiPriority="9" w:qFormat="1"/>
-    <w:lsdException w:name="heading 6" w:uiPriority="9" w:qFormat="1"/>
-    <w:lsdException w:name="heading 7" w:uiPriority="9" w:qFormat="1"/>
-    <w:lsdException w:name="heading 8" w:uiPriority="9" w:qFormat="1"/>
-    <w:lsdException w:name="heading 9" w:uiPriority="9" w:qFormat="1"/>
-    <w:lsdException w:name="toc 1" w:uiPriority="39"/>
-    <w:lsdException w:name="toc 2" w:uiPriority="39"/>
-    <w:lsdException w:name="toc 3" w:uiPriority="39"/>
-    <w:lsdException w:name="toc 4" w:uiPriority="39"/>
-    <w:lsdException w:name="toc 5" w:uiPriority="39"/>
-    <w:lsdException w:name="toc 6" w:uiPriority="39"/>
-    <w:lsdException w:name="toc 7" w:uiPriority="39"/>
-    <w:lsdException w:name="toc 8" w:uiPriority="39"/>
-    <w:lsdException w:name="toc 9" w:uiPriority="39"/>
-    <w:lsdException w:name="caption" w:uiPriority="35" w:qFormat="1"/>
-    <w:lsdException w:name="Title" w:semiHidden="0" w:uiPriority="10" w:unhideWhenUsed="0" w:qFormat="1"/>
-    <w:lsdException w:name="Default Paragraph Font" w:uiPriority="1"/>
-    <w:lsdException w:name="Body Text" w:uiPriority="0"/>
-    <w:lsdException w:name="Subtitle" w:semiHidden="0" w:uiPriority="11" w:unhideWhenUsed="0" w:qFormat="1"/>
-    <w:lsdException w:name="Strong" w:semiHidden="0" w:uiPriority="22" w:unhideWhenUsed="0" w:qFormat="1"/>
-    <w:lsdException w:name="Emphasis" w:semiHidden="0" w:uiPriority="20" w:unhideWhenUsed="0" w:qFormat="1"/>
-    <w:lsdException w:name="Table Grid" w:semiHidden="0" w:uiPriority="59" w:unhideWhenUsed="0"/>
-    <w:lsdException w:name="Placeholder Text" w:unhideWhenUsed="0"/>
-    <w:lsdException w:name="No Spacing" w:semiHidden="0" w:uiPriority="1" w:unhideWhenUsed="0" w:qFormat="1"/>
-    <w:lsdException w:name="Light Shading" w:semiHidden="0" w:uiPriority="60" w:unhideWhenUsed="0"/>
-    <w:lsdException w:name="Light List" w:semiHidden="0" w:uiPriority="61" w:unhideWhenUsed="0"/>
-    <w:lsdException w:name="Light Grid" w:semiHidden="0" w:uiPriority="62" w:unhideWhenUsed="0"/>
-    <w:lsdException w:name="Medium Shading 1" w:semiHidden="0" w:uiPriority="63" w:unhideWhenUsed="0"/>
-    <w:lsdException w:name="Medium Shading 2" w:semiHidden="0" w:uiPriority="64" w:unhideWhenUsed="0"/>
-    <w:lsdException w:name="Medium List 1" w:semiHidden="0" w:uiPriority="65" w:unhideWhenUsed="0"/>
-    <w:lsdException w:name="Medium List 2" w:semiHidden="0" w:uiPriority="66" w:unhideWhenUsed="0"/>
-    <w:lsdException w:name="Medium Grid 1" w:semiHidden="0" w:uiPriority="67" w:unhideWhenUsed="0"/>
-    <w:lsdException w:name="Medium Grid 2" w:semiHidden="0" w:uiPriority="68" w:unhideWhenUsed="0"/>
-    <w:lsdException w:name="Medium Grid 3" w:semiHidden="0" w:uiPriority="69" w:unhideWhenUsed="0"/>
-    <w:lsdException w:name="Dark List" w:semiHidden="0" w:uiPriority="70" w:unhideWhenUsed="0"/>
-    <w:lsdException w:name="Colorful Shading" w:semiHidden="0" w:uiPriority="71" w:unhideWhenUsed="0"/>
-    <w:lsdException w:name="Colorful List" w:semiHidden="0" w:uiPriority="72" w:unhideWhenUsed="0"/>
-    <w:lsdException w:name="Colorful Grid" w:semiHidden="0" w:uiPriority="73" w:unhideWhenUsed="0"/>
-    <w:lsdException w:name="Light Shading Accent 1" w:semiHidden="0" w:uiPriority="60" w:unhideWhenUsed="0"/>
-    <w:lsdException w:name="Light List Accent 1" w:semiHidden="0" w:uiPriority="61" w:unhideWhenUsed="0"/>
-    <w:lsdException w:name="Light Grid Accent 1" w:semiHidden="0" w:uiPriority="62" w:unhideWhenUsed="0"/>
-    <w:lsdException w:name="Medium Shading 1 Accent 1" w:semiHidden="0" w:uiPriority="63" w:unhideWhenUsed="0"/>
-    <w:lsdException w:name="Medium Shading 2 Accent 1" w:semiHidden="0" w:uiPriority="64" w:unhideWhenUsed="0"/>
-    <w:lsdException w:name="Medium List 1 Accent 1" w:semiHidden="0" w:uiPriority="65" w:unhideWhenUsed="0"/>
-    <w:lsdException w:name="Revision" w:unhideWhenUsed="0"/>
-    <w:lsdException w:name="List Paragraph" w:semiHidden="0" w:uiPriority="34" w:unhideWhenUsed="0" w:qFormat="1"/>
-    <w:lsdException w:name="Quote" w:semiHidden="0" w:uiPriority="29" w:unhideWhenUsed="0" w:qFormat="1"/>
-    <w:lsdException w:name="Intense Quote" w:semiHidden="0" w:uiPriority="30" w:unhideWhenUsed="0" w:qFormat="1"/>
-    <w:lsdException w:name="Medium List 2 Accent 1" w:semiHidden="0" w:uiPriority="66" w:unhideWhenUsed="0"/>
-    <w:lsdException w:name="Medium Grid 1 Accent 1" w:semiHidden="0" w:uiPriority="67" w:unhideWhenUsed="0"/>
-    <w:lsdException w:name="Medium Grid 2 Accent 1" w:semiHidden="0" w:uiPriority="68" w:unhideWhenUsed="0"/>
-    <w:lsdException w:name="Medium Grid 3 Accent 1" w:semiHidden="0" w:uiPriority="69" w:unhideWhenUsed="0"/>
-    <w:lsdException w:name="Dark List Accent 1" w:semiHidden="0" w:uiPriority="70" w:unhideWhenUsed="0"/>
-    <w:lsdException w:name="Colorful Shading Accent 1" w:semiHidden="0" w:uiPriority="71" w:unhideWhenUsed="0"/>
-    <w:lsdException w:name="Colorful List Accent 1" w:semiHidden="0" w:uiPriority="72" w:unhideWhenUsed="0"/>
-    <w:lsdException w:name="Colorful Grid Accent 1" w:semiHidden="0" w:uiPriority="73" w:unhideWhenUsed="0"/>
-    <w:lsdException w:name="Light Shading Accent 2" w:semiHidden="0" w:uiPriority="60" w:unhideWhenUsed="0"/>
-    <w:lsdException w:name="Light List Accent 2" w:semiHidden="0" w:uiPriority="61" w:unhideWhenUsed="0"/>
-    <w:lsdException w:name="Light Grid Accent 2" w:semiHidden="0" w:uiPriority="62" w:unhideWhenUsed="0"/>
-    <w:lsdException w:name="Medium Shading 1 Accent 2" w:semiHidden="0" w:uiPriority="63" w:unhideWhenUsed="0"/>
-    <w:lsdException w:name="Medium Shading 2 Accent 2" w:semiHidden="0" w:uiPriority="64" w:unhideWhenUsed="0"/>
-    <w:lsdException w:name="Medium List 1 Accent 2" w:semiHidden="0" w:uiPriority="65" w:unhideWhenUsed="0"/>
-    <w:lsdException w:name="Medium List 2 Accent 2" w:semiHidden="0" w:uiPriority="66" w:unhideWhenUsed="0"/>
-    <w:lsdException w:name="Medium Grid 1 Accent 2" w:semiHidden="0" w:uiPriority="67" w:unhideWhenUsed="0"/>
-    <w:lsdException w:name="Medium Grid 2 Accent 2" w:semiHidden="0" w:uiPriority="68" w:unhideWhenUsed="0"/>
-    <w:lsdException w:name="Medium Grid 3 Accent 2" w:semiHidden="0" w:uiPriority="69" w:unhideWhenUsed="0"/>
-    <w:lsdException w:name="Dark List Accent 2" w:semiHidden="0" w:uiPriority="70" w:unhideWhenUsed="0"/>
-    <w:lsdException w:name="Colorful Shading Accent 2" w:semiHidden="0" w:uiPriority="71" w:unhideWhenUsed="0"/>
-    <w:lsdException w:name="Colorful List Accent 2" w:semiHidden="0" w:uiPriority="72" w:unhideWhenUsed="0"/>
-    <w:lsdException w:name="Colorful Grid Accent 2" w:semiHidden="0" w:uiPriority="73" w:unhideWhenUsed="0"/>
-    <w:lsdException w:name="Light Shading Accent 3" w:semiHidden="0" w:uiPriority="60" w:unhideWhenUsed="0"/>
-    <w:lsdException w:name="Light List Accent 3" w:semiHidden="0" w:uiPriority="61" w:unhideWhenUsed="0"/>
-    <w:lsdException w:name="Light Grid Accent 3" w:semiHidden="0" w:uiPriority="62" w:unhideWhenUsed="0"/>
-    <w:lsdException w:name="Medium Shading 1 Accent 3" w:semiHidden="0" w:uiPriority="63" w:unhideWhenUsed="0"/>
-    <w:lsdException w:name="Medium Shading 2 Accent 3" w:semiHidden="0" w:uiPriority="64" w:unhideWhenUsed="0"/>
-    <w:lsdException w:name="Medium List 1 Accent 3" w:semiHidden="0" w:uiPriority="65" w:unhideWhenUsed="0"/>
-    <w:lsdException w:name="Medium List 2 Accent 3" w:semiHidden="0" w:uiPriority="66" w:unhideWhenUsed="0"/>
-    <w:lsdException w:name="Medium Grid 1 Accent 3" w:semiHidden="0" w:uiPriority="67" w:unhideWhenUsed="0"/>
-    <w:lsdException w:name="Medium Grid 2 Accent 3" w:semiHidden="0" w:uiPriority="68" w:unhideWhenUsed="0"/>
-    <w:lsdException w:name="Medium Grid 3 Accent 3" w:semiHidden="0" w:uiPriority="69" w:unhideWhenUsed="0"/>
-    <w:lsdException w:name="Dark List Accent 3" w:semiHidden="0" w:uiPriority="70" w:unhideWhenUsed="0"/>
-    <w:lsdException w:name="Colorful Shading Accent 3" w:semiHidden="0" w:uiPriority="71" w:unhideWhenUsed="0"/>
-    <w:lsdException w:name="Colorful List Accent 3" w:semiHidden="0" w:uiPriority="72" w:unhideWhenUsed="0"/>
-    <w:lsdException w:name="Colorful Grid Accent 3" w:semiHidden="0" w:uiPriority="73" w:unhideWhenUsed="0"/>
-    <w:lsdException w:name="Light Shading Accent 4" w:semiHidden="0" w:uiPriority="60" w:unhideWhenUsed="0"/>
-    <w:lsdException w:name="Light List Accent 4" w:semiHidden="0" w:uiPriority="61" w:unhideWhenUsed="0"/>
-    <w:lsdException w:name="Light Grid Accent 4" w:semiHidden="0" w:uiPriority="62" w:unhideWhenUsed="0"/>
-    <w:lsdException w:name="Medium Shading 1 Accent 4" w:semiHidden="0" w:uiPriority="63" w:unhideWhenUsed="0"/>
-    <w:lsdException w:name="Medium Shading 2 Accent 4" w:semiHidden="0" w:uiPriority="64" w:unhideWhenUsed="0"/>
-    <w:lsdException w:name="Medium List 1 Accent 4" w:semiHidden="0" w:uiPriority="65" w:unhideWhenUsed="0"/>
-    <w:lsdException w:name="Medium List 2 Accent 4" w:semiHidden="0" w:uiPriority="66" w:unhideWhenUsed="0"/>
-    <w:lsdException w:name="Medium Grid 1 Accent 4" w:semiHidden="0" w:uiPriority="67" w:unhideWhenUsed="0"/>
-    <w:lsdException w:name="Medium Grid 2 Accent 4" w:semiHidden="0" w:uiPriority="68" w:unhideWhenUsed="0"/>
-    <w:lsdException w:name="Medium Grid 3 Accent 4" w:semiHidden="0" w:uiPriority="69" w:unhideWhenUsed="0"/>
-    <w:lsdException w:name="Dark List Accent 4" w:semiHidden="0" w:uiPriority="70" w:unhideWhenUsed="0"/>
-    <w:lsdException w:name="Colorful Shading Accent 4" w:semiHidden="0" w:uiPriority="71" w:unhideWhenUsed="0"/>
-    <w:lsdException w:name="Colorful List Accent 4" w:semiHidden="0" w:uiPriority="72" w:unhideWhenUsed="0"/>
-    <w:lsdException w:name="Colorful Grid Accent 4" w:semiHidden="0" w:uiPriority="73" w:unhideWhenUsed="0"/>
-    <w:lsdException w:name="Light Shading Accent 5" w:semiHidden="0" w:uiPriority="60" w:unhideWhenUsed="0"/>
-    <w:lsdException w:name="Light List Accent 5" w:semiHidden="0" w:uiPriority="61" w:unhideWhenUsed="0"/>
-    <w:lsdException w:name="Light Grid Accent 5" w:semiHidden="0" w:uiPriority="62" w:unhideWhenUsed="0"/>
-    <w:lsdException w:name="Medium Shading 1 Accent 5" w:semiHidden="0" w:uiPriority="63" w:unhideWhenUsed="0"/>
-    <w:lsdException w:name="Medium Shading 2 Accent 5" w:semiHidden="0" w:uiPriority="64" w:unhideWhenUsed="0"/>
-    <w:lsdException w:name="Medium List 1 Accent 5" w:semiHidden="0" w:uiPriority="65" w:unhideWhenUsed="0"/>
-    <w:lsdException w:name="Medium List 2 Accent 5" w:semiHidden="0" w:uiPriority="66" w:unhideWhenUsed="0"/>
-    <w:lsdException w:name="Medium Grid 1 Accent 5" w:semiHidden="0" w:uiPriority="67" w:unhideWhenUsed="0"/>
-    <w:lsdException w:name="Medium Grid 2 Accent 5" w:semiHidden="0" w:uiPriority="68" w:unhideWhenUsed="0"/>
-    <w:lsdException w:name="Medium Grid 3 Accent 5" w:semiHidden="0" w:uiPriority="69" w:unhideWhenUsed="0"/>
-    <w:lsdException w:name="Dark List Accent 5" w:semiHidden="0" w:uiPriority="70" w:unhideWhenUsed="0"/>
-    <w:lsdException w:name="Colorful Shading Accent 5" w:semiHidden="0" w:uiPriority="71" w:unhideWhenUsed="0"/>
-    <w:lsdException w:name="Colorful List Accent 5" w:semiHidden="0" w:uiPriority="72" w:unhideWhenUsed="0"/>
-    <w:lsdException w:name="Colorful Grid Accent 5" w:semiHidden="0" w:uiPriority="73" w:unhideWhenUsed="0"/>
-    <w:lsdException w:name="Light Shading Accent 6" w:semiHidden="0" w:uiPriority="60" w:unhideWhenUsed="0"/>
-    <w:lsdException w:name="Light List Accent 6" w:semiHidden="0" w:uiPriority="61" w:unhideWhenUsed="0"/>
-    <w:lsdException w:name="Light Grid Accent 6" w:semiHidden="0" w:uiPriority="62" w:unhideWhenUsed="0"/>
-    <w:lsdException w:name="Medium Shading 1 Accent 6" w:semiHidden="0" w:uiPriority="63" w:unhideWhenUsed="0"/>
-    <w:lsdException w:name="Medium Shading 2 Accent 6" w:semiHidden="0" w:uiPriority="64" w:unhideWhenUsed="0"/>
-    <w:lsdException w:name="Medium List 1 Accent 6" w:semiHidden="0" w:uiPriority="65" w:unhideWhenUsed="0"/>
-    <w:lsdException w:name="Medium List 2 Accent 6" w:semiHidden="0" w:uiPriority="66" w:unhideWhenUsed="0"/>
-    <w:lsdException w:name="Medium Grid 1 Accent 6" w:semiHidden="0" w:uiPriority="67" w:unhideWhenUsed="0"/>
-    <w:lsdException w:name="Medium Grid 2 Accent 6" w:semiHidden="0" w:uiPriority="68" w:unhideWhenUsed="0"/>
-    <w:lsdException w:name="Medium Grid 3 Accent 6" w:semiHidden="0" w:uiPriority="69" w:unhideWhenUsed="0"/>
-    <w:lsdException w:name="Dark List Accent 6" w:semiHidden="0" w:uiPriority="70" w:unhideWhenUsed="0"/>
-    <w:lsdException w:name="Colorful Shading Accent 6" w:semiHidden="0" w:uiPriority="71" w:unhideWhenUsed="0"/>
-    <w:lsdException w:name="Colorful List Accent 6" w:semiHidden="0" w:uiPriority="72" w:unhideWhenUsed="0"/>
-    <w:lsdException w:name="Colorful Grid Accent 6" w:semiHidden="0" w:uiPriority="73" w:unhideWhenUsed="0"/>
-    <w:lsdException w:name="Subtle Emphasis" w:semiHidden="0" w:uiPriority="19" w:unhideWhenUsed="0" w:qFormat="1"/>
-    <w:lsdException w:name="Intense Emphasis" w:semiHidden="0" w:uiPriority="21" w:unhideWhenUsed="0" w:qFormat="1"/>
-    <w:lsdException w:name="Subtle Reference" w:semiHidden="0" w:uiPriority="31" w:unhideWhenUsed="0" w:qFormat="1"/>
-    <w:lsdException w:name="Intense Reference" w:semiHidden="0" w:uiPriority="32" w:unhideWhenUsed="0" w:qFormat="1"/>
-    <w:lsdException w:name="Book Title" w:semiHidden="0" w:uiPriority="33" w:unhideWhenUsed="0" w:qFormat="1"/>
-    <w:lsdException w:name="Bibliography" w:uiPriority="37"/>
-    <w:lsdException w:name="TOC Heading" w:uiPriority="39" w:qFormat="1"/>
+  <w:latentStyles w:defLockedState="0" w:defUIPriority="99" w:defSemiHidden="0" w:defUnhideWhenUsed="0" w:defQFormat="0" w:count="376">
+    <w:lsdException w:name="Normal" w:uiPriority="0" w:qFormat="1"/>
+    <w:lsdException w:name="heading 1" w:uiPriority="0" w:qFormat="1"/>
+    <w:lsdException w:name="heading 2" w:semiHidden="1" w:uiPriority="0" w:unhideWhenUsed="1" w:qFormat="1"/>
+    <w:lsdException w:name="heading 3" w:semiHidden="1" w:uiPriority="0" w:unhideWhenUsed="1" w:qFormat="1"/>
+    <w:lsdException w:name="heading 4" w:semiHidden="1" w:uiPriority="9" w:unhideWhenUsed="1" w:qFormat="1"/>
+    <w:lsdException w:name="heading 5" w:semiHidden="1" w:uiPriority="9" w:unhideWhenUsed="1" w:qFormat="1"/>
+    <w:lsdException w:name="heading 6" w:semiHidden="1" w:uiPriority="9" w:unhideWhenUsed="1" w:qFormat="1"/>
+    <w:lsdException w:name="heading 7" w:semiHidden="1" w:uiPriority="9" w:unhideWhenUsed="1" w:qFormat="1"/>
+    <w:lsdException w:name="heading 8" w:semiHidden="1" w:uiPriority="9" w:unhideWhenUsed="1" w:qFormat="1"/>
+    <w:lsdException w:name="heading 9" w:semiHidden="1" w:uiPriority="9" w:unhideWhenUsed="1" w:qFormat="1"/>
+    <w:lsdException w:name="index 1" w:semiHidden="1" w:unhideWhenUsed="1"/>
+    <w:lsdException w:name="index 2" w:semiHidden="1" w:unhideWhenUsed="1"/>
+    <w:lsdException w:name="index 3" w:semiHidden="1" w:unhideWhenUsed="1"/>
+    <w:lsdException w:name="index 4" w:semiHidden="1" w:unhideWhenUsed="1"/>
+    <w:lsdException w:name="index 5" w:semiHidden="1" w:unhideWhenUsed="1"/>
+    <w:lsdException w:name="index 6" w:semiHidden="1" w:unhideWhenUsed="1"/>
+    <w:lsdException w:name="index 7" w:semiHidden="1" w:unhideWhenUsed="1"/>
+    <w:lsdException w:name="index 8" w:semiHidden="1" w:unhideWhenUsed="1"/>
+    <w:lsdException w:name="index 9" w:semiHidden="1" w:unhideWhenUsed="1"/>
+    <w:lsdException w:name="toc 1" w:semiHidden="1" w:uiPriority="39" w:unhideWhenUsed="1"/>
+    <w:lsdException w:name="toc 2" w:semiHidden="1" w:uiPriority="39" w:unhideWhenUsed="1"/>
+    <w:lsdException w:name="toc 3" w:semiHidden="1" w:uiPriority="39" w:unhideWhenUsed="1"/>
+    <w:lsdException w:name="toc 4" w:semiHidden="1" w:uiPriority="39" w:unhideWhenUsed="1"/>
+    <w:lsdException w:name="toc 5" w:semiHidden="1" w:uiPriority="39" w:unhideWhenUsed="1"/>
+    <w:lsdException w:name="toc 6" w:semiHidden="1" w:uiPriority="39" w:unhideWhenUsed="1"/>
+    <w:lsdException w:name="toc 7" w:semiHidden="1" w:uiPriority="39" w:unhideWhenUsed="1"/>
+    <w:lsdException w:name="toc 8" w:semiHidden="1" w:uiPriority="39" w:unhideWhenUsed="1"/>
+    <w:lsdException w:name="toc 9" w:semiHidden="1" w:uiPriority="39" w:unhideWhenUsed="1"/>
+    <w:lsdException w:name="Normal Indent" w:semiHidden="1" w:unhideWhenUsed="1"/>
+    <w:lsdException w:name="footnote text" w:semiHidden="1" w:unhideWhenUsed="1"/>
+    <w:lsdException w:name="annotation text" w:semiHidden="1" w:unhideWhenUsed="1"/>
+    <w:lsdException w:name="header" w:semiHidden="1" w:unhideWhenUsed="1"/>
+    <w:lsdException w:name="footer" w:semiHidden="1" w:unhideWhenUsed="1"/>
+    <w:lsdException w:name="index heading" w:semiHidden="1" w:unhideWhenUsed="1"/>
+    <w:lsdException w:name="caption" w:semiHidden="1" w:uiPriority="35" w:unhideWhenUsed="1" w:qFormat="1"/>
+    <w:lsdException w:name="table of figures" w:semiHidden="1" w:unhideWhenUsed="1"/>
+    <w:lsdException w:name="envelope address" w:semiHidden="1" w:unhideWhenUsed="1"/>
+    <w:lsdException w:name="envelope return" w:semiHidden="1" w:unhideWhenUsed="1"/>
+    <w:lsdException w:name="footnote reference" w:semiHidden="1" w:unhideWhenUsed="1"/>
+    <w:lsdException w:name="annotation reference" w:semiHidden="1" w:unhideWhenUsed="1"/>
+    <w:lsdException w:name="line number" w:semiHidden="1" w:unhideWhenUsed="1"/>
+    <w:lsdException w:name="page number" w:semiHidden="1" w:unhideWhenUsed="1"/>
+    <w:lsdException w:name="endnote reference" w:semiHidden="1" w:unhideWhenUsed="1"/>
+    <w:lsdException w:name="endnote text" w:semiHidden="1" w:unhideWhenUsed="1"/>
+    <w:lsdException w:name="table of authorities" w:semiHidden="1" w:unhideWhenUsed="1"/>
+    <w:lsdException w:name="macro" w:semiHidden="1" w:unhideWhenUsed="1"/>
+    <w:lsdException w:name="toa heading" w:semiHidden="1" w:unhideWhenUsed="1"/>
+    <w:lsdException w:name="List" w:semiHidden="1" w:unhideWhenUsed="1"/>
+    <w:lsdException w:name="List Bullet" w:semiHidden="1" w:unhideWhenUsed="1"/>
+    <w:lsdException w:name="List Number" w:semiHidden="1" w:unhideWhenUsed="1"/>
+    <w:lsdException w:name="List 2" w:semiHidden="1" w:unhideWhenUsed="1"/>
+    <w:lsdException w:name="List 3" w:semiHidden="1" w:unhideWhenUsed="1"/>
+    <w:lsdException w:name="List 4" w:semiHidden="1" w:unhideWhenUsed="1"/>
+    <w:lsdException w:name="List 5" w:semiHidden="1" w:unhideWhenUsed="1"/>
+    <w:lsdException w:name="List Bullet 2" w:semiHidden="1" w:unhideWhenUsed="1"/>
+    <w:lsdException w:name="List Bullet 3" w:semiHidden="1" w:unhideWhenUsed="1"/>
+    <w:lsdException w:name="List Bullet 4" w:semiHidden="1" w:unhideWhenUsed="1"/>
+    <w:lsdException w:name="List Bullet 5" w:semiHidden="1" w:unhideWhenUsed="1"/>
+    <w:lsdException w:name="List Number 2" w:semiHidden="1" w:unhideWhenUsed="1"/>
+    <w:lsdException w:name="List Number 3" w:semiHidden="1" w:unhideWhenUsed="1"/>
+    <w:lsdException w:name="List Number 4" w:semiHidden="1" w:unhideWhenUsed="1"/>
+    <w:lsdException w:name="List Number 5" w:semiHidden="1" w:unhideWhenUsed="1"/>
+    <w:lsdException w:name="Title" w:uiPriority="10" w:qFormat="1"/>
+    <w:lsdException w:name="Closing" w:semiHidden="1" w:unhideWhenUsed="1"/>
+    <w:lsdException w:name="Signature" w:semiHidden="1" w:unhideWhenUsed="1"/>
+    <w:lsdException w:name="Default Paragraph Font" w:semiHidden="1" w:uiPriority="1" w:unhideWhenUsed="1"/>
+    <w:lsdException w:name="Body Text" w:semiHidden="1" w:uiPriority="0" w:unhideWhenUsed="1"/>
+    <w:lsdException w:name="Body Text Indent" w:semiHidden="1" w:unhideWhenUsed="1"/>
+    <w:lsdException w:name="List Continue" w:semiHidden="1" w:unhideWhenUsed="1"/>
+    <w:lsdException w:name="List Continue 2" w:semiHidden="1" w:unhideWhenUsed="1"/>
+    <w:lsdException w:name="List Continue 3" w:semiHidden="1" w:unhideWhenUsed="1"/>
+    <w:lsdException w:name="List Continue 4" w:semiHidden="1" w:unhideWhenUsed="1"/>
+    <w:lsdException w:name="List Continue 5" w:semiHidden="1" w:unhideWhenUsed="1"/>
+    <w:lsdException w:name="Message Header" w:semiHidden="1" w:unhideWhenUsed="1"/>
+    <w:lsdException w:name="Subtitle" w:uiPriority="11" w:qFormat="1"/>
+    <w:lsdException w:name="Salutation" w:semiHidden="1" w:unhideWhenUsed="1"/>
+    <w:lsdException w:name="Date" w:semiHidden="1" w:unhideWhenUsed="1"/>
+    <w:lsdException w:name="Body Text First Indent" w:semiHidden="1" w:unhideWhenUsed="1"/>
+    <w:lsdException w:name="Body Text First Indent 2" w:semiHidden="1" w:unhideWhenUsed="1"/>
+    <w:lsdException w:name="Note Heading" w:semiHidden="1" w:unhideWhenUsed="1"/>
+    <w:lsdException w:name="Body Text 2" w:semiHidden="1" w:unhideWhenUsed="1"/>
+    <w:lsdException w:name="Body Text 3" w:semiHidden="1" w:unhideWhenUsed="1"/>
+    <w:lsdException w:name="Body Text Indent 2" w:semiHidden="1" w:unhideWhenUsed="1"/>
+    <w:lsdException w:name="Body Text Indent 3" w:semiHidden="1" w:unhideWhenUsed="1"/>
+    <w:lsdException w:name="Block Text" w:semiHidden="1" w:unhideWhenUsed="1"/>
+    <w:lsdException w:name="Hyperlink" w:semiHidden="1" w:unhideWhenUsed="1"/>
+    <w:lsdException w:name="FollowedHyperlink" w:semiHidden="1" w:unhideWhenUsed="1"/>
+    <w:lsdException w:name="Strong" w:uiPriority="22" w:qFormat="1"/>
+    <w:lsdException w:name="Emphasis" w:uiPriority="20" w:qFormat="1"/>
+    <w:lsdException w:name="Document Map" w:semiHidden="1" w:unhideWhenUsed="1"/>
+    <w:lsdException w:name="Plain Text" w:semiHidden="1" w:unhideWhenUsed="1"/>
+    <w:lsdException w:name="E-mail Signature" w:semiHidden="1" w:unhideWhenUsed="1"/>
+    <w:lsdException w:name="HTML Top of Form" w:semiHidden="1" w:unhideWhenUsed="1"/>
+    <w:lsdException w:name="HTML Bottom of Form" w:semiHidden="1" w:unhideWhenUsed="1"/>
+    <w:lsdException w:name="Normal (Web)" w:semiHidden="1" w:unhideWhenUsed="1"/>
+    <w:lsdException w:name="HTML Acronym" w:semiHidden="1" w:unhideWhenUsed="1"/>
+    <w:lsdException w:name="HTML Address" w:semiHidden="1" w:unhideWhenUsed="1"/>
+    <w:lsdException w:name="HTML Cite" w:semiHidden="1" w:unhideWhenUsed="1"/>
+    <w:lsdException w:name="HTML Code" w:semiHidden="1" w:unhideWhenUsed="1"/>
+    <w:lsdException w:name="HTML Definition" w:semiHidden="1" w:unhideWhenUsed="1"/>
+    <w:lsdException w:name="HTML Keyboard" w:semiHidden="1" w:unhideWhenUsed="1"/>
+    <w:lsdException w:name="HTML Preformatted" w:semiHidden="1" w:unhideWhenUsed="1"/>
+    <w:lsdException w:name="HTML Sample" w:semiHidden="1" w:unhideWhenUsed="1"/>
+    <w:lsdException w:name="HTML Typewriter" w:semiHidden="1" w:unhideWhenUsed="1"/>
+    <w:lsdException w:name="HTML Variable" w:semiHidden="1" w:unhideWhenUsed="1"/>
+    <w:lsdException w:name="Normal Table" w:semiHidden="1" w:unhideWhenUsed="1"/>
+    <w:lsdException w:name="annotation subject" w:semiHidden="1" w:unhideWhenUsed="1"/>
+    <w:lsdException w:name="No List" w:semiHidden="1" w:unhideWhenUsed="1"/>
+    <w:lsdException w:name="Outline List 1" w:semiHidden="1" w:unhideWhenUsed="1"/>
+    <w:lsdException w:name="Outline List 2" w:semiHidden="1" w:unhideWhenUsed="1"/>
+    <w:lsdException w:name="Outline List 3" w:semiHidden="1" w:unhideWhenUsed="1"/>
+    <w:lsdException w:name="Table Simple 1" w:semiHidden="1" w:unhideWhenUsed="1"/>
+    <w:lsdException w:name="Table Simple 2" w:semiHidden="1" w:unhideWhenUsed="1"/>
+    <w:lsdException w:name="Table Simple 3" w:semiHidden="1" w:unhideWhenUsed="1"/>
+    <w:lsdException w:name="Table Classic 1" w:semiHidden="1" w:unhideWhenUsed="1"/>
+    <w:lsdException w:name="Table Classic 2" w:semiHidden="1" w:unhideWhenUsed="1"/>
+    <w:lsdException w:name="Table Classic 3" w:semiHidden="1" w:unhideWhenUsed="1"/>
+    <w:lsdException w:name="Table Classic 4" w:semiHidden="1" w:unhideWhenUsed="1"/>
+    <w:lsdException w:name="Table Colorful 1" w:semiHidden="1" w:unhideWhenUsed="1"/>
+    <w:lsdException w:name="Table Colorful 2" w:semiHidden="1" w:unhideWhenUsed="1"/>
+    <w:lsdException w:name="Table Colorful 3" w:semiHidden="1" w:unhideWhenUsed="1"/>
+    <w:lsdException w:name="Table Columns 1" w:semiHidden="1" w:unhideWhenUsed="1"/>
+    <w:lsdException w:name="Table Columns 2" w:semiHidden="1" w:unhideWhenUsed="1"/>
+    <w:lsdException w:name="Table Columns 3" w:semiHidden="1" w:unhideWhenUsed="1"/>
+    <w:lsdException w:name="Table Columns 4" w:semiHidden="1" w:unhideWhenUsed="1"/>
+    <w:lsdException w:name="Table Columns 5" w:semiHidden="1" w:unhideWhenUsed="1"/>
+    <w:lsdException w:name="Table Grid 1" w:semiHidden="1" w:unhideWhenUsed="1"/>
+    <w:lsdException w:name="Table Grid 2" w:semiHidden="1" w:unhideWhenUsed="1"/>
+    <w:lsdException w:name="Table Grid 3" w:semiHidden="1" w:unhideWhenUsed="1"/>
+    <w:lsdException w:name="Table Grid 4" w:semiHidden="1" w:unhideWhenUsed="1"/>
+    <w:lsdException w:name="Table Grid 5" w:semiHidden="1" w:unhideWhenUsed="1"/>
+    <w:lsdException w:name="Table Grid 6" w:semiHidden="1" w:unhideWhenUsed="1"/>
+    <w:lsdException w:name="Table Grid 7" w:semiHidden="1" w:unhideWhenUsed="1"/>
+    <w:lsdException w:name="Table Grid 8" w:semiHidden="1" w:unhideWhenUsed="1"/>
+    <w:lsdException w:name="Table List 1" w:semiHidden="1" w:unhideWhenUsed="1"/>
+    <w:lsdException w:name="Table List 2" w:semiHidden="1" w:unhideWhenUsed="1"/>
+    <w:lsdException w:name="Table List 3" w:semiHidden="1" w:unhideWhenUsed="1"/>
+    <w:lsdException w:name="Table List 4" w:semiHidden="1" w:unhideWhenUsed="1"/>
+    <w:lsdException w:name="Table List 5" w:semiHidden="1" w:unhideWhenUsed="1"/>
+    <w:lsdException w:name="Table List 6" w:semiHidden="1" w:unhideWhenUsed="1"/>
+    <w:lsdException w:name="Table List 7" w:semiHidden="1" w:unhideWhenUsed="1"/>
+    <w:lsdException w:name="Table List 8" w:semiHidden="1" w:unhideWhenUsed="1"/>
+    <w:lsdException w:name="Table 3D effects 1" w:semiHidden="1" w:unhideWhenUsed="1"/>
+    <w:lsdException w:name="Table 3D effects 2" w:semiHidden="1" w:unhideWhenUsed="1"/>
+    <w:lsdException w:name="Table 3D effects 3" w:semiHidden="1" w:unhideWhenUsed="1"/>
+    <w:lsdException w:name="Table Contemporary" w:semiHidden="1" w:unhideWhenUsed="1"/>
+    <w:lsdException w:name="Table Elegant" w:semiHidden="1" w:unhideWhenUsed="1"/>
+    <w:lsdException w:name="Table Professional" w:semiHidden="1" w:unhideWhenUsed="1"/>
+    <w:lsdException w:name="Table Subtle 1" w:semiHidden="1" w:unhideWhenUsed="1"/>
+    <w:lsdException w:name="Table Subtle 2" w:semiHidden="1" w:unhideWhenUsed="1"/>
+    <w:lsdException w:name="Table Web 1" w:semiHidden="1" w:unhideWhenUsed="1"/>
+    <w:lsdException w:name="Table Web 2" w:semiHidden="1" w:unhideWhenUsed="1"/>
+    <w:lsdException w:name="Table Web 3" w:semiHidden="1" w:unhideWhenUsed="1"/>
+    <w:lsdException w:name="Balloon Text" w:semiHidden="1" w:unhideWhenUsed="1"/>
+    <w:lsdException w:name="Table Grid" w:semiHidden="1" w:uiPriority="59" w:unhideWhenUsed="1"/>
+    <w:lsdException w:name="Table Theme" w:semiHidden="1" w:unhideWhenUsed="1"/>
+    <w:lsdException w:name="Placeholder Text" w:semiHidden="1"/>
+    <w:lsdException w:name="No Spacing" w:uiPriority="1" w:qFormat="1"/>
+    <w:lsdException w:name="Light Shading" w:uiPriority="60"/>
+    <w:lsdException w:name="Light List" w:uiPriority="61"/>
+    <w:lsdException w:name="Light Grid" w:uiPriority="62"/>
+    <w:lsdException w:name="Medium Shading 1" w:uiPriority="63"/>
+    <w:lsdException w:name="Medium Shading 2" w:uiPriority="64"/>
+    <w:lsdException w:name="Medium List 1" w:uiPriority="65"/>
+    <w:lsdException w:name="Medium List 2" w:uiPriority="66"/>
+    <w:lsdException w:name="Medium Grid 1" w:uiPriority="67"/>
+    <w:lsdException w:name="Medium Grid 2" w:uiPriority="68"/>
+    <w:lsdException w:name="Medium Grid 3" w:uiPriority="69"/>
+    <w:lsdException w:name="Dark List" w:uiPriority="70"/>
+    <w:lsdException w:name="Colorful Shading" w:uiPriority="71"/>
+    <w:lsdException w:name="Colorful List" w:uiPriority="72"/>
+    <w:lsdException w:name="Colorful Grid" w:uiPriority="73"/>
+    <w:lsdException w:name="Light Shading Accent 1" w:uiPriority="60"/>
+    <w:lsdException w:name="Light List Accent 1" w:uiPriority="61"/>
+    <w:lsdException w:name="Light Grid Accent 1" w:uiPriority="62"/>
+    <w:lsdException w:name="Medium Shading 1 Accent 1" w:uiPriority="63"/>
+    <w:lsdException w:name="Medium Shading 2 Accent 1" w:uiPriority="64"/>
+    <w:lsdException w:name="Medium List 1 Accent 1" w:uiPriority="65"/>
+    <w:lsdException w:name="Revision" w:semiHidden="1"/>
+    <w:lsdException w:name="List Paragraph" w:uiPriority="34" w:qFormat="1"/>
+    <w:lsdException w:name="Quote" w:uiPriority="29" w:qFormat="1"/>
+    <w:lsdException w:name="Intense Quote" w:uiPriority="30" w:qFormat="1"/>
+    <w:lsdException w:name="Medium List 2 Accent 1" w:uiPriority="66"/>
+    <w:lsdException w:name="Medium Grid 1 Accent 1" w:uiPriority="67"/>
+    <w:lsdException w:name="Medium Grid 2 Accent 1" w:uiPriority="68"/>
+    <w:lsdException w:name="Medium Grid 3 Accent 1" w:uiPriority="69"/>
+    <w:lsdException w:name="Dark List Accent 1" w:uiPriority="70"/>
+    <w:lsdException w:name="Colorful Shading Accent 1" w:uiPriority="71"/>
+    <w:lsdException w:name="Colorful List Accent 1" w:uiPriority="72"/>
+    <w:lsdException w:name="Colorful Grid Accent 1" w:uiPriority="73"/>
+    <w:lsdException w:name="Light Shading Accent 2" w:uiPriority="60"/>
+    <w:lsdException w:name="Light List Accent 2" w:uiPriority="61"/>
+    <w:lsdException w:name="Light Grid Accent 2" w:uiPriority="62"/>
+    <w:lsdException w:name="Medium Shading 1 Accent 2" w:uiPriority="63"/>
+    <w:lsdException w:name="Medium Shading 2 Accent 2" w:uiPriority="64"/>
+    <w:lsdException w:name="Medium List 1 Accent 2" w:uiPriority="65"/>
+    <w:lsdException w:name="Medium List 2 Accent 2" w:uiPriority="66"/>
+    <w:lsdException w:name="Medium Grid 1 Accent 2" w:uiPriority="67"/>
+    <w:lsdException w:name="Medium Grid 2 Accent 2" w:uiPriority="68"/>
+    <w:lsdException w:name="Medium Grid 3 Accent 2" w:uiPriority="69"/>
+    <w:lsdException w:name="Dark List Accent 2" w:uiPriority="70"/>
+    <w:lsdException w:name="Colorful Shading Accent 2" w:uiPriority="71"/>
+    <w:lsdException w:name="Colorful List Accent 2" w:uiPriority="72"/>
+    <w:lsdException w:name="Colorful Grid Accent 2" w:uiPriority="73"/>
+    <w:lsdException w:name="Light Shading Accent 3" w:uiPriority="60"/>
+    <w:lsdException w:name="Light List Accent 3" w:uiPriority="61"/>
+    <w:lsdException w:name="Light Grid Accent 3" w:uiPriority="62"/>
+    <w:lsdException w:name="Medium Shading 1 Accent 3" w:uiPriority="63"/>
+    <w:lsdException w:name="Medium Shading 2 Accent 3" w:uiPriority="64"/>
+    <w:lsdException w:name="Medium List 1 Accent 3" w:uiPriority="65"/>
+    <w:lsdException w:name="Medium List 2 Accent 3" w:uiPriority="66"/>
+    <w:lsdException w:name="Medium Grid 1 Accent 3" w:uiPriority="67"/>
+    <w:lsdException w:name="Medium Grid 2 Accent 3" w:uiPriority="68"/>
+    <w:lsdException w:name="Medium Grid 3 Accent 3" w:uiPriority="69"/>
+    <w:lsdException w:name="Dark List Accent 3" w:uiPriority="70"/>
+    <w:lsdException w:name="Colorful Shading Accent 3" w:uiPriority="71"/>
+    <w:lsdException w:name="Colorful List Accent 3" w:uiPriority="72"/>
+    <w:lsdException w:name="Colorful Grid Accent 3" w:uiPriority="73"/>
+    <w:lsdException w:name="Light Shading Accent 4" w:uiPriority="60"/>
+    <w:lsdException w:name="Light List Accent 4" w:uiPriority="61"/>
+    <w:lsdException w:name="Light Grid Accent 4" w:uiPriority="62"/>
+    <w:lsdException w:name="Medium Shading 1 Accent 4" w:uiPriority="63"/>
+    <w:lsdException w:name="Medium Shading 2 Accent 4" w:uiPriority="64"/>
+    <w:lsdException w:name="Medium List 1 Accent 4" w:uiPriority="65"/>
+    <w:lsdException w:name="Medium List 2 Accent 4" w:uiPriority="66"/>
+    <w:lsdException w:name="Medium Grid 1 Accent 4" w:uiPriority="67"/>
+    <w:lsdException w:name="Medium Grid 2 Accent 4" w:uiPriority="68"/>
+    <w:lsdException w:name="Medium Grid 3 Accent 4" w:uiPriority="69"/>
+    <w:lsdException w:name="Dark List Accent 4" w:uiPriority="70"/>
+    <w:lsdException w:name="Colorful Shading Accent 4" w:uiPriority="71"/>
+    <w:lsdException w:name="Colorful List Accent 4" w:uiPriority="72"/>
+    <w:lsdException w:name="Colorful Grid Accent 4" w:uiPriority="73"/>
+    <w:lsdException w:name="Light Shading Accent 5" w:uiPriority="60"/>
+    <w:lsdException w:name="Light List Accent 5" w:uiPriority="61"/>
+    <w:lsdException w:name="Light Grid Accent 5" w:uiPriority="62"/>
+    <w:lsdException w:name="Medium Shading 1 Accent 5" w:uiPriority="63"/>
+    <w:lsdException w:name="Medium Shading 2 Accent 5" w:uiPriority="64"/>
+    <w:lsdException w:name="Medium List 1 Accent 5" w:uiPriority="65"/>
+    <w:lsdException w:name="Medium List 2 Accent 5" w:uiPriority="66"/>
+    <w:lsdException w:name="Medium Grid 1 Accent 5" w:uiPriority="67"/>
+    <w:lsdException w:name="Medium Grid 2 Accent 5" w:uiPriority="68"/>
+    <w:lsdException w:name="Medium Grid 3 Accent 5" w:uiPriority="69"/>
+    <w:lsdException w:name="Dark List Accent 5" w:uiPriority="70"/>
+    <w:lsdException w:name="Colorful Shading Accent 5" w:uiPriority="71"/>
+    <w:lsdException w:name="Colorful List Accent 5" w:uiPriority="72"/>
+    <w:lsdException w:name="Colorful Grid Accent 5" w:uiPriority="73"/>
+    <w:lsdException w:name="Light Shading Accent 6" w:uiPriority="60"/>
+    <w:lsdException w:name="Light List Accent 6" w:uiPriority="61"/>
+    <w:lsdException w:name="Light Grid Accent 6" w:uiPriority="62"/>
+    <w:lsdException w:name="Medium Shading 1 Accent 6" w:uiPriority="63"/>
+    <w:lsdException w:name="Medium Shading 2 Accent 6" w:uiPriority="64"/>
+    <w:lsdException w:name="Medium List 1 Accent 6" w:uiPriority="65"/>
+    <w:lsdException w:name="Medium List 2 Accent 6" w:uiPriority="66"/>
+    <w:lsdException w:name="Medium Grid 1 Accent 6" w:uiPriority="67"/>
+    <w:lsdException w:name="Medium Grid 2 Accent 6" w:uiPriority="68"/>
+    <w:lsdException w:name="Medium Grid 3 Accent 6" w:uiPriority="69"/>
+    <w:lsdException w:name="Dark List Accent 6" w:uiPriority="70"/>
+    <w:lsdException w:name="Colorful Shading Accent 6" w:uiPriority="71"/>
+    <w:lsdException w:name="Colorful List Accent 6" w:uiPriority="72"/>
+    <w:lsdException w:name="Colorful Grid Accent 6" w:uiPriority="73"/>
+    <w:lsdException w:name="Subtle Emphasis" w:uiPriority="19" w:qFormat="1"/>
+    <w:lsdException w:name="Intense Emphasis" w:uiPriority="21" w:qFormat="1"/>
+    <w:lsdException w:name="Subtle Reference" w:uiPriority="31" w:qFormat="1"/>
+    <w:lsdException w:name="Intense Reference" w:uiPriority="32" w:qFormat="1"/>
+    <w:lsdException w:name="Book Title" w:uiPriority="33" w:qFormat="1"/>
+    <w:lsdException w:name="Bibliography" w:semiHidden="1" w:uiPriority="37" w:unhideWhenUsed="1"/>
+    <w:lsdException w:name="TOC Heading" w:semiHidden="1" w:uiPriority="39" w:unhideWhenUsed="1" w:qFormat="1"/>
+    <w:lsdException w:name="Plain Table 1" w:uiPriority="41"/>
+    <w:lsdException w:name="Plain Table 2" w:uiPriority="42"/>
+    <w:lsdException w:name="Plain Table 3" w:uiPriority="43"/>
+    <w:lsdException w:name="Plain Table 4" w:uiPriority="44"/>
+    <w:lsdException w:name="Plain Table 5" w:uiPriority="45"/>
+    <w:lsdException w:name="Grid Table Light" w:uiPriority="40"/>
+    <w:lsdException w:name="Grid Table 1 Light" w:uiPriority="46"/>
+    <w:lsdException w:name="Grid Table 2" w:uiPriority="47"/>
+    <w:lsdException w:name="Grid Table 3" w:uiPriority="48"/>
+    <w:lsdException w:name="Grid Table 4" w:uiPriority="49"/>
+    <w:lsdException w:name="Grid Table 5 Dark" w:uiPriority="50"/>
+    <w:lsdException w:name="Grid Table 6 Colorful" w:uiPriority="51"/>
+    <w:lsdException w:name="Grid Table 7 Colorful" w:uiPriority="52"/>
+    <w:lsdException w:name="Grid Table 1 Light Accent 1" w:uiPriority="46"/>
+    <w:lsdException w:name="Grid Table 2 Accent 1" w:uiPriority="47"/>
+    <w:lsdException w:name="Grid Table 3 Accent 1" w:uiPriority="48"/>
+    <w:lsdException w:name="Grid Table 4 Accent 1" w:uiPriority="49"/>
+    <w:lsdException w:name="Grid Table 5 Dark Accent 1" w:uiPriority="50"/>
+    <w:lsdException w:name="Grid Table 6 Colorful Accent 1" w:uiPriority="51"/>
+    <w:lsdException w:name="Grid Table 7 Colorful Accent 1" w:uiPriority="52"/>
+    <w:lsdException w:name="Grid Table 1 Light Accent 2" w:uiPriority="46"/>
+    <w:lsdException w:name="Grid Table 2 Accent 2" w:uiPriority="47"/>
+    <w:lsdException w:name="Grid Table 3 Accent 2" w:uiPriority="48"/>
+    <w:lsdException w:name="Grid Table 4 Accent 2" w:uiPriority="49"/>
+    <w:lsdException w:name="Grid Table 5 Dark Accent 2" w:uiPriority="50"/>
+    <w:lsdException w:name="Grid Table 6 Colorful Accent 2" w:uiPriority="51"/>
+    <w:lsdException w:name="Grid Table 7 Colorful Accent 2" w:uiPriority="52"/>
+    <w:lsdException w:name="Grid Table 1 Light Accent 3" w:uiPriority="46"/>
+    <w:lsdException w:name="Grid Table 2 Accent 3" w:uiPriority="47"/>
+    <w:lsdException w:name="Grid Table 3 Accent 3" w:uiPriority="48"/>
+    <w:lsdException w:name="Grid Table 4 Accent 3" w:uiPriority="49"/>
+    <w:lsdException w:name="Grid Table 5 Dark Accent 3" w:uiPriority="50"/>
+    <w:lsdException w:name="Grid Table 6 Colorful Accent 3" w:uiPriority="51"/>
+    <w:lsdException w:name="Grid Table 7 Colorful Accent 3" w:uiPriority="52"/>
+    <w:lsdException w:name="Grid Table 1 Light Accent 4" w:uiPriority="46"/>
+    <w:lsdException w:name="Grid Table 2 Accent 4" w:uiPriority="47"/>
+    <w:lsdException w:name="Grid Table 3 Accent 4" w:uiPriority="48"/>
+    <w:lsdException w:name="Grid Table 4 Accent 4" w:uiPriority="49"/>
+    <w:lsdException w:name="Grid Table 5 Dark Accent 4" w:uiPriority="50"/>
+    <w:lsdException w:name="Grid Table 6 Colorful Accent 4" w:uiPriority="51"/>
+    <w:lsdException w:name="Grid Table 7 Colorful Accent 4" w:uiPriority="52"/>
+    <w:lsdException w:name="Grid Table 1 Light Accent 5" w:uiPriority="46"/>
+    <w:lsdException w:name="Grid Table 2 Accent 5" w:uiPriority="47"/>
+    <w:lsdException w:name="Grid Table 3 Accent 5" w:uiPriority="48"/>
+    <w:lsdException w:name="Grid Table 4 Accent 5" w:uiPriority="49"/>
+    <w:lsdException w:name="Grid Table 5 Dark Accent 5" w:uiPriority="50"/>
+    <w:lsdException w:name="Grid Table 6 Colorful Accent 5" w:uiPriority="51"/>
+    <w:lsdException w:name="Grid Table 7 Colorful Accent 5" w:uiPriority="52"/>
+    <w:lsdException w:name="Grid Table 1 Light Accent 6" w:uiPriority="46"/>
+    <w:lsdException w:name="Grid Table 2 Accent 6" w:uiPriority="47"/>
+    <w:lsdException w:name="Grid Table 3 Accent 6" w:uiPriority="48"/>
+    <w:lsdException w:name="Grid Table 4 Accent 6" w:uiPriority="49"/>
+    <w:lsdException w:name="Grid Table 5 Dark Accent 6" w:uiPriority="50"/>
+    <w:lsdException w:name="Grid Table 6 Colorful Accent 6" w:uiPriority="51"/>
+    <w:lsdException w:name="Grid Table 7 Colorful Accent 6" w:uiPriority="52"/>
+    <w:lsdException w:name="List Table 1 Light" w:uiPriority="46"/>
+    <w:lsdException w:name="List Table 2" w:uiPriority="47"/>
+    <w:lsdException w:name="List Table 3" w:uiPriority="48"/>
+    <w:lsdException w:name="List Table 4" w:uiPriority="49"/>
+    <w:lsdException w:name="List Table 5 Dark" w:uiPriority="50"/>
+    <w:lsdException w:name="List Table 6 Colorful" w:uiPriority="51"/>
+    <w:lsdException w:name="List Table 7 Colorful" w:uiPriority="52"/>
+    <w:lsdException w:name="List Table 1 Light Accent 1" w:uiPriority="46"/>
+    <w:lsdException w:name="List Table 2 Accent 1" w:uiPriority="47"/>
+    <w:lsdException w:name="List Table 3 Accent 1" w:uiPriority="48"/>
+    <w:lsdException w:name="List Table 4 Accent 1" w:uiPriority="49"/>
+    <w:lsdException w:name="List Table 5 Dark Accent 1" w:uiPriority="50"/>
+    <w:lsdException w:name="List Table 6 Colorful Accent 1" w:uiPriority="51"/>
+    <w:lsdException w:name="List Table 7 Colorful Accent 1" w:uiPriority="52"/>
+    <w:lsdException w:name="List Table 1 Light Accent 2" w:uiPriority="46"/>
+    <w:lsdException w:name="List Table 2 Accent 2" w:uiPriority="47"/>
+    <w:lsdException w:name="List Table 3 Accent 2" w:uiPriority="48"/>
+    <w:lsdException w:name="List Table 4 Accent 2" w:uiPriority="49"/>
+    <w:lsdException w:name="List Table 5 Dark Accent 2" w:uiPriority="50"/>
+    <w:lsdException w:name="List Table 6 Colorful Accent 2" w:uiPriority="51"/>
+    <w:lsdException w:name="List Table 7 Colorful Accent 2" w:uiPriority="52"/>
+    <w:lsdException w:name="List Table 1 Light Accent 3" w:uiPriority="46"/>
+    <w:lsdException w:name="List Table 2 Accent 3" w:uiPriority="47"/>
+    <w:lsdException w:name="List Table 3 Accent 3" w:uiPriority="48"/>
+    <w:lsdException w:name="List Table 4 Accent 3" w:uiPriority="49"/>
+    <w:lsdException w:name="List Table 5 Dark Accent 3" w:uiPriority="50"/>
+    <w:lsdException w:name="List Table 6 Colorful Accent 3" w:uiPriority="51"/>
+    <w:lsdException w:name="List Table 7 Colorful Accent 3" w:uiPriority="52"/>
+    <w:lsdException w:name="List Table 1 Light Accent 4" w:uiPriority="46"/>
+    <w:lsdException w:name="List Table 2 Accent 4" w:uiPriority="47"/>
+    <w:lsdException w:name="List Table 3 Accent 4" w:uiPriority="48"/>
+    <w:lsdException w:name="List Table 4 Accent 4" w:uiPriority="49"/>
+    <w:lsdException w:name="List Table 5 Dark Accent 4" w:uiPriority="50"/>
+    <w:lsdException w:name="List Table 6 Colorful Accent 4" w:uiPriority="51"/>
+    <w:lsdException w:name="List Table 7 Colorful Accent 4" w:uiPriority="52"/>
+    <w:lsdException w:name="List Table 1 Light Accent 5" w:uiPriority="46"/>
+    <w:lsdException w:name="List Table 2 Accent 5" w:uiPriority="47"/>
+    <w:lsdException w:name="List Table 3 Accent 5" w:uiPriority="48"/>
+    <w:lsdException w:name="List Table 4 Accent 5" w:uiPriority="49"/>
+    <w:lsdException w:name="List Table 5 Dark Accent 5" w:uiPriority="50"/>
+    <w:lsdException w:name="List Table 6 Colorful Accent 5" w:uiPriority="51"/>
+    <w:lsdException w:name="List Table 7 Colorful Accent 5" w:uiPriority="52"/>
+    <w:lsdException w:name="List Table 1 Light Accent 6" w:uiPriority="46"/>
+    <w:lsdException w:name="List Table 2 Accent 6" w:uiPriority="47"/>
+    <w:lsdException w:name="List Table 3 Accent 6" w:uiPriority="48"/>
+    <w:lsdException w:name="List Table 4 Accent 6" w:uiPriority="49"/>
+    <w:lsdException w:name="List Table 5 Dark Accent 6" w:uiPriority="50"/>
+    <w:lsdException w:name="List Table 6 Colorful Accent 6" w:uiPriority="51"/>
+    <w:lsdException w:name="List Table 7 Colorful Accent 6" w:uiPriority="52"/>
+    <w:lsdException w:name="Mention" w:semiHidden="1" w:unhideWhenUsed="1"/>
+    <w:lsdException w:name="Smart Hyperlink" w:semiHidden="1" w:unhideWhenUsed="1"/>
+    <w:lsdException w:name="Hashtag" w:semiHidden="1" w:unhideWhenUsed="1"/>
+    <w:lsdException w:name="Unresolved Mention" w:semiHidden="1" w:unhideWhenUsed="1"/>
+    <w:lsdException w:name="Smart Link" w:semiHidden="1" w:unhideWhenUsed="1"/>
   </w:latentStyles>
   <w:style w:type="paragraph" w:default="1" w:styleId="Standard">
     <w:name w:val="Normal"/>
@@ -20743,7 +20770,6 @@
       <w:spacing w:after="0" w:line="240" w:lineRule="auto"/>
     </w:pPr>
     <w:tblPr>
-      <w:tblInd w:w="0" w:type="dxa"/>
       <w:tblBorders>
         <w:top w:val="single" w:sz="4" w:space="0" w:color="auto"/>
         <w:left w:val="single" w:sz="4" w:space="0" w:color="auto"/>
@@ -20752,12 +20778,6 @@
         <w:insideH w:val="single" w:sz="4" w:space="0" w:color="auto"/>
         <w:insideV w:val="single" w:sz="4" w:space="0" w:color="auto"/>
       </w:tblBorders>
-      <w:tblCellMar>
-        <w:top w:w="0" w:type="dxa"/>
-        <w:left w:w="108" w:type="dxa"/>
-        <w:bottom w:w="0" w:type="dxa"/>
-        <w:right w:w="108" w:type="dxa"/>
-      </w:tblCellMar>
     </w:tblPr>
   </w:style>
   <w:style w:type="paragraph" w:styleId="Titel">
@@ -20942,561 +20962,17 @@
       <w:vertAlign w:val="superscript"/>
     </w:rPr>
   </w:style>
-</w:styles>
-</file>
-
-<file path=word/stylesWithEffects.xml><?xml version="1.0" encoding="utf-8"?>
-<w:styles xmlns:wpc="http://schemas.microsoft.com/office/word/2010/wordprocessingCanvas" xmlns:mc="http://schemas.openxmlformats.org/markup-compatibility/2006" xmlns:o="urn:schemas-microsoft-com:office:office" xmlns:r="http://schemas.openxmlformats.org/officeDocument/2006/relationships" xmlns:m="http://schemas.openxmlformats.org/officeDocument/2006/math" xmlns:v="urn:schemas-microsoft-com:vml" xmlns:wp14="http://schemas.microsoft.com/office/word/2010/wordprocessingDrawing" xmlns:wp="http://schemas.openxmlformats.org/drawingml/2006/wordprocessingDrawing" xmlns:w10="urn:schemas-microsoft-com:office:word" xmlns:w="http://schemas.openxmlformats.org/wordprocessingml/2006/main" xmlns:w14="http://schemas.microsoft.com/office/word/2010/wordml" xmlns:wpg="http://schemas.microsoft.com/office/word/2010/wordprocessingGroup" xmlns:wpi="http://schemas.microsoft.com/office/word/2010/wordprocessingInk" xmlns:wne="http://schemas.microsoft.com/office/word/2006/wordml" xmlns:wps="http://schemas.microsoft.com/office/word/2010/wordprocessingShape" mc:Ignorable="w14 wp14">
-  <w:docDefaults>
-    <w:rPrDefault>
-      <w:rPr>
-        <w:rFonts w:asciiTheme="minorHAnsi" w:eastAsiaTheme="minorHAnsi" w:hAnsiTheme="minorHAnsi" w:cstheme="minorBidi"/>
-        <w:sz w:val="22"/>
-        <w:szCs w:val="22"/>
-        <w:lang w:val="de-CH" w:eastAsia="en-US" w:bidi="ar-SA"/>
-      </w:rPr>
-    </w:rPrDefault>
-    <w:pPrDefault>
-      <w:pPr>
-        <w:spacing w:after="200" w:line="276" w:lineRule="auto"/>
-      </w:pPr>
-    </w:pPrDefault>
-  </w:docDefaults>
-  <w:latentStyles w:defLockedState="0" w:defUIPriority="99" w:defSemiHidden="1" w:defUnhideWhenUsed="1" w:defQFormat="0" w:count="267">
-    <w:lsdException w:name="Normal" w:semiHidden="0" w:uiPriority="0" w:unhideWhenUsed="0" w:qFormat="1"/>
-    <w:lsdException w:name="heading 1" w:semiHidden="0" w:uiPriority="0" w:unhideWhenUsed="0" w:qFormat="1"/>
-    <w:lsdException w:name="heading 2" w:uiPriority="0" w:qFormat="1"/>
-    <w:lsdException w:name="heading 3" w:uiPriority="0" w:qFormat="1"/>
-    <w:lsdException w:name="heading 4" w:uiPriority="9" w:qFormat="1"/>
-    <w:lsdException w:name="heading 5" w:uiPriority="9" w:qFormat="1"/>
-    <w:lsdException w:name="heading 6" w:uiPriority="9" w:qFormat="1"/>
-    <w:lsdException w:name="heading 7" w:uiPriority="9" w:qFormat="1"/>
-    <w:lsdException w:name="heading 8" w:uiPriority="9" w:qFormat="1"/>
-    <w:lsdException w:name="heading 9" w:uiPriority="9" w:qFormat="1"/>
-    <w:lsdException w:name="toc 1" w:uiPriority="39"/>
-    <w:lsdException w:name="toc 2" w:uiPriority="39"/>
-    <w:lsdException w:name="toc 3" w:uiPriority="39"/>
-    <w:lsdException w:name="toc 4" w:uiPriority="39"/>
-    <w:lsdException w:name="toc 5" w:uiPriority="39"/>
-    <w:lsdException w:name="toc 6" w:uiPriority="39"/>
-    <w:lsdException w:name="toc 7" w:uiPriority="39"/>
-    <w:lsdException w:name="toc 8" w:uiPriority="39"/>
-    <w:lsdException w:name="toc 9" w:uiPriority="39"/>
-    <w:lsdException w:name="caption" w:uiPriority="35" w:qFormat="1"/>
-    <w:lsdException w:name="Title" w:semiHidden="0" w:uiPriority="10" w:unhideWhenUsed="0" w:qFormat="1"/>
-    <w:lsdException w:name="Default Paragraph Font" w:uiPriority="1"/>
-    <w:lsdException w:name="Body Text" w:uiPriority="0"/>
-    <w:lsdException w:name="Subtitle" w:semiHidden="0" w:uiPriority="11" w:unhideWhenUsed="0" w:qFormat="1"/>
-    <w:lsdException w:name="Strong" w:semiHidden="0" w:uiPriority="22" w:unhideWhenUsed="0" w:qFormat="1"/>
-    <w:lsdException w:name="Emphasis" w:semiHidden="0" w:uiPriority="20" w:unhideWhenUsed="0" w:qFormat="1"/>
-    <w:lsdException w:name="Table Grid" w:semiHidden="0" w:uiPriority="59" w:unhideWhenUsed="0"/>
-    <w:lsdException w:name="Placeholder Text" w:unhideWhenUsed="0"/>
-    <w:lsdException w:name="No Spacing" w:semiHidden="0" w:uiPriority="1" w:unhideWhenUsed="0" w:qFormat="1"/>
-    <w:lsdException w:name="Light Shading" w:semiHidden="0" w:uiPriority="60" w:unhideWhenUsed="0"/>
-    <w:lsdException w:name="Light List" w:semiHidden="0" w:uiPriority="61" w:unhideWhenUsed="0"/>
-    <w:lsdException w:name="Light Grid" w:semiHidden="0" w:uiPriority="62" w:unhideWhenUsed="0"/>
-    <w:lsdException w:name="Medium Shading 1" w:semiHidden="0" w:uiPriority="63" w:unhideWhenUsed="0"/>
-    <w:lsdException w:name="Medium Shading 2" w:semiHidden="0" w:uiPriority="64" w:unhideWhenUsed="0"/>
-    <w:lsdException w:name="Medium List 1" w:semiHidden="0" w:uiPriority="65" w:unhideWhenUsed="0"/>
-    <w:lsdException w:name="Medium List 2" w:semiHidden="0" w:uiPriority="66" w:unhideWhenUsed="0"/>
-    <w:lsdException w:name="Medium Grid 1" w:semiHidden="0" w:uiPriority="67" w:unhideWhenUsed="0"/>
-    <w:lsdException w:name="Medium Grid 2" w:semiHidden="0" w:uiPriority="68" w:unhideWhenUsed="0"/>
-    <w:lsdException w:name="Medium Grid 3" w:semiHidden="0" w:uiPriority="69" w:unhideWhenUsed="0"/>
-    <w:lsdException w:name="Dark List" w:semiHidden="0" w:uiPriority="70" w:unhideWhenUsed="0"/>
-    <w:lsdException w:name="Colorful Shading" w:semiHidden="0" w:uiPriority="71" w:unhideWhenUsed="0"/>
-    <w:lsdException w:name="Colorful List" w:semiHidden="0" w:uiPriority="72" w:unhideWhenUsed="0"/>
-    <w:lsdException w:name="Colorful Grid" w:semiHidden="0" w:uiPriority="73" w:unhideWhenUsed="0"/>
-    <w:lsdException w:name="Light Shading Accent 1" w:semiHidden="0" w:uiPriority="60" w:unhideWhenUsed="0"/>
-    <w:lsdException w:name="Light List Accent 1" w:semiHidden="0" w:uiPriority="61" w:unhideWhenUsed="0"/>
-    <w:lsdException w:name="Light Grid Accent 1" w:semiHidden="0" w:uiPriority="62" w:unhideWhenUsed="0"/>
-    <w:lsdException w:name="Medium Shading 1 Accent 1" w:semiHidden="0" w:uiPriority="63" w:unhideWhenUsed="0"/>
-    <w:lsdException w:name="Medium Shading 2 Accent 1" w:semiHidden="0" w:uiPriority="64" w:unhideWhenUsed="0"/>
-    <w:lsdException w:name="Medium List 1 Accent 1" w:semiHidden="0" w:uiPriority="65" w:unhideWhenUsed="0"/>
-    <w:lsdException w:name="Revision" w:unhideWhenUsed="0"/>
-    <w:lsdException w:name="List Paragraph" w:semiHidden="0" w:uiPriority="34" w:unhideWhenUsed="0" w:qFormat="1"/>
-    <w:lsdException w:name="Quote" w:semiHidden="0" w:uiPriority="29" w:unhideWhenUsed="0" w:qFormat="1"/>
-    <w:lsdException w:name="Intense Quote" w:semiHidden="0" w:uiPriority="30" w:unhideWhenUsed="0" w:qFormat="1"/>
-    <w:lsdException w:name="Medium List 2 Accent 1" w:semiHidden="0" w:uiPriority="66" w:unhideWhenUsed="0"/>
-    <w:lsdException w:name="Medium Grid 1 Accent 1" w:semiHidden="0" w:uiPriority="67" w:unhideWhenUsed="0"/>
-    <w:lsdException w:name="Medium Grid 2 Accent 1" w:semiHidden="0" w:uiPriority="68" w:unhideWhenUsed="0"/>
-    <w:lsdException w:name="Medium Grid 3 Accent 1" w:semiHidden="0" w:uiPriority="69" w:unhideWhenUsed="0"/>
-    <w:lsdException w:name="Dark List Accent 1" w:semiHidden="0" w:uiPriority="70" w:unhideWhenUsed="0"/>
-    <w:lsdException w:name="Colorful Shading Accent 1" w:semiHidden="0" w:uiPriority="71" w:unhideWhenUsed="0"/>
-    <w:lsdException w:name="Colorful List Accent 1" w:semiHidden="0" w:uiPriority="72" w:unhideWhenUsed="0"/>
-    <w:lsdException w:name="Colorful Grid Accent 1" w:semiHidden="0" w:uiPriority="73" w:unhideWhenUsed="0"/>
-    <w:lsdException w:name="Light Shading Accent 2" w:semiHidden="0" w:uiPriority="60" w:unhideWhenUsed="0"/>
-    <w:lsdException w:name="Light List Accent 2" w:semiHidden="0" w:uiPriority="61" w:unhideWhenUsed="0"/>
-    <w:lsdException w:name="Light Grid Accent 2" w:semiHidden="0" w:uiPriority="62" w:unhideWhenUsed="0"/>
-    <w:lsdException w:name="Medium Shading 1 Accent 2" w:semiHidden="0" w:uiPriority="63" w:unhideWhenUsed="0"/>
-    <w:lsdException w:name="Medium Shading 2 Accent 2" w:semiHidden="0" w:uiPriority="64" w:unhideWhenUsed="0"/>
-    <w:lsdException w:name="Medium List 1 Accent 2" w:semiHidden="0" w:uiPriority="65" w:unhideWhenUsed="0"/>
-    <w:lsdException w:name="Medium List 2 Accent 2" w:semiHidden="0" w:uiPriority="66" w:unhideWhenUsed="0"/>
-    <w:lsdException w:name="Medium Grid 1 Accent 2" w:semiHidden="0" w:uiPriority="67" w:unhideWhenUsed="0"/>
-    <w:lsdException w:name="Medium Grid 2 Accent 2" w:semiHidden="0" w:uiPriority="68" w:unhideWhenUsed="0"/>
-    <w:lsdException w:name="Medium Grid 3 Accent 2" w:semiHidden="0" w:uiPriority="69" w:unhideWhenUsed="0"/>
-    <w:lsdException w:name="Dark List Accent 2" w:semiHidden="0" w:uiPriority="70" w:unhideWhenUsed="0"/>
-    <w:lsdException w:name="Colorful Shading Accent 2" w:semiHidden="0" w:uiPriority="71" w:unhideWhenUsed="0"/>
-    <w:lsdException w:name="Colorful List Accent 2" w:semiHidden="0" w:uiPriority="72" w:unhideWhenUsed="0"/>
-    <w:lsdException w:name="Colorful Grid Accent 2" w:semiHidden="0" w:uiPriority="73" w:unhideWhenUsed="0"/>
-    <w:lsdException w:name="Light Shading Accent 3" w:semiHidden="0" w:uiPriority="60" w:unhideWhenUsed="0"/>
-    <w:lsdException w:name="Light List Accent 3" w:semiHidden="0" w:uiPriority="61" w:unhideWhenUsed="0"/>
-    <w:lsdException w:name="Light Grid Accent 3" w:semiHidden="0" w:uiPriority="62" w:unhideWhenUsed="0"/>
-    <w:lsdException w:name="Medium Shading 1 Accent 3" w:semiHidden="0" w:uiPriority="63" w:unhideWhenUsed="0"/>
-    <w:lsdException w:name="Medium Shading 2 Accent 3" w:semiHidden="0" w:uiPriority="64" w:unhideWhenUsed="0"/>
-    <w:lsdException w:name="Medium List 1 Accent 3" w:semiHidden="0" w:uiPriority="65" w:unhideWhenUsed="0"/>
-    <w:lsdException w:name="Medium List 2 Accent 3" w:semiHidden="0" w:uiPriority="66" w:unhideWhenUsed="0"/>
-    <w:lsdException w:name="Medium Grid 1 Accent 3" w:semiHidden="0" w:uiPriority="67" w:unhideWhenUsed="0"/>
-    <w:lsdException w:name="Medium Grid 2 Accent 3" w:semiHidden="0" w:uiPriority="68" w:unhideWhenUsed="0"/>
-    <w:lsdException w:name="Medium Grid 3 Accent 3" w:semiHidden="0" w:uiPriority="69" w:unhideWhenUsed="0"/>
-    <w:lsdException w:name="Dark List Accent 3" w:semiHidden="0" w:uiPriority="70" w:unhideWhenUsed="0"/>
-    <w:lsdException w:name="Colorful Shading Accent 3" w:semiHidden="0" w:uiPriority="71" w:unhideWhenUsed="0"/>
-    <w:lsdException w:name="Colorful List Accent 3" w:semiHidden="0" w:uiPriority="72" w:unhideWhenUsed="0"/>
-    <w:lsdException w:name="Colorful Grid Accent 3" w:semiHidden="0" w:uiPriority="73" w:unhideWhenUsed="0"/>
-    <w:lsdException w:name="Light Shading Accent 4" w:semiHidden="0" w:uiPriority="60" w:unhideWhenUsed="0"/>
-    <w:lsdException w:name="Light List Accent 4" w:semiHidden="0" w:uiPriority="61" w:unhideWhenUsed="0"/>
-    <w:lsdException w:name="Light Grid Accent 4" w:semiHidden="0" w:uiPriority="62" w:unhideWhenUsed="0"/>
-    <w:lsdException w:name="Medium Shading 1 Accent 4" w:semiHidden="0" w:uiPriority="63" w:unhideWhenUsed="0"/>
-    <w:lsdException w:name="Medium Shading 2 Accent 4" w:semiHidden="0" w:uiPriority="64" w:unhideWhenUsed="0"/>
-    <w:lsdException w:name="Medium List 1 Accent 4" w:semiHidden="0" w:uiPriority="65" w:unhideWhenUsed="0"/>
-    <w:lsdException w:name="Medium List 2 Accent 4" w:semiHidden="0" w:uiPriority="66" w:unhideWhenUsed="0"/>
-    <w:lsdException w:name="Medium Grid 1 Accent 4" w:semiHidden="0" w:uiPriority="67" w:unhideWhenUsed="0"/>
-    <w:lsdException w:name="Medium Grid 2 Accent 4" w:semiHidden="0" w:uiPriority="68" w:unhideWhenUsed="0"/>
-    <w:lsdException w:name="Medium Grid 3 Accent 4" w:semiHidden="0" w:uiPriority="69" w:unhideWhenUsed="0"/>
-    <w:lsdException w:name="Dark List Accent 4" w:semiHidden="0" w:uiPriority="70" w:unhideWhenUsed="0"/>
-    <w:lsdException w:name="Colorful Shading Accent 4" w:semiHidden="0" w:uiPriority="71" w:unhideWhenUsed="0"/>
-    <w:lsdException w:name="Colorful List Accent 4" w:semiHidden="0" w:uiPriority="72" w:unhideWhenUsed="0"/>
-    <w:lsdException w:name="Colorful Grid Accent 4" w:semiHidden="0" w:uiPriority="73" w:unhideWhenUsed="0"/>
-    <w:lsdException w:name="Light Shading Accent 5" w:semiHidden="0" w:uiPriority="60" w:unhideWhenUsed="0"/>
-    <w:lsdException w:name="Light List Accent 5" w:semiHidden="0" w:uiPriority="61" w:unhideWhenUsed="0"/>
-    <w:lsdException w:name="Light Grid Accent 5" w:semiHidden="0" w:uiPriority="62" w:unhideWhenUsed="0"/>
-    <w:lsdException w:name="Medium Shading 1 Accent 5" w:semiHidden="0" w:uiPriority="63" w:unhideWhenUsed="0"/>
-    <w:lsdException w:name="Medium Shading 2 Accent 5" w:semiHidden="0" w:uiPriority="64" w:unhideWhenUsed="0"/>
-    <w:lsdException w:name="Medium List 1 Accent 5" w:semiHidden="0" w:uiPriority="65" w:unhideWhenUsed="0"/>
-    <w:lsdException w:name="Medium List 2 Accent 5" w:semiHidden="0" w:uiPriority="66" w:unhideWhenUsed="0"/>
-    <w:lsdException w:name="Medium Grid 1 Accent 5" w:semiHidden="0" w:uiPriority="67" w:unhideWhenUsed="0"/>
-    <w:lsdException w:name="Medium Grid 2 Accent 5" w:semiHidden="0" w:uiPriority="68" w:unhideWhenUsed="0"/>
-    <w:lsdException w:name="Medium Grid 3 Accent 5" w:semiHidden="0" w:uiPriority="69" w:unhideWhenUsed="0"/>
-    <w:lsdException w:name="Dark List Accent 5" w:semiHidden="0" w:uiPriority="70" w:unhideWhenUsed="0"/>
-    <w:lsdException w:name="Colorful Shading Accent 5" w:semiHidden="0" w:uiPriority="71" w:unhideWhenUsed="0"/>
-    <w:lsdException w:name="Colorful List Accent 5" w:semiHidden="0" w:uiPriority="72" w:unhideWhenUsed="0"/>
-    <w:lsdException w:name="Colorful Grid Accent 5" w:semiHidden="0" w:uiPriority="73" w:unhideWhenUsed="0"/>
-    <w:lsdException w:name="Light Shading Accent 6" w:semiHidden="0" w:uiPriority="60" w:unhideWhenUsed="0"/>
-    <w:lsdException w:name="Light List Accent 6" w:semiHidden="0" w:uiPriority="61" w:unhideWhenUsed="0"/>
-    <w:lsdException w:name="Light Grid Accent 6" w:semiHidden="0" w:uiPriority="62" w:unhideWhenUsed="0"/>
-    <w:lsdException w:name="Medium Shading 1 Accent 6" w:semiHidden="0" w:uiPriority="63" w:unhideWhenUsed="0"/>
-    <w:lsdException w:name="Medium Shading 2 Accent 6" w:semiHidden="0" w:uiPriority="64" w:unhideWhenUsed="0"/>
-    <w:lsdException w:name="Medium List 1 Accent 6" w:semiHidden="0" w:uiPriority="65" w:unhideWhenUsed="0"/>
-    <w:lsdException w:name="Medium List 2 Accent 6" w:semiHidden="0" w:uiPriority="66" w:unhideWhenUsed="0"/>
-    <w:lsdException w:name="Medium Grid 1 Accent 6" w:semiHidden="0" w:uiPriority="67" w:unhideWhenUsed="0"/>
-    <w:lsdException w:name="Medium Grid 2 Accent 6" w:semiHidden="0" w:uiPriority="68" w:unhideWhenUsed="0"/>
-    <w:lsdException w:name="Medium Grid 3 Accent 6" w:semiHidden="0" w:uiPriority="69" w:unhideWhenUsed="0"/>
-    <w:lsdException w:name="Dark List Accent 6" w:semiHidden="0" w:uiPriority="70" w:unhideWhenUsed="0"/>
-    <w:lsdException w:name="Colorful Shading Accent 6" w:semiHidden="0" w:uiPriority="71" w:unhideWhenUsed="0"/>
-    <w:lsdException w:name="Colorful List Accent 6" w:semiHidden="0" w:uiPriority="72" w:unhideWhenUsed="0"/>
-    <w:lsdException w:name="Colorful Grid Accent 6" w:semiHidden="0" w:uiPriority="73" w:unhideWhenUsed="0"/>
-    <w:lsdException w:name="Subtle Emphasis" w:semiHidden="0" w:uiPriority="19" w:unhideWhenUsed="0" w:qFormat="1"/>
-    <w:lsdException w:name="Intense Emphasis" w:semiHidden="0" w:uiPriority="21" w:unhideWhenUsed="0" w:qFormat="1"/>
-    <w:lsdException w:name="Subtle Reference" w:semiHidden="0" w:uiPriority="31" w:unhideWhenUsed="0" w:qFormat="1"/>
-    <w:lsdException w:name="Intense Reference" w:semiHidden="0" w:uiPriority="32" w:unhideWhenUsed="0" w:qFormat="1"/>
-    <w:lsdException w:name="Book Title" w:semiHidden="0" w:uiPriority="33" w:unhideWhenUsed="0" w:qFormat="1"/>
-    <w:lsdException w:name="Bibliography" w:uiPriority="37"/>
-    <w:lsdException w:name="TOC Heading" w:uiPriority="39" w:qFormat="1"/>
-  </w:latentStyles>
-  <w:style w:type="paragraph" w:default="1" w:styleId="Standard">
-    <w:name w:val="Normal"/>
-    <w:qFormat/>
-    <w:rsid w:val="002409FB"/>
-    <w:pPr>
-      <w:widowControl w:val="0"/>
-      <w:suppressAutoHyphens/>
-      <w:spacing w:after="0" w:line="100" w:lineRule="atLeast"/>
-    </w:pPr>
-    <w:rPr>
-      <w:rFonts w:ascii="Arial" w:eastAsia="Andale Sans UI" w:hAnsi="Arial" w:cs="Times New Roman"/>
-      <w:sz w:val="20"/>
-      <w:szCs w:val="24"/>
-      <w:lang w:eastAsia="de-CH"/>
-    </w:rPr>
-  </w:style>
-  <w:style w:type="paragraph" w:styleId="berschrift1">
-    <w:name w:val="heading 1"/>
-    <w:basedOn w:val="Standard"/>
-    <w:next w:val="Textkrper"/>
-    <w:link w:val="berschrift1Zchn"/>
-    <w:qFormat/>
-    <w:rsid w:val="009E46CB"/>
-    <w:pPr>
-      <w:keepNext/>
-      <w:tabs>
-        <w:tab w:val="num" w:pos="720"/>
-      </w:tabs>
-      <w:spacing w:before="238" w:after="119"/>
-      <w:outlineLvl w:val="0"/>
-    </w:pPr>
-    <w:rPr>
-      <w:b/>
-      <w:sz w:val="28"/>
-    </w:rPr>
-  </w:style>
-  <w:style w:type="paragraph" w:styleId="berschrift2">
-    <w:name w:val="heading 2"/>
-    <w:basedOn w:val="Standard"/>
-    <w:next w:val="Textkrper"/>
-    <w:link w:val="berschrift2Zchn"/>
-    <w:unhideWhenUsed/>
-    <w:qFormat/>
-    <w:rsid w:val="007B2EBF"/>
-    <w:pPr>
-      <w:keepNext/>
-      <w:spacing w:before="238" w:after="119"/>
-      <w:outlineLvl w:val="1"/>
-    </w:pPr>
-    <w:rPr>
-      <w:b/>
-      <w:sz w:val="24"/>
-    </w:rPr>
-  </w:style>
-  <w:style w:type="paragraph" w:styleId="berschrift3">
-    <w:name w:val="heading 3"/>
-    <w:basedOn w:val="Standard"/>
-    <w:next w:val="Textkrper"/>
-    <w:link w:val="berschrift3Zchn"/>
-    <w:unhideWhenUsed/>
-    <w:qFormat/>
-    <w:rsid w:val="009E46CB"/>
-    <w:pPr>
-      <w:keepNext/>
-      <w:tabs>
-        <w:tab w:val="num" w:pos="1440"/>
-      </w:tabs>
-      <w:spacing w:before="238" w:after="119"/>
-      <w:outlineLvl w:val="2"/>
-    </w:pPr>
-    <w:rPr>
-      <w:b/>
-      <w:i/>
-    </w:rPr>
-  </w:style>
-  <w:style w:type="character" w:default="1" w:styleId="Absatz-Standardschriftart">
-    <w:name w:val="Default Paragraph Font"/>
-    <w:uiPriority w:val="1"/>
-    <w:semiHidden/>
-    <w:unhideWhenUsed/>
-  </w:style>
-  <w:style w:type="table" w:default="1" w:styleId="NormaleTabelle">
-    <w:name w:val="Normal Table"/>
-    <w:uiPriority w:val="99"/>
-    <w:semiHidden/>
-    <w:unhideWhenUsed/>
-    <w:tblPr>
-      <w:tblInd w:w="0" w:type="dxa"/>
-      <w:tblCellMar>
-        <w:top w:w="0" w:type="dxa"/>
-        <w:left w:w="108" w:type="dxa"/>
-        <w:bottom w:w="0" w:type="dxa"/>
-        <w:right w:w="108" w:type="dxa"/>
-      </w:tblCellMar>
-    </w:tblPr>
-  </w:style>
-  <w:style w:type="numbering" w:default="1" w:styleId="KeineListe">
-    <w:name w:val="No List"/>
-    <w:uiPriority w:val="99"/>
-    <w:semiHidden/>
-    <w:unhideWhenUsed/>
-  </w:style>
-  <w:style w:type="character" w:customStyle="1" w:styleId="berschrift1Zchn">
-    <w:name w:val="Überschrift 1 Zchn"/>
-    <w:basedOn w:val="Absatz-Standardschriftart"/>
-    <w:link w:val="berschrift1"/>
-    <w:rsid w:val="009E46CB"/>
-    <w:rPr>
-      <w:rFonts w:ascii="Arial" w:eastAsia="Andale Sans UI" w:hAnsi="Arial" w:cs="Times New Roman"/>
-      <w:b/>
-      <w:sz w:val="28"/>
-      <w:szCs w:val="24"/>
-      <w:lang w:eastAsia="de-CH"/>
-    </w:rPr>
-  </w:style>
-  <w:style w:type="character" w:customStyle="1" w:styleId="berschrift2Zchn">
-    <w:name w:val="Überschrift 2 Zchn"/>
-    <w:basedOn w:val="Absatz-Standardschriftart"/>
-    <w:link w:val="berschrift2"/>
-    <w:rsid w:val="007B2EBF"/>
-    <w:rPr>
-      <w:rFonts w:ascii="Arial" w:eastAsia="Andale Sans UI" w:hAnsi="Arial" w:cs="Times New Roman"/>
-      <w:b/>
-      <w:sz w:val="24"/>
-      <w:szCs w:val="24"/>
-      <w:lang w:eastAsia="de-CH"/>
-    </w:rPr>
-  </w:style>
-  <w:style w:type="character" w:customStyle="1" w:styleId="berschrift3Zchn">
-    <w:name w:val="Überschrift 3 Zchn"/>
-    <w:basedOn w:val="Absatz-Standardschriftart"/>
-    <w:link w:val="berschrift3"/>
-    <w:rsid w:val="009E46CB"/>
-    <w:rPr>
-      <w:rFonts w:ascii="Arial" w:eastAsia="Andale Sans UI" w:hAnsi="Arial" w:cs="Times New Roman"/>
-      <w:b/>
-      <w:i/>
-      <w:sz w:val="20"/>
-      <w:szCs w:val="24"/>
-      <w:lang w:eastAsia="de-CH"/>
-    </w:rPr>
-  </w:style>
-  <w:style w:type="paragraph" w:styleId="Textkrper">
-    <w:name w:val="Body Text"/>
-    <w:basedOn w:val="Standard"/>
-    <w:link w:val="TextkrperZchn"/>
-    <w:unhideWhenUsed/>
-    <w:rsid w:val="002409FB"/>
-    <w:pPr>
-      <w:spacing w:line="255" w:lineRule="atLeast"/>
-    </w:pPr>
-  </w:style>
-  <w:style w:type="character" w:customStyle="1" w:styleId="TextkrperZchn">
-    <w:name w:val="Textkörper Zchn"/>
-    <w:basedOn w:val="Absatz-Standardschriftart"/>
-    <w:link w:val="Textkrper"/>
-    <w:rsid w:val="002409FB"/>
-    <w:rPr>
-      <w:rFonts w:ascii="Frutiger LT Com 55 Roman" w:eastAsia="Andale Sans UI" w:hAnsi="Frutiger LT Com 55 Roman" w:cs="Times New Roman"/>
-      <w:sz w:val="20"/>
-      <w:szCs w:val="24"/>
-      <w:lang w:eastAsia="de-CH"/>
-    </w:rPr>
-  </w:style>
-  <w:style w:type="paragraph" w:styleId="Listenabsatz">
-    <w:name w:val="List Paragraph"/>
-    <w:basedOn w:val="Standard"/>
-    <w:uiPriority w:val="34"/>
-    <w:qFormat/>
-    <w:rsid w:val="00716C96"/>
-    <w:pPr>
-      <w:ind w:left="720"/>
-      <w:contextualSpacing/>
-    </w:pPr>
-  </w:style>
-  <w:style w:type="paragraph" w:customStyle="1" w:styleId="Code">
-    <w:name w:val="Code"/>
-    <w:basedOn w:val="Standard"/>
-    <w:qFormat/>
-    <w:rsid w:val="00716C96"/>
-    <w:pPr>
-      <w:spacing w:before="120" w:after="120" w:line="240" w:lineRule="auto"/>
-      <w:ind w:left="113" w:right="113"/>
-      <w:contextualSpacing/>
-    </w:pPr>
-    <w:rPr>
-      <w:rFonts w:ascii="Courier New" w:hAnsi="Courier New"/>
-    </w:rPr>
-  </w:style>
-  <w:style w:type="table" w:styleId="Tabellenraster">
-    <w:name w:val="Table Grid"/>
-    <w:basedOn w:val="NormaleTabelle"/>
-    <w:uiPriority w:val="59"/>
-    <w:rsid w:val="007C0471"/>
-    <w:pPr>
-      <w:spacing w:after="0" w:line="240" w:lineRule="auto"/>
-    </w:pPr>
-    <w:tblPr>
-      <w:tblInd w:w="0" w:type="dxa"/>
-      <w:tblBorders>
-        <w:top w:val="single" w:sz="4" w:space="0" w:color="auto"/>
-        <w:left w:val="single" w:sz="4" w:space="0" w:color="auto"/>
-        <w:bottom w:val="single" w:sz="4" w:space="0" w:color="auto"/>
-        <w:right w:val="single" w:sz="4" w:space="0" w:color="auto"/>
-        <w:insideH w:val="single" w:sz="4" w:space="0" w:color="auto"/>
-        <w:insideV w:val="single" w:sz="4" w:space="0" w:color="auto"/>
-      </w:tblBorders>
-      <w:tblCellMar>
-        <w:top w:w="0" w:type="dxa"/>
-        <w:left w:w="108" w:type="dxa"/>
-        <w:bottom w:w="0" w:type="dxa"/>
-        <w:right w:w="108" w:type="dxa"/>
-      </w:tblCellMar>
-    </w:tblPr>
-  </w:style>
-  <w:style w:type="paragraph" w:styleId="Titel">
-    <w:name w:val="Title"/>
-    <w:basedOn w:val="Standard"/>
-    <w:next w:val="Standard"/>
-    <w:link w:val="TitelZchn"/>
-    <w:uiPriority w:val="10"/>
-    <w:qFormat/>
-    <w:rsid w:val="00AA3B33"/>
-    <w:pPr>
-      <w:pBdr>
-        <w:bottom w:val="single" w:sz="8" w:space="4" w:color="4F81BD" w:themeColor="accent1"/>
-      </w:pBdr>
-      <w:spacing w:after="300" w:line="240" w:lineRule="auto"/>
-      <w:contextualSpacing/>
-    </w:pPr>
-    <w:rPr>
-      <w:rFonts w:asciiTheme="majorHAnsi" w:eastAsiaTheme="majorEastAsia" w:hAnsiTheme="majorHAnsi" w:cstheme="majorBidi"/>
-      <w:color w:val="17365D" w:themeColor="text2" w:themeShade="BF"/>
-      <w:spacing w:val="5"/>
-      <w:kern w:val="28"/>
-      <w:sz w:val="52"/>
-      <w:szCs w:val="52"/>
-    </w:rPr>
-  </w:style>
-  <w:style w:type="character" w:customStyle="1" w:styleId="TitelZchn">
-    <w:name w:val="Titel Zchn"/>
-    <w:basedOn w:val="Absatz-Standardschriftart"/>
-    <w:link w:val="Titel"/>
-    <w:uiPriority w:val="10"/>
-    <w:rsid w:val="00AA3B33"/>
-    <w:rPr>
-      <w:rFonts w:asciiTheme="majorHAnsi" w:eastAsiaTheme="majorEastAsia" w:hAnsiTheme="majorHAnsi" w:cstheme="majorBidi"/>
-      <w:color w:val="17365D" w:themeColor="text2" w:themeShade="BF"/>
-      <w:spacing w:val="5"/>
-      <w:kern w:val="28"/>
-      <w:sz w:val="52"/>
-      <w:szCs w:val="52"/>
-      <w:lang w:eastAsia="de-CH"/>
-    </w:rPr>
-  </w:style>
-  <w:style w:type="character" w:styleId="Kommentarzeichen">
-    <w:name w:val="annotation reference"/>
+  <w:style w:type="character" w:styleId="HTMLCode">
+    <w:name w:val="HTML Code"/>
     <w:basedOn w:val="Absatz-Standardschriftart"/>
     <w:uiPriority w:val="99"/>
     <w:semiHidden/>
     <w:unhideWhenUsed/>
-    <w:rsid w:val="0015625A"/>
+    <w:rsid w:val="00653617"/>
     <w:rPr>
-      <w:sz w:val="16"/>
-      <w:szCs w:val="16"/>
-    </w:rPr>
-  </w:style>
-  <w:style w:type="paragraph" w:styleId="Kommentartext">
-    <w:name w:val="annotation text"/>
-    <w:basedOn w:val="Standard"/>
-    <w:link w:val="KommentartextZchn"/>
-    <w:uiPriority w:val="99"/>
-    <w:semiHidden/>
-    <w:unhideWhenUsed/>
-    <w:rsid w:val="0015625A"/>
-    <w:pPr>
-      <w:spacing w:line="240" w:lineRule="auto"/>
-    </w:pPr>
-    <w:rPr>
-      <w:szCs w:val="20"/>
-    </w:rPr>
-  </w:style>
-  <w:style w:type="character" w:customStyle="1" w:styleId="KommentartextZchn">
-    <w:name w:val="Kommentartext Zchn"/>
-    <w:basedOn w:val="Absatz-Standardschriftart"/>
-    <w:link w:val="Kommentartext"/>
-    <w:uiPriority w:val="99"/>
-    <w:semiHidden/>
-    <w:rsid w:val="0015625A"/>
-    <w:rPr>
-      <w:rFonts w:ascii="Arial" w:eastAsia="Andale Sans UI" w:hAnsi="Arial" w:cs="Times New Roman"/>
+      <w:rFonts w:ascii="Courier New" w:eastAsia="Times New Roman" w:hAnsi="Courier New" w:cs="Courier New"/>
       <w:sz w:val="20"/>
       <w:szCs w:val="20"/>
-      <w:lang w:eastAsia="de-CH"/>
-    </w:rPr>
-  </w:style>
-  <w:style w:type="paragraph" w:styleId="Kommentarthema">
-    <w:name w:val="annotation subject"/>
-    <w:basedOn w:val="Kommentartext"/>
-    <w:next w:val="Kommentartext"/>
-    <w:link w:val="KommentarthemaZchn"/>
-    <w:uiPriority w:val="99"/>
-    <w:semiHidden/>
-    <w:unhideWhenUsed/>
-    <w:rsid w:val="0015625A"/>
-    <w:rPr>
-      <w:b/>
-      <w:bCs/>
-    </w:rPr>
-  </w:style>
-  <w:style w:type="character" w:customStyle="1" w:styleId="KommentarthemaZchn">
-    <w:name w:val="Kommentarthema Zchn"/>
-    <w:basedOn w:val="KommentartextZchn"/>
-    <w:link w:val="Kommentarthema"/>
-    <w:uiPriority w:val="99"/>
-    <w:semiHidden/>
-    <w:rsid w:val="0015625A"/>
-    <w:rPr>
-      <w:rFonts w:ascii="Arial" w:eastAsia="Andale Sans UI" w:hAnsi="Arial" w:cs="Times New Roman"/>
-      <w:b/>
-      <w:bCs/>
-      <w:sz w:val="20"/>
-      <w:szCs w:val="20"/>
-      <w:lang w:eastAsia="de-CH"/>
-    </w:rPr>
-  </w:style>
-  <w:style w:type="paragraph" w:styleId="Sprechblasentext">
-    <w:name w:val="Balloon Text"/>
-    <w:basedOn w:val="Standard"/>
-    <w:link w:val="SprechblasentextZchn"/>
-    <w:uiPriority w:val="99"/>
-    <w:semiHidden/>
-    <w:unhideWhenUsed/>
-    <w:rsid w:val="0015625A"/>
-    <w:pPr>
-      <w:spacing w:line="240" w:lineRule="auto"/>
-    </w:pPr>
-    <w:rPr>
-      <w:rFonts w:ascii="Tahoma" w:hAnsi="Tahoma" w:cs="Tahoma"/>
-      <w:sz w:val="16"/>
-      <w:szCs w:val="16"/>
-    </w:rPr>
-  </w:style>
-  <w:style w:type="character" w:customStyle="1" w:styleId="SprechblasentextZchn">
-    <w:name w:val="Sprechblasentext Zchn"/>
-    <w:basedOn w:val="Absatz-Standardschriftart"/>
-    <w:link w:val="Sprechblasentext"/>
-    <w:uiPriority w:val="99"/>
-    <w:semiHidden/>
-    <w:rsid w:val="0015625A"/>
-    <w:rPr>
-      <w:rFonts w:ascii="Tahoma" w:eastAsia="Andale Sans UI" w:hAnsi="Tahoma" w:cs="Tahoma"/>
-      <w:sz w:val="16"/>
-      <w:szCs w:val="16"/>
-      <w:lang w:eastAsia="de-CH"/>
-    </w:rPr>
-  </w:style>
-  <w:style w:type="paragraph" w:styleId="Funotentext">
-    <w:name w:val="footnote text"/>
-    <w:basedOn w:val="Standard"/>
-    <w:link w:val="FunotentextZchn"/>
-    <w:uiPriority w:val="99"/>
-    <w:semiHidden/>
-    <w:unhideWhenUsed/>
-    <w:rsid w:val="002640BB"/>
-    <w:pPr>
-      <w:spacing w:line="240" w:lineRule="auto"/>
-    </w:pPr>
-    <w:rPr>
-      <w:szCs w:val="20"/>
-    </w:rPr>
-  </w:style>
-  <w:style w:type="character" w:customStyle="1" w:styleId="FunotentextZchn">
-    <w:name w:val="Fußnotentext Zchn"/>
-    <w:basedOn w:val="Absatz-Standardschriftart"/>
-    <w:link w:val="Funotentext"/>
-    <w:uiPriority w:val="99"/>
-    <w:semiHidden/>
-    <w:rsid w:val="002640BB"/>
-    <w:rPr>
-      <w:rFonts w:ascii="Arial" w:eastAsia="Andale Sans UI" w:hAnsi="Arial" w:cs="Times New Roman"/>
-      <w:sz w:val="20"/>
-      <w:szCs w:val="20"/>
-      <w:lang w:eastAsia="de-CH"/>
-    </w:rPr>
-  </w:style>
-  <w:style w:type="character" w:styleId="Funotenzeichen">
-    <w:name w:val="footnote reference"/>
-    <w:basedOn w:val="Absatz-Standardschriftart"/>
-    <w:uiPriority w:val="99"/>
-    <w:semiHidden/>
-    <w:unhideWhenUsed/>
-    <w:rsid w:val="002640BB"/>
-    <w:rPr>
-      <w:vertAlign w:val="superscript"/>
     </w:rPr>
   </w:style>
 </w:styles>

</xml_diff>